<commit_message>
Made some more changes.
</commit_message>
<xml_diff>
--- a/bs6202_kaushal/report_fragments_with_citations.docx
+++ b/bs6202_kaushal/report_fragments_with_citations.docx
@@ -587,7 +587,7 @@
         <w:t xml:space="preserve"> to overcome </w:t>
       </w:r>
       <w:r>
-        <w:t xml:space="preserve">the problem of </w:t>
+        <w:t xml:space="preserve">the </w:t>
       </w:r>
       <w:r>
         <w:t>erasure of biological signal due to</w:t>
@@ -596,7 +596,16 @@
         <w:t xml:space="preserve"> global</w:t>
       </w:r>
       <w:r>
-        <w:t xml:space="preserve"> quantile normalization, </w:t>
+        <w:t xml:space="preserve"> quantile normalization</w:t>
+      </w:r>
+      <w:r>
+        <w:t xml:space="preserve"> in the presence of high class</w:t>
+      </w:r>
+      <w:r>
+        <w:t>-effect proportion</w:t>
+      </w:r>
+      <w:r>
+        <w:t xml:space="preserve">, </w:t>
       </w:r>
       <w:r>
         <w:fldChar w:fldCharType="begin"/>
@@ -615,6 +624,12 @@
       </w:r>
       <w:r>
         <w:fldChar w:fldCharType="end"/>
+      </w:r>
+      <w:r>
+        <w:t xml:space="preserve"> suggested performing quantile normalization in a class-specific manner</w:t>
+      </w:r>
+      <w:r>
+        <w:t xml:space="preserve">, so as to preserve the inter-class differences. </w:t>
       </w:r>
     </w:p>
     <w:p/>
@@ -996,17 +1011,7 @@
           <w:iCs/>
           <w:lang w:val="en-GB"/>
         </w:rPr>
-        <w:t xml:space="preserve">2014 </w:t>
-      </w:r>
-      <w:r>
-        <w:rPr>
-          <w:rFonts w:ascii="Calibri" w:cs="Calibri"/>
-          <w:i/>
-          <w:iCs/>
-          <w:lang w:val="en-GB"/>
-        </w:rPr>
-        <w:lastRenderedPageBreak/>
-        <w:t>IEEE International Conference on Bioinformatics and Biomedicine (BIBM)</w:t>
+        <w:t>2014 IEEE International Conference on Bioinformatics and Biomedicine (BIBM)</w:t>
       </w:r>
       <w:r>
         <w:rPr>
@@ -1029,6 +1034,7 @@
           <w:rFonts w:ascii="Calibri" w:cs="Calibri"/>
           <w:lang w:val="en-GB"/>
         </w:rPr>
+        <w:lastRenderedPageBreak/>
         <w:t xml:space="preserve">Leek, J. T., &amp; Storey, J. D. (2007). Capturing Heterogeneity in Gene Expression Studies by Surrogate Variable Analysis. </w:t>
       </w:r>
       <w:proofErr w:type="spellStart"/>

</xml_diff>

<commit_message>
Added some more plots and files
</commit_message>
<xml_diff>
--- a/bs6202_kaushal/report_fragments_with_citations.docx
+++ b/bs6202_kaushal/report_fragments_with_citations.docx
@@ -153,6 +153,128 @@
       </w:pPr>
       <w:r>
         <w:rPr>
+          <w:rFonts w:ascii="Arial" w:hAnsi="Arial" w:cs="Arial"/>
+          <w:color w:val="000000"/>
+        </w:rPr>
+        <w:t>A cancer type that has met with a myriad of challenges in research efforts is the Triple-negative breast cancer (TNBC). TNBC is a subtype of breast cancer that does not have any of the receptors (the oestrogen receptor (ER), progesterone receptor (PR), and human epidermal growth factor receptor 2 (HER2)) that are commonly found in breast cancer. Due to its TN status, TNBC is not sensitive to currently used anti-</w:t>
+      </w:r>
+      <w:proofErr w:type="spellStart"/>
+      <w:r>
+        <w:rPr>
+          <w:rFonts w:ascii="Arial" w:hAnsi="Arial" w:cs="Arial"/>
+          <w:color w:val="000000"/>
+        </w:rPr>
+        <w:t>estrogen</w:t>
+      </w:r>
+      <w:proofErr w:type="spellEnd"/>
+      <w:r>
+        <w:rPr>
+          <w:rFonts w:ascii="Arial" w:hAnsi="Arial" w:cs="Arial"/>
+          <w:color w:val="000000"/>
+        </w:rPr>
+        <w:t xml:space="preserve"> hormone therapies or HER2-targeted therapy. As such, TNBC leads to more aggressive phenotypes than other breast subtypes with no standardised targeted treatments available. TNBC had a 5-year survival rate 8% to 16% lower than other subtypes </w:t>
+      </w:r>
+      <w:r>
+        <w:rPr>
+          <w:rFonts w:ascii="Arial" w:hAnsi="Arial" w:cs="Arial"/>
+          <w:color w:val="000000"/>
+        </w:rPr>
+        <w:fldChar w:fldCharType="begin"/>
+      </w:r>
+      <w:r>
+        <w:rPr>
+          <w:rFonts w:ascii="Arial" w:hAnsi="Arial" w:cs="Arial"/>
+          <w:color w:val="000000"/>
+        </w:rPr>
+        <w:instrText xml:space="preserve"> ADDIN ZOTERO_ITEM CSL_CITATION {"citationID":"1TZQrtT9","properties":{"formattedCitation":"(Howard &amp; Olopade, 2021)","plainCitation":"(Howard &amp; Olopade, 2021)","noteIndex":0},"citationItems":[{"id":2390,"uris":["http://zotero.org/users/6562882/items/6B3AL3JJ"],"itemData":{"id":2390,"type":"article-journal","abstract":"ABSTRACT: Triple-negative breast cancer accounted for 12% of breast cancers diagnosed in the United States from 2012 to 2016, with a 5-year survival 8% to 16% lower than hormone receptor-positive disease. However, preventive and screening strategies remain tailored to the demographics of less lethal luminal cancers. This review examines the ethnic, genetic, and modifiable risk factors associated with triple-negative breast cancer, which providers must recognize to address the societal disparities of this deadly disease. Most notable is that triple-negative cancers disproportionately affect African American women and carriers of germline BRCA and PALB2 mutations. Even controlling for treatment delays, stage, and socioeconomic factors, African Americans with triple-negative breast cancer remain nearly twice as likely to die of their disease. To level the playing field, we must integrate genomic predictors of disease and epidemiologic characteristics of molecular breast cancer subtypes to provide personalized risk assessment, screening, and treatment for each patient.","container-title":"Cancer Journal (Sudbury, Mass.)","DOI":"10.1097/PPO.0000000000000500","ISSN":"1540-336X","issue":"1","journalAbbreviation":"Cancer J","language":"eng","note":"PMID: 33475288","page":"8-16","source":"PubMed","title":"Epidemiology of Triple-Negative Breast Cancer: A Review","title-short":"Epidemiology of Triple-Negative Breast Cancer","volume":"27","author":[{"family":"Howard","given":"Frederick M."},{"family":"Olopade","given":"Olufunmilayo I."}],"issued":{"date-parts":[["2021",2,1]]}}}],"schema":"https://github.com/citation-style-language/schema/raw/master/csl-citation.json"} </w:instrText>
+      </w:r>
+      <w:r>
+        <w:rPr>
+          <w:rFonts w:ascii="Arial" w:hAnsi="Arial" w:cs="Arial"/>
+          <w:color w:val="000000"/>
+        </w:rPr>
+        <w:fldChar w:fldCharType="separate"/>
+      </w:r>
+      <w:r>
+        <w:rPr>
+          <w:rFonts w:ascii="Arial" w:hAnsi="Arial" w:cs="Arial"/>
+          <w:noProof/>
+          <w:color w:val="000000"/>
+        </w:rPr>
+        <w:t>(Howard &amp; Olopade, 2021)</w:t>
+      </w:r>
+      <w:r>
+        <w:rPr>
+          <w:rFonts w:ascii="Arial" w:hAnsi="Arial" w:cs="Arial"/>
+          <w:color w:val="000000"/>
+        </w:rPr>
+        <w:fldChar w:fldCharType="end"/>
+      </w:r>
+      <w:r>
+        <w:rPr>
+          <w:rFonts w:ascii="Arial" w:hAnsi="Arial" w:cs="Arial"/>
+          <w:color w:val="000000"/>
+        </w:rPr>
+        <w:t xml:space="preserve"> . Thus, a robust method that assists </w:t>
+      </w:r>
+      <w:r>
+        <w:rPr>
+          <w:rFonts w:ascii="Arial" w:hAnsi="Arial" w:cs="Arial"/>
+          <w:color w:val="000000"/>
+        </w:rPr>
+        <w:t xml:space="preserve">in </w:t>
+      </w:r>
+      <w:r>
+        <w:rPr>
+          <w:rFonts w:ascii="Arial" w:hAnsi="Arial" w:cs="Arial"/>
+          <w:color w:val="000000"/>
+        </w:rPr>
+        <w:t>differentiat</w:t>
+      </w:r>
+      <w:r>
+        <w:rPr>
+          <w:rFonts w:ascii="Arial" w:hAnsi="Arial" w:cs="Arial"/>
+          <w:color w:val="000000"/>
+        </w:rPr>
+        <w:t xml:space="preserve">ing </w:t>
+      </w:r>
+      <w:r>
+        <w:rPr>
+          <w:rFonts w:ascii="Arial" w:hAnsi="Arial" w:cs="Arial"/>
+          <w:color w:val="000000"/>
+        </w:rPr>
+        <w:t xml:space="preserve">between TNBC and non-TNBC can prove to be useful in </w:t>
+      </w:r>
+      <w:r>
+        <w:rPr>
+          <w:rFonts w:ascii="Arial" w:hAnsi="Arial" w:cs="Arial"/>
+          <w:color w:val="000000"/>
+        </w:rPr>
+        <w:t xml:space="preserve">the </w:t>
+      </w:r>
+      <w:r>
+        <w:rPr>
+          <w:rFonts w:ascii="Arial" w:hAnsi="Arial" w:cs="Arial"/>
+          <w:color w:val="000000"/>
+        </w:rPr>
+        <w:t>clinical management of breast cancer patients.</w:t>
+      </w:r>
+    </w:p>
+    <w:p>
+      <w:pPr>
+        <w:rPr>
+          <w:lang w:val="en-US"/>
+        </w:rPr>
+      </w:pPr>
+    </w:p>
+    <w:p>
+      <w:pPr>
+        <w:rPr>
+          <w:lang w:val="en-US"/>
+        </w:rPr>
+      </w:pPr>
+      <w:r>
+        <w:rPr>
           <w:lang w:val="en-US"/>
         </w:rPr>
         <w:t xml:space="preserve">Earlier, breast cancer stratification was conventionally performed using a combination of immunohistochemistry (IHC) detection for cellular markers as well as anatomical features such as </w:t>
@@ -502,7 +624,11 @@
         <w:t xml:space="preserve"> datasets is that</w:t>
       </w:r>
       <w:r>
-        <w:t xml:space="preserve"> compositional differences in the underlying subpopulations comprising the datasets may cause differences in the results generated by each dataset. For example, imagine that we are investigating differentially-expressed genes (DEGs) between diseased and healthy populations. Suppose that the disease under study has two distinct subtypes</w:t>
+        <w:t xml:space="preserve"> compositional differences in the underlying subpopulations comprising the datasets may cause differences in the results generated by each dataset. For example, imagine that we are investigating </w:t>
+      </w:r>
+      <w:r>
+        <w:lastRenderedPageBreak/>
+        <w:t>differentially-expressed genes (DEGs) between diseased and healthy populations. Suppose that the disease under study has two distinct subtypes</w:t>
       </w:r>
       <w:r>
         <w:t>.</w:t>
@@ -1144,6 +1270,13 @@
         </w:rPr>
         <w:t>.</w:t>
       </w:r>
+      <w:r>
+        <w:rPr>
+          <w:rFonts w:ascii="Arial" w:hAnsi="Arial" w:cs="Arial"/>
+          <w:color w:val="000000"/>
+        </w:rPr>
+        <w:t xml:space="preserve"> </w:t>
+      </w:r>
     </w:p>
     <w:p/>
     <w:p/>
@@ -1456,7 +1589,891 @@
         <w:spacing w:before="0" w:beforeAutospacing="0" w:after="0" w:afterAutospacing="0"/>
       </w:pPr>
     </w:p>
+    <w:p>
+      <w:pPr>
+        <w:rPr>
+          <w:rFonts w:ascii="Arial" w:hAnsi="Arial" w:cs="Arial"/>
+          <w:color w:val="000000"/>
+        </w:rPr>
+      </w:pPr>
+      <w:r>
+        <w:rPr>
+          <w:rFonts w:ascii="Arial" w:hAnsi="Arial" w:cs="Arial"/>
+          <w:color w:val="000000"/>
+        </w:rPr>
+        <w:t>However, this approach is not sustainable in the case of small datasets containing multiple factors to account for, in which case it would be difficult to maintain the factors balanced across all subgroups. Thus, the accuracy of results obtained after class-</w:t>
+      </w:r>
+      <w:proofErr w:type="spellStart"/>
+      <w:r>
+        <w:rPr>
+          <w:rFonts w:ascii="Arial" w:hAnsi="Arial" w:cs="Arial"/>
+          <w:color w:val="000000"/>
+        </w:rPr>
+        <w:t>specifc</w:t>
+      </w:r>
+      <w:proofErr w:type="spellEnd"/>
+      <w:r>
+        <w:rPr>
+          <w:rFonts w:ascii="Arial" w:hAnsi="Arial" w:cs="Arial"/>
+          <w:color w:val="000000"/>
+        </w:rPr>
+        <w:t xml:space="preserve"> quantile normalization heavily depends on the composition of the groups within which normalization was performed.</w:t>
+      </w:r>
+      <w:r>
+        <w:rPr>
+          <w:rFonts w:ascii="Arial" w:hAnsi="Arial" w:cs="Arial"/>
+          <w:color w:val="000000"/>
+        </w:rPr>
+        <w:t xml:space="preserve"> This </w:t>
+      </w:r>
+      <w:r>
+        <w:rPr>
+          <w:rFonts w:ascii="Arial" w:hAnsi="Arial" w:cs="Arial"/>
+          <w:color w:val="000000"/>
+        </w:rPr>
+        <w:t>resembles</w:t>
+      </w:r>
+      <w:r>
+        <w:rPr>
+          <w:rFonts w:ascii="Arial" w:hAnsi="Arial" w:cs="Arial"/>
+          <w:color w:val="000000"/>
+        </w:rPr>
+        <w:t xml:space="preserve"> the </w:t>
+      </w:r>
+      <w:r>
+        <w:rPr>
+          <w:rFonts w:ascii="Arial" w:hAnsi="Arial" w:cs="Arial"/>
+          <w:color w:val="000000"/>
+        </w:rPr>
+        <w:t>issue</w:t>
+      </w:r>
+      <w:r>
+        <w:rPr>
+          <w:rFonts w:ascii="Arial" w:hAnsi="Arial" w:cs="Arial"/>
+          <w:color w:val="000000"/>
+        </w:rPr>
+        <w:t xml:space="preserve"> brought up by </w:t>
+      </w:r>
+      <w:r>
+        <w:rPr>
+          <w:rFonts w:ascii="Arial" w:hAnsi="Arial" w:cs="Arial"/>
+          <w:color w:val="000000"/>
+        </w:rPr>
+        <w:fldChar w:fldCharType="begin"/>
+      </w:r>
+      <w:r>
+        <w:rPr>
+          <w:rFonts w:ascii="Arial" w:hAnsi="Arial" w:cs="Arial"/>
+          <w:color w:val="000000"/>
+        </w:rPr>
+        <w:instrText xml:space="preserve"> ADDIN ZOTERO_ITEM CSL_CITATION {"citationID":"U0pKAZA5","properties":{"custom":"Patil et al. (2015)","formattedCitation":"Patil et al. (2015)","plainCitation":"Patil et al. (2015)","noteIndex":0},"citationItems":[{"id":2268,"uris":["http://zotero.org/users/6562882/items/JBAGJLBZ"],"itemData":{"id":2268,"type":"article-journal","abstract":"Motivation: Prior to applying genomic predictors to clinical samples, the genomic data must be properly normalized to ensure that the test set data are comparable to the data upon which the predictor was trained. The most effective normalization methods depend on data from multiple patients. From a biomedical perspective, this implies that predictions for a single patient may change depending on which other patient samples they are normalized with. This test set bias will occur when any cross-sample normalization is used before clinical prediction., Results: We demonstrate that results from existing gene signatures which rely on normalizing test data may be irreproducible when the patient population changes composition or size using a set of curated, publicly available breast cancer microarray experiments. As an alternative, we examine the use of gene signatures that rely on ranks from the data and show why signatures using rank-based features can avoid test set bias while maintaining highly accurate classification, even across platforms., Availability and implementation: The code, data and instructions necessary to reproduce our entire analysis is available at https://github.com/prpatil/testsetbias., Contact: jtleek@gmail.com or bhaibeka@uhnresearch.ca, Supplementary information: Supplementary data are available at Bioinformatics online.","container-title":"Bioinformatics","DOI":"10.1093/bioinformatics/btv157","ISSN":"1367-4803","issue":"14","journalAbbreviation":"Bioinformatics","note":"PMID: 25788628\nPMCID: PMC4495301","page":"2318-2323","source":"PubMed Central","title":"Test set bias affects reproducibility of gene signatures","URL":"https://www.ncbi.nlm.nih.gov/pmc/articles/PMC4495301/","volume":"31","author":[{"family":"Patil","given":"Prasad"},{"family":"Bachant-Winner","given":"Pierre-Olivier"},{"family":"Haibe-Kains","given":"Benjamin"},{"family":"Leek","given":"Jeffrey T."}],"accessed":{"date-parts":[["2022",9,20]]},"issued":{"date-parts":[["2015",7,15]]}}}],"schema":"https://github.com/citation-style-language/schema/raw/master/csl-citation.json"} </w:instrText>
+      </w:r>
+      <w:r>
+        <w:rPr>
+          <w:rFonts w:ascii="Arial" w:hAnsi="Arial" w:cs="Arial"/>
+          <w:color w:val="000000"/>
+        </w:rPr>
+        <w:fldChar w:fldCharType="separate"/>
+      </w:r>
+      <w:r>
+        <w:rPr>
+          <w:rFonts w:ascii="Arial" w:hAnsi="Arial" w:cs="Arial"/>
+          <w:noProof/>
+          <w:color w:val="000000"/>
+        </w:rPr>
+        <w:t>Patil et al. (2015)</w:t>
+      </w:r>
+      <w:r>
+        <w:rPr>
+          <w:rFonts w:ascii="Arial" w:hAnsi="Arial" w:cs="Arial"/>
+          <w:color w:val="000000"/>
+        </w:rPr>
+        <w:fldChar w:fldCharType="end"/>
+      </w:r>
+      <w:r>
+        <w:rPr>
+          <w:rFonts w:ascii="Arial" w:hAnsi="Arial" w:cs="Arial"/>
+          <w:color w:val="000000"/>
+        </w:rPr>
+        <w:t xml:space="preserve"> regarding test set bias. Test set bias refers to the phenomenon whereby the classification outcome for a patient sample depends</w:t>
+      </w:r>
+      <w:r>
+        <w:rPr>
+          <w:rFonts w:ascii="Arial" w:hAnsi="Arial" w:cs="Arial"/>
+          <w:color w:val="000000"/>
+        </w:rPr>
+        <w:t xml:space="preserve"> not on its actual class, but on the </w:t>
+      </w:r>
+      <w:r>
+        <w:rPr>
+          <w:rFonts w:ascii="Arial" w:hAnsi="Arial" w:cs="Arial"/>
+          <w:color w:val="000000"/>
+        </w:rPr>
+        <w:t xml:space="preserve">composition of the </w:t>
+      </w:r>
+      <w:r>
+        <w:rPr>
+          <w:rFonts w:ascii="Arial" w:hAnsi="Arial" w:cs="Arial"/>
+          <w:color w:val="000000"/>
+        </w:rPr>
+        <w:t>accompanying samples it was normalized with</w:t>
+      </w:r>
+      <w:r>
+        <w:rPr>
+          <w:rFonts w:ascii="Arial" w:hAnsi="Arial" w:cs="Arial"/>
+          <w:color w:val="000000"/>
+        </w:rPr>
+        <w:t xml:space="preserve"> (assuming a multi-sample normalization method such as </w:t>
+      </w:r>
+      <w:r>
+        <w:rPr>
+          <w:rFonts w:ascii="Arial" w:hAnsi="Arial" w:cs="Arial"/>
+          <w:color w:val="000000"/>
+        </w:rPr>
+        <w:t>quantile normalization)</w:t>
+      </w:r>
+      <w:r>
+        <w:rPr>
+          <w:rFonts w:ascii="Arial" w:hAnsi="Arial" w:cs="Arial"/>
+          <w:color w:val="000000"/>
+        </w:rPr>
+        <w:t xml:space="preserve">. </w:t>
+      </w:r>
+      <w:r>
+        <w:rPr>
+          <w:rFonts w:ascii="Arial" w:hAnsi="Arial" w:cs="Arial"/>
+          <w:color w:val="000000"/>
+        </w:rPr>
+        <w:t>Even though what we are attempting in this report is not exactly a classification task, similar principles apply.</w:t>
+      </w:r>
+      <w:r>
+        <w:rPr>
+          <w:rFonts w:ascii="Arial" w:hAnsi="Arial" w:cs="Arial"/>
+          <w:color w:val="000000"/>
+        </w:rPr>
+        <w:t xml:space="preserve"> As we saw in section </w:t>
+      </w:r>
+      <w:r>
+        <w:rPr>
+          <w:rFonts w:ascii="Arial" w:hAnsi="Arial" w:cs="Arial"/>
+          <w:color w:val="000000"/>
+        </w:rPr>
+        <w:softHyphen/>
+      </w:r>
+      <w:r>
+        <w:rPr>
+          <w:rFonts w:ascii="Arial" w:hAnsi="Arial" w:cs="Arial"/>
+          <w:color w:val="000000"/>
+        </w:rPr>
+        <w:t>3.1, the</w:t>
+      </w:r>
+      <w:r>
+        <w:rPr>
+          <w:rFonts w:ascii="Arial" w:hAnsi="Arial" w:cs="Arial"/>
+          <w:color w:val="000000"/>
+        </w:rPr>
+        <w:t xml:space="preserve"> composition of the non-TNBC samples in both datasets is not similar. Thus, </w:t>
+      </w:r>
+      <w:r>
+        <w:rPr>
+          <w:rFonts w:ascii="Arial" w:hAnsi="Arial" w:cs="Arial"/>
+          <w:color w:val="000000"/>
+        </w:rPr>
+        <w:t xml:space="preserve">it is not entirely surprising that </w:t>
+      </w:r>
+      <w:r>
+        <w:rPr>
+          <w:rFonts w:ascii="Arial" w:hAnsi="Arial" w:cs="Arial"/>
+          <w:color w:val="000000"/>
+        </w:rPr>
+        <w:t xml:space="preserve">the </w:t>
+      </w:r>
+      <w:r>
+        <w:rPr>
+          <w:rFonts w:ascii="Arial" w:hAnsi="Arial" w:cs="Arial"/>
+          <w:color w:val="000000"/>
+        </w:rPr>
+        <w:t>DEG</w:t>
+      </w:r>
+      <w:r>
+        <w:rPr>
+          <w:rFonts w:ascii="Arial" w:hAnsi="Arial" w:cs="Arial"/>
+          <w:color w:val="000000"/>
+        </w:rPr>
+        <w:t xml:space="preserve"> lists between the two </w:t>
+      </w:r>
+      <w:r>
+        <w:rPr>
+          <w:rFonts w:ascii="Arial" w:hAnsi="Arial" w:cs="Arial"/>
+          <w:color w:val="000000"/>
+        </w:rPr>
+        <w:t xml:space="preserve">datasets are not concordant. </w:t>
+      </w:r>
+      <w:r>
+        <w:rPr>
+          <w:rFonts w:ascii="Arial" w:hAnsi="Arial" w:cs="Arial"/>
+          <w:color w:val="000000"/>
+        </w:rPr>
+        <w:t xml:space="preserve"> However, Patil et al. also bring up an interesting point</w:t>
+      </w:r>
+      <w:r>
+        <w:rPr>
+          <w:rFonts w:ascii="Arial" w:hAnsi="Arial" w:cs="Arial"/>
+          <w:color w:val="000000"/>
+        </w:rPr>
+        <w:t>: “</w:t>
+      </w:r>
+      <w:r>
+        <w:rPr>
+          <w:rFonts w:ascii="Arial" w:hAnsi="Arial" w:cs="Arial"/>
+          <w:color w:val="000000"/>
+        </w:rPr>
+        <w:t>A gene signature that employs rank-based features or makes other rank-based calculations is one robust approach to avoiding test set bias.</w:t>
+      </w:r>
+      <w:r>
+        <w:rPr>
+          <w:rFonts w:ascii="Arial" w:hAnsi="Arial" w:cs="Arial"/>
+          <w:color w:val="000000"/>
+        </w:rPr>
+        <w:t>”</w:t>
+      </w:r>
+      <w:r>
+        <w:rPr>
+          <w:rFonts w:ascii="Arial" w:hAnsi="Arial" w:cs="Arial"/>
+          <w:color w:val="000000"/>
+        </w:rPr>
+        <w:t xml:space="preserve"> (Patil et al., 2015).</w:t>
+      </w:r>
+      <w:r>
+        <w:rPr>
+          <w:rFonts w:ascii="Arial" w:hAnsi="Arial" w:cs="Arial"/>
+          <w:color w:val="000000"/>
+        </w:rPr>
+        <w:t xml:space="preserve"> </w:t>
+      </w:r>
+      <w:r>
+        <w:rPr>
+          <w:rFonts w:ascii="Arial" w:hAnsi="Arial" w:cs="Arial"/>
+          <w:color w:val="000000"/>
+        </w:rPr>
+        <w:t xml:space="preserve">Since </w:t>
+      </w:r>
+      <w:r>
+        <w:rPr>
+          <w:rFonts w:ascii="Arial" w:hAnsi="Arial" w:cs="Arial"/>
+          <w:color w:val="000000"/>
+        </w:rPr>
+        <w:t>GFS generates features purely based on rank</w:t>
+      </w:r>
+      <w:r>
+        <w:rPr>
+          <w:rFonts w:ascii="Arial" w:hAnsi="Arial" w:cs="Arial"/>
+          <w:color w:val="000000"/>
+        </w:rPr>
+        <w:t xml:space="preserve">, it stands to reason that </w:t>
+      </w:r>
+      <w:r>
+        <w:rPr>
+          <w:rFonts w:ascii="Arial" w:hAnsi="Arial" w:cs="Arial"/>
+          <w:color w:val="000000"/>
+        </w:rPr>
+        <w:t xml:space="preserve">it would be robust to </w:t>
+      </w:r>
+      <w:r>
+        <w:rPr>
+          <w:rFonts w:ascii="Arial" w:hAnsi="Arial" w:cs="Arial"/>
+          <w:color w:val="000000"/>
+        </w:rPr>
+        <w:t>the differences in composition among datasets 1 and 2.</w:t>
+      </w:r>
+      <w:r>
+        <w:rPr>
+          <w:rFonts w:ascii="Arial" w:hAnsi="Arial" w:cs="Arial"/>
+          <w:color w:val="000000"/>
+        </w:rPr>
+        <w:t xml:space="preserve"> </w:t>
+      </w:r>
+    </w:p>
+    <w:p>
+      <w:pPr>
+        <w:rPr>
+          <w:rFonts w:ascii="Arial" w:hAnsi="Arial" w:cs="Arial"/>
+          <w:color w:val="000000"/>
+        </w:rPr>
+      </w:pPr>
+    </w:p>
+    <w:p>
+      <w:pPr>
+        <w:pStyle w:val="NormalWeb"/>
+        <w:spacing w:before="0" w:beforeAutospacing="0" w:after="0" w:afterAutospacing="0"/>
+        <w:jc w:val="both"/>
+        <w:rPr>
+          <w:rFonts w:ascii="Arial" w:hAnsi="Arial" w:cs="Arial"/>
+          <w:color w:val="000000"/>
+        </w:rPr>
+      </w:pPr>
+      <w:r>
+        <w:rPr>
+          <w:rFonts w:ascii="Arial" w:hAnsi="Arial" w:cs="Arial"/>
+          <w:color w:val="000000"/>
+        </w:rPr>
+        <w:t xml:space="preserve">Another reason why GFS performed better than </w:t>
+      </w:r>
+      <w:proofErr w:type="spellStart"/>
+      <w:r>
+        <w:rPr>
+          <w:rFonts w:ascii="Arial" w:hAnsi="Arial" w:cs="Arial"/>
+          <w:color w:val="000000"/>
+        </w:rPr>
+        <w:t>limma</w:t>
+      </w:r>
+      <w:proofErr w:type="spellEnd"/>
+      <w:r>
+        <w:rPr>
+          <w:rFonts w:ascii="Arial" w:hAnsi="Arial" w:cs="Arial"/>
+          <w:color w:val="000000"/>
+        </w:rPr>
+        <w:t xml:space="preserve"> might be because of the inherent instability of the p-value</w:t>
+      </w:r>
+      <w:r>
+        <w:rPr>
+          <w:rFonts w:ascii="Arial" w:hAnsi="Arial" w:cs="Arial"/>
+          <w:color w:val="000000"/>
+        </w:rPr>
+        <w:t xml:space="preserve"> as a metric.</w:t>
+      </w:r>
+      <w:r>
+        <w:rPr>
+          <w:rFonts w:ascii="Arial" w:hAnsi="Arial" w:cs="Arial"/>
+          <w:color w:val="000000"/>
+        </w:rPr>
+        <w:t xml:space="preserve"> </w:t>
+      </w:r>
+      <w:r>
+        <w:rPr>
+          <w:rFonts w:ascii="Arial" w:hAnsi="Arial" w:cs="Arial"/>
+          <w:color w:val="000000"/>
+        </w:rPr>
+        <w:t xml:space="preserve">As </w:t>
+      </w:r>
+      <w:r>
+        <w:rPr>
+          <w:rFonts w:ascii="Arial" w:hAnsi="Arial" w:cs="Arial"/>
+          <w:color w:val="000000"/>
+        </w:rPr>
+        <w:fldChar w:fldCharType="begin"/>
+      </w:r>
+      <w:r>
+        <w:rPr>
+          <w:rFonts w:ascii="Arial" w:hAnsi="Arial" w:cs="Arial"/>
+          <w:color w:val="000000"/>
+        </w:rPr>
+        <w:instrText xml:space="preserve"> ADDIN ZOTERO_ITEM CSL_CITATION {"citationID":"PYdsnyfz","properties":{"custom":"Halsey et al. (2015)","formattedCitation":"Halsey et al. (2015)","plainCitation":"Halsey et al. (2015)","noteIndex":0},"citationItems":[{"id":2107,"uris":["http://zotero.org/users/6562882/items/WYI3GHTN"],"itemData":{"id":2107,"type":"article-journal","abstract":"The reliability and reproducibility of science are under scrutiny. However, a major cause of this lack of repeatability is not being considered: the wide sample-to-sample variability in the P value. We explain why P is fickle to discourage the ill-informed practice of interpreting analyses based predominantly on this statistic.","container-title":"Nature Methods","DOI":"10.1038/nmeth.3288","ISSN":"1548-7105","issue":"3","journalAbbreviation":"Nat Methods","language":"en","license":"2015 Nature Publishing Group, a division of Macmillan Publishers Limited. All Rights Reserved.","note":"number: 3\npublisher: Nature Publishing Group","page":"179-185","source":"www.nature.com","title":"The fickle P value generates irreproducible results","URL":"https://www.nature.com/articles/nmeth.3288","volume":"12","author":[{"family":"Halsey","given":"Lewis G."},{"family":"Curran-Everett","given":"Douglas"},{"family":"Vowler","given":"Sarah L."},{"family":"Drummond","given":"Gordon B."}],"accessed":{"date-parts":[["2022",8,22]]},"issued":{"date-parts":[["2015",3]]}}}],"schema":"https://github.com/citation-style-language/schema/raw/master/csl-citation.json"} </w:instrText>
+      </w:r>
+      <w:r>
+        <w:rPr>
+          <w:rFonts w:ascii="Arial" w:hAnsi="Arial" w:cs="Arial"/>
+          <w:color w:val="000000"/>
+        </w:rPr>
+        <w:fldChar w:fldCharType="separate"/>
+      </w:r>
+      <w:r>
+        <w:rPr>
+          <w:rFonts w:ascii="Arial" w:hAnsi="Arial" w:cs="Arial"/>
+          <w:noProof/>
+          <w:color w:val="000000"/>
+        </w:rPr>
+        <w:t>Halsey et al. (2015)</w:t>
+      </w:r>
+      <w:r>
+        <w:rPr>
+          <w:rFonts w:ascii="Arial" w:hAnsi="Arial" w:cs="Arial"/>
+          <w:color w:val="000000"/>
+        </w:rPr>
+        <w:fldChar w:fldCharType="end"/>
+      </w:r>
+      <w:r>
+        <w:rPr>
+          <w:rFonts w:ascii="Arial" w:hAnsi="Arial" w:cs="Arial"/>
+          <w:color w:val="000000"/>
+        </w:rPr>
+        <w:t xml:space="preserve"> point, results relying purely on p-value are not reproducible because a great deal of statistical power is required in order to obtain a truly stable p-value. </w:t>
+      </w:r>
+      <w:r>
+        <w:rPr>
+          <w:rFonts w:ascii="Arial" w:hAnsi="Arial" w:cs="Arial"/>
+          <w:color w:val="000000"/>
+        </w:rPr>
+        <w:t xml:space="preserve">To generate a </w:t>
+      </w:r>
+      <w:r>
+        <w:rPr>
+          <w:rFonts w:ascii="Arial" w:hAnsi="Arial" w:cs="Arial"/>
+          <w:color w:val="000000"/>
+        </w:rPr>
+        <w:t>stable p-value, one needs an accurate estimate of the mean and variance</w:t>
+      </w:r>
+      <w:r>
+        <w:rPr>
+          <w:rFonts w:ascii="Arial" w:hAnsi="Arial" w:cs="Arial"/>
+          <w:color w:val="000000"/>
+        </w:rPr>
+        <w:t xml:space="preserve"> of gene expression measurement </w:t>
+      </w:r>
+      <w:r>
+        <w:rPr>
+          <w:rFonts w:ascii="Arial" w:hAnsi="Arial" w:cs="Arial"/>
+          <w:color w:val="000000"/>
+        </w:rPr>
+        <w:t>for a particular class</w:t>
+      </w:r>
+      <w:r>
+        <w:rPr>
+          <w:rFonts w:ascii="Arial" w:hAnsi="Arial" w:cs="Arial"/>
+          <w:color w:val="000000"/>
+        </w:rPr>
+        <w:t xml:space="preserve">, which allows one to determine </w:t>
+      </w:r>
+      <w:r>
+        <w:rPr>
+          <w:rFonts w:ascii="Arial" w:hAnsi="Arial" w:cs="Arial"/>
+          <w:color w:val="000000"/>
+        </w:rPr>
+        <w:t>how likely</w:t>
+      </w:r>
+      <w:r>
+        <w:rPr>
+          <w:rFonts w:ascii="Arial" w:hAnsi="Arial" w:cs="Arial"/>
+          <w:color w:val="000000"/>
+        </w:rPr>
+        <w:t xml:space="preserve"> an observed difference in gene expression values is </w:t>
+      </w:r>
+      <w:r>
+        <w:rPr>
+          <w:rFonts w:ascii="Arial" w:hAnsi="Arial" w:cs="Arial"/>
+          <w:color w:val="000000"/>
+        </w:rPr>
+        <w:t xml:space="preserve">due to pure chance alone, assuming the null hypothesis is true. </w:t>
+      </w:r>
+      <w:r>
+        <w:rPr>
+          <w:rFonts w:ascii="Arial" w:hAnsi="Arial" w:cs="Arial"/>
+          <w:color w:val="000000"/>
+        </w:rPr>
+        <w:t xml:space="preserve">However, due to </w:t>
+      </w:r>
+      <w:r>
+        <w:rPr>
+          <w:rFonts w:ascii="Arial" w:hAnsi="Arial" w:cs="Arial"/>
+          <w:color w:val="000000"/>
+        </w:rPr>
+        <w:t xml:space="preserve">large </w:t>
+      </w:r>
+      <w:r>
+        <w:rPr>
+          <w:rFonts w:ascii="Arial" w:hAnsi="Arial" w:cs="Arial"/>
+          <w:color w:val="000000"/>
+        </w:rPr>
+        <w:t>biological variation</w:t>
+      </w:r>
+      <w:r>
+        <w:rPr>
+          <w:rFonts w:ascii="Arial" w:hAnsi="Arial" w:cs="Arial"/>
+          <w:color w:val="000000"/>
+        </w:rPr>
+        <w:t xml:space="preserve"> within </w:t>
+      </w:r>
+      <w:r>
+        <w:rPr>
+          <w:rFonts w:ascii="Arial" w:hAnsi="Arial" w:cs="Arial"/>
+          <w:color w:val="000000"/>
+        </w:rPr>
+        <w:t>that class</w:t>
+      </w:r>
+      <w:r>
+        <w:rPr>
+          <w:rFonts w:ascii="Arial" w:hAnsi="Arial" w:cs="Arial"/>
+          <w:color w:val="000000"/>
+        </w:rPr>
+        <w:t xml:space="preserve">, it is not always </w:t>
+      </w:r>
+      <w:r>
+        <w:rPr>
+          <w:rFonts w:ascii="Arial" w:hAnsi="Arial" w:cs="Arial"/>
+          <w:color w:val="000000"/>
+        </w:rPr>
+        <w:t xml:space="preserve">possible to accurately estimate </w:t>
+      </w:r>
+      <w:r>
+        <w:rPr>
+          <w:rFonts w:ascii="Arial" w:hAnsi="Arial" w:cs="Arial"/>
+          <w:color w:val="000000"/>
+        </w:rPr>
+        <w:t>either of those quantities withou</w:t>
+      </w:r>
+      <w:r>
+        <w:rPr>
+          <w:rFonts w:ascii="Arial" w:hAnsi="Arial" w:cs="Arial"/>
+          <w:color w:val="000000"/>
+        </w:rPr>
+        <w:t>t very large sample sizes</w:t>
+      </w:r>
+      <w:r>
+        <w:rPr>
+          <w:rFonts w:ascii="Arial" w:hAnsi="Arial" w:cs="Arial"/>
+          <w:color w:val="000000"/>
+        </w:rPr>
+        <w:t>. This</w:t>
+      </w:r>
+      <w:r>
+        <w:rPr>
+          <w:rFonts w:ascii="Arial" w:hAnsi="Arial" w:cs="Arial"/>
+          <w:color w:val="000000"/>
+        </w:rPr>
+        <w:t xml:space="preserve"> is a limitation of methods such as </w:t>
+      </w:r>
+      <w:proofErr w:type="spellStart"/>
+      <w:r>
+        <w:rPr>
+          <w:rFonts w:ascii="Arial" w:hAnsi="Arial" w:cs="Arial"/>
+          <w:color w:val="000000"/>
+        </w:rPr>
+        <w:t>limma</w:t>
+      </w:r>
+      <w:proofErr w:type="spellEnd"/>
+      <w:r>
+        <w:rPr>
+          <w:rFonts w:ascii="Arial" w:hAnsi="Arial" w:cs="Arial"/>
+          <w:color w:val="000000"/>
+        </w:rPr>
+        <w:t xml:space="preserve">, which </w:t>
+      </w:r>
+      <w:r>
+        <w:rPr>
+          <w:rFonts w:ascii="Arial" w:hAnsi="Arial" w:cs="Arial"/>
+          <w:color w:val="000000"/>
+        </w:rPr>
+        <w:t xml:space="preserve">operate on </w:t>
+      </w:r>
+      <w:r>
+        <w:rPr>
+          <w:rFonts w:ascii="Arial" w:hAnsi="Arial" w:cs="Arial"/>
+          <w:color w:val="000000"/>
+        </w:rPr>
+        <w:lastRenderedPageBreak/>
+        <w:t>expression values.</w:t>
+      </w:r>
+      <w:r>
+        <w:rPr>
+          <w:rFonts w:ascii="Arial" w:hAnsi="Arial" w:cs="Arial"/>
+          <w:color w:val="000000"/>
+        </w:rPr>
+        <w:t xml:space="preserve"> </w:t>
+      </w:r>
+      <w:r>
+        <w:rPr>
+          <w:rFonts w:ascii="Arial" w:hAnsi="Arial" w:cs="Arial"/>
+          <w:color w:val="000000"/>
+        </w:rPr>
+        <w:t>On the other hand</w:t>
+      </w:r>
+      <w:r>
+        <w:rPr>
+          <w:rFonts w:ascii="Arial" w:hAnsi="Arial" w:cs="Arial"/>
+          <w:color w:val="000000"/>
+        </w:rPr>
+        <w:t xml:space="preserve">, </w:t>
+      </w:r>
+      <w:r>
+        <w:rPr>
+          <w:rFonts w:ascii="Arial" w:hAnsi="Arial" w:cs="Arial"/>
+          <w:color w:val="000000"/>
+        </w:rPr>
+        <w:t xml:space="preserve">since </w:t>
+      </w:r>
+      <w:r>
+        <w:rPr>
+          <w:rFonts w:ascii="Arial" w:hAnsi="Arial" w:cs="Arial"/>
+          <w:color w:val="000000"/>
+        </w:rPr>
+        <w:t xml:space="preserve">GFS </w:t>
+      </w:r>
+      <w:r>
+        <w:rPr>
+          <w:rFonts w:ascii="Arial" w:hAnsi="Arial" w:cs="Arial"/>
+          <w:color w:val="000000"/>
+        </w:rPr>
+        <w:t xml:space="preserve">operates purely on ranks, it is less vulnerable to </w:t>
+      </w:r>
+      <w:r>
+        <w:rPr>
+          <w:rFonts w:ascii="Arial" w:hAnsi="Arial" w:cs="Arial"/>
+          <w:color w:val="000000"/>
+        </w:rPr>
+        <w:t>biological sampling</w:t>
+      </w:r>
+      <w:r>
+        <w:rPr>
+          <w:rFonts w:ascii="Arial" w:hAnsi="Arial" w:cs="Arial"/>
+          <w:color w:val="000000"/>
+        </w:rPr>
+        <w:t xml:space="preserve"> variability</w:t>
+      </w:r>
+      <w:r>
+        <w:rPr>
+          <w:rFonts w:ascii="Arial" w:hAnsi="Arial" w:cs="Arial"/>
+          <w:color w:val="000000"/>
+        </w:rPr>
+        <w:t>, and thus more likely</w:t>
+      </w:r>
+      <w:r>
+        <w:rPr>
+          <w:rFonts w:ascii="Arial" w:hAnsi="Arial" w:cs="Arial"/>
+          <w:color w:val="000000"/>
+        </w:rPr>
+        <w:t xml:space="preserve"> to generate more reproducible results across datasets. This is aided by the fact that most of the ranks of the low-expression genes (whose expression </w:t>
+      </w:r>
+      <w:r>
+        <w:rPr>
+          <w:rFonts w:ascii="Arial" w:hAnsi="Arial" w:cs="Arial"/>
+          <w:color w:val="000000"/>
+        </w:rPr>
+        <w:t>values are highly variabl</w:t>
+      </w:r>
+      <w:r>
+        <w:rPr>
+          <w:rFonts w:ascii="Arial" w:hAnsi="Arial" w:cs="Arial"/>
+          <w:color w:val="000000"/>
+        </w:rPr>
+        <w:t>e</w:t>
+      </w:r>
+      <w:r>
+        <w:rPr>
+          <w:rFonts w:ascii="Arial" w:hAnsi="Arial" w:cs="Arial"/>
+          <w:color w:val="000000"/>
+        </w:rPr>
+        <w:t>)</w:t>
+      </w:r>
+      <w:r>
+        <w:rPr>
+          <w:rFonts w:ascii="Arial" w:hAnsi="Arial" w:cs="Arial"/>
+          <w:color w:val="000000"/>
+        </w:rPr>
+        <w:t xml:space="preserve"> are converted to 0 by GFS, thus </w:t>
+      </w:r>
+      <w:proofErr w:type="spellStart"/>
+      <w:r>
+        <w:rPr>
+          <w:rFonts w:ascii="Arial" w:hAnsi="Arial" w:cs="Arial"/>
+          <w:color w:val="000000"/>
+        </w:rPr>
+        <w:t>downweighting</w:t>
+      </w:r>
+      <w:proofErr w:type="spellEnd"/>
+      <w:r>
+        <w:rPr>
+          <w:rFonts w:ascii="Arial" w:hAnsi="Arial" w:cs="Arial"/>
+          <w:color w:val="000000"/>
+        </w:rPr>
+        <w:t xml:space="preserve"> their </w:t>
+      </w:r>
+      <w:r>
+        <w:rPr>
+          <w:rFonts w:ascii="Arial" w:hAnsi="Arial" w:cs="Arial"/>
+          <w:color w:val="000000"/>
+        </w:rPr>
+        <w:t>adverse impact</w:t>
+      </w:r>
+      <w:r>
+        <w:rPr>
+          <w:rFonts w:ascii="Arial" w:hAnsi="Arial" w:cs="Arial"/>
+          <w:color w:val="000000"/>
+        </w:rPr>
+        <w:t xml:space="preserve"> on reproducibility</w:t>
+      </w:r>
+      <w:r>
+        <w:rPr>
+          <w:rFonts w:ascii="Arial" w:hAnsi="Arial" w:cs="Arial"/>
+          <w:color w:val="000000"/>
+        </w:rPr>
+        <w:t xml:space="preserve"> (</w:t>
+      </w:r>
+      <w:proofErr w:type="spellStart"/>
+      <w:r>
+        <w:rPr>
+          <w:rFonts w:ascii="Arial" w:hAnsi="Arial" w:cs="Arial"/>
+          <w:color w:val="000000"/>
+        </w:rPr>
+        <w:t>Belorkar</w:t>
+      </w:r>
+      <w:proofErr w:type="spellEnd"/>
+      <w:r>
+        <w:rPr>
+          <w:rFonts w:ascii="Arial" w:hAnsi="Arial" w:cs="Arial"/>
+          <w:color w:val="000000"/>
+        </w:rPr>
+        <w:t xml:space="preserve"> and Wong, 2016).</w:t>
+      </w:r>
+    </w:p>
+    <w:p>
+      <w:pPr>
+        <w:pStyle w:val="NormalWeb"/>
+        <w:spacing w:before="0" w:beforeAutospacing="0" w:after="0" w:afterAutospacing="0"/>
+        <w:jc w:val="both"/>
+        <w:rPr>
+          <w:rFonts w:ascii="Arial" w:hAnsi="Arial" w:cs="Arial"/>
+          <w:color w:val="000000"/>
+        </w:rPr>
+      </w:pPr>
+    </w:p>
+    <w:p>
+      <w:pPr>
+        <w:pStyle w:val="NormalWeb"/>
+        <w:spacing w:before="0" w:beforeAutospacing="0" w:after="0" w:afterAutospacing="0"/>
+        <w:jc w:val="both"/>
+        <w:rPr>
+          <w:rFonts w:ascii="Arial" w:hAnsi="Arial" w:cs="Arial"/>
+          <w:color w:val="000000"/>
+        </w:rPr>
+      </w:pPr>
+      <w:r>
+        <w:rPr>
+          <w:rFonts w:ascii="Arial" w:hAnsi="Arial" w:cs="Arial"/>
+          <w:color w:val="000000"/>
+        </w:rPr>
+        <w:t xml:space="preserve">It must be noted that POG as a metric of reproducibility comes with its own set of limitations, one of which is its value sensitivity to the length of the lists. This leads to variation in interpretation when comparing the effect of normalisation techniques to different datasets. To illustrate, the difference between GSE76275 using GFS and that using </w:t>
+      </w:r>
+      <w:proofErr w:type="spellStart"/>
+      <w:r>
+        <w:rPr>
+          <w:rFonts w:ascii="Arial" w:hAnsi="Arial" w:cs="Arial"/>
+          <w:color w:val="000000"/>
+        </w:rPr>
+        <w:t>cass</w:t>
+      </w:r>
+      <w:proofErr w:type="spellEnd"/>
+      <w:r>
+        <w:rPr>
+          <w:rFonts w:ascii="Arial" w:hAnsi="Arial" w:cs="Arial"/>
+          <w:color w:val="000000"/>
+        </w:rPr>
+        <w:t xml:space="preserve">-specific quantile normalisation (QN) is 0.152 - 0.041, while GSE43358 has a difference of 0.719 - 0.276. Does this mean that the latter dataset is more impacted by the difference in normalisation techniques compared to GSE76275? In other words, do the POG scores reflect the magnitude of obscuring noise in the original data when comparing across datasets? However such conclusions may be erroneous due to the variation in list sizes which affect the POG scores in a probabilistic manner. Here, the QN method is limited in producing sufficient DEGs for POG comparison, leading to a huge reduction in the list size which decreases the probability of finding intersecting genes markedly. In similar light, GFS is effective in producing longer lists which are translated to a higher probability of finding overlaps. Some studies have taken steps to reduce the contribution by probability changes due to length by accounting for list sizes in their POG score normalizations and also considered regulation direction in their definition of gene overlaps </w:t>
+      </w:r>
+      <w:r>
+        <w:rPr>
+          <w:rFonts w:ascii="Arial" w:hAnsi="Arial" w:cs="Arial"/>
+          <w:color w:val="000000"/>
+        </w:rPr>
+        <w:fldChar w:fldCharType="begin"/>
+      </w:r>
+      <w:r>
+        <w:rPr>
+          <w:rFonts w:ascii="Arial" w:hAnsi="Arial" w:cs="Arial"/>
+          <w:color w:val="000000"/>
+        </w:rPr>
+        <w:instrText xml:space="preserve"> ADDIN ZOTERO_ITEM CSL_CITATION {"citationID":"hTyBYRhN","properties":{"formattedCitation":"(Zhang et al., 2009)","plainCitation":"(Zhang et al., 2009)","noteIndex":0},"citationItems":[{"id":2154,"uris":["http://zotero.org/users/6562882/items/8H8QSTNC"],"itemData":{"id":2154,"type":"article-journal","abstract":"Motivation: According to current consistency metrics such as percentage of overlapping genes (POG), lists of differentially expressed genes (DEGs) detected from different microarray studies for a complex disease are often highly inconsistent. This irreproducibility problem also exists in other high-throughput post-genomic areas such as proteomics and metabolism. A complex disease is often characterized with many coordinated molecular changes, which should be considered when evaluating the reproducibility of discovery lists from different studies.Results: We proposed metrics percentage of overlapping genes-related (POGR) and normalized POGR (nPOGR) to evaluate the consistency between two DEG lists for a complex disease, considering correlated molecular changes rather than only counting gene overlaps between the lists. Based on microarray datasets of three diseases, we showed that though the POG scores for DEG lists from different studies for each disease are extremely low, the POGR and nPOGR scores can be rather high, suggesting that the apparently inconsistent DEG lists may be highly reproducible in the sense that they are actually significantly correlated. Observing different discovery results for a disease by the POGR and nPOGR scores will obviously reduce the uncertainty of the microarray studies. The proposed metrics could also be applicable in many other high-throughput post-genomic areas.Contact:guoz@ems.hrbmu.edu.cnSupplementary information:Supplementary data are available at Bioinformatics online.","container-title":"Bioinformatics","DOI":"10.1093/bioinformatics/btp295","ISSN":"1367-4803","issue":"13","journalAbbreviation":"Bioinformatics","page":"1662-1668","source":"Silverchair","title":"Evaluating reproducibility of differential expression discoveries in microarray studies by considering correlated molecular changes","URL":"https://doi.org/10.1093/bioinformatics/btp295","volume":"25","author":[{"family":"Zhang","given":"Min"},{"family":"Zhang","given":"Lin"},{"family":"Zou","given":"Jinfeng"},{"family":"Yao","given":"Chen"},{"family":"Xiao","given":"Hui"},{"family":"Liu","given":"Qing"},{"family":"Wang","given":"Jing"},{"family":"Wang","given":"Dong"},{"family":"Wang","given":"Chenguang"},{"family":"Guo","given":"Zheng"}],"accessed":{"date-parts":[["2022",8,31]]},"issued":{"date-parts":[["2009",7,1]]}}}],"schema":"https://github.com/citation-style-language/schema/raw/master/csl-citation.json"} </w:instrText>
+      </w:r>
+      <w:r>
+        <w:rPr>
+          <w:rFonts w:ascii="Arial" w:hAnsi="Arial" w:cs="Arial"/>
+          <w:color w:val="000000"/>
+        </w:rPr>
+        <w:fldChar w:fldCharType="separate"/>
+      </w:r>
+      <w:r>
+        <w:rPr>
+          <w:rFonts w:ascii="Arial" w:hAnsi="Arial" w:cs="Arial"/>
+          <w:noProof/>
+          <w:color w:val="000000"/>
+        </w:rPr>
+        <w:t>(Zhang et al., 2009)</w:t>
+      </w:r>
+      <w:r>
+        <w:rPr>
+          <w:rFonts w:ascii="Arial" w:hAnsi="Arial" w:cs="Arial"/>
+          <w:color w:val="000000"/>
+        </w:rPr>
+        <w:fldChar w:fldCharType="end"/>
+      </w:r>
+      <w:r>
+        <w:rPr>
+          <w:rFonts w:ascii="Arial" w:hAnsi="Arial" w:cs="Arial"/>
+          <w:color w:val="000000"/>
+        </w:rPr>
+        <w:t xml:space="preserve">. </w:t>
+      </w:r>
+      <w:r>
+        <w:rPr>
+          <w:rFonts w:ascii="Arial" w:hAnsi="Arial" w:cs="Arial"/>
+          <w:color w:val="000000"/>
+        </w:rPr>
+        <w:t>Other studies have also improved the POG calculation by accounting for functionally similar genes between the lists</w:t>
+      </w:r>
+      <w:r>
+        <w:rPr>
+          <w:rFonts w:ascii="Arial" w:hAnsi="Arial" w:cs="Arial"/>
+          <w:color w:val="000000"/>
+        </w:rPr>
+        <w:t xml:space="preserve"> </w:t>
+      </w:r>
+      <w:r>
+        <w:rPr>
+          <w:rFonts w:ascii="Arial" w:hAnsi="Arial" w:cs="Arial"/>
+          <w:color w:val="000000"/>
+        </w:rPr>
+        <w:fldChar w:fldCharType="begin"/>
+      </w:r>
+      <w:r>
+        <w:rPr>
+          <w:rFonts w:ascii="Arial" w:hAnsi="Arial" w:cs="Arial"/>
+          <w:color w:val="000000"/>
+        </w:rPr>
+        <w:instrText xml:space="preserve"> ADDIN ZOTERO_ITEM CSL_CITATION {"citationID":"AfMpjeVC","properties":{"formattedCitation":"(Gong et al., 2010)","plainCitation":"(Gong et al., 2010)","noteIndex":0},"citationItems":[{"id":2388,"uris":["http://zotero.org/users/6562882/items/DEV2AWCG"],"itemData":{"id":2388,"type":"article-journal","abstract":"Background\nHundreds of genes that are causally implicated in oncogenesis have been found and collected in various databases. For efficient application of these abundant but diverse data sources, it is of fundamental importance to evaluate their consistency.\n\nResults\nFirst, we showed that the lists of cancer genes from some major data sources were highly inconsistent in terms of overlapping genes. In particular, most cancer genes accumulated in previous small-scale studies could not be rediscovered in current high-throughput genome screening studies. Then, based on a metric proposed in this study, we showed that most cancer gene lists from different data sources were highly functionally consistent. Finally, we extracted functionally consistent cancer genes from various data sources and collected them in our database F-Census.\n\nConclusions\nAlthough they have very low gene overlapping, most cancer gene data sources are highly consistent at the functional level, which indicates that they can separately capture partial genes in a few key pathways associated with cancer. Our results suggest that the sample sizes currently used for cancer studies might be inadequate for consistently capturing individual cancer genes, but could be sufficient for finding a number of cancer genes that could represent functionally most cancer genes. The F-Census database provides biologists with a useful tool for browsing and extracting functionally consistent cancer genes from various data sources.","container-title":"BMC Bioinformatics","DOI":"10.1186/1471-2105-11-76","ISSN":"1471-2105","journalAbbreviation":"BMC Bioinformatics","note":"PMID: 20137077\nPMCID: PMC2832783","page":"76","source":"PubMed Central","title":"Extracting consistent knowledge from highly inconsistent cancer gene data sources","URL":"https://www.ncbi.nlm.nih.gov/pmc/articles/PMC2832783/","volume":"11","author":[{"family":"Gong","given":"Xue"},{"family":"Wu","given":"Ruihong"},{"family":"Zhang","given":"Yuannv"},{"family":"Zhao","given":"Wenyuan"},{"family":"Cheng","given":"Lixin"},{"family":"Gu","given":"Yunyan"},{"family":"Zhang","given":"Lin"},{"family":"Wang","given":"Jing"},{"family":"Zhu","given":"Jing"},{"family":"Guo","given":"Zheng"}],"accessed":{"date-parts":[["2022",10,17]]},"issued":{"date-parts":[["2010",2,5]]}}}],"schema":"https://github.com/citation-style-language/schema/raw/master/csl-citation.json"} </w:instrText>
+      </w:r>
+      <w:r>
+        <w:rPr>
+          <w:rFonts w:ascii="Arial" w:hAnsi="Arial" w:cs="Arial"/>
+          <w:color w:val="000000"/>
+        </w:rPr>
+        <w:fldChar w:fldCharType="separate"/>
+      </w:r>
+      <w:r>
+        <w:rPr>
+          <w:rFonts w:ascii="Arial" w:hAnsi="Arial" w:cs="Arial"/>
+          <w:noProof/>
+          <w:color w:val="000000"/>
+        </w:rPr>
+        <w:t>(Gong et al., 2010)</w:t>
+      </w:r>
+      <w:r>
+        <w:rPr>
+          <w:rFonts w:ascii="Arial" w:hAnsi="Arial" w:cs="Arial"/>
+          <w:color w:val="000000"/>
+        </w:rPr>
+        <w:fldChar w:fldCharType="end"/>
+      </w:r>
+      <w:r>
+        <w:rPr>
+          <w:rFonts w:ascii="Arial" w:hAnsi="Arial" w:cs="Arial"/>
+          <w:color w:val="000000"/>
+        </w:rPr>
+        <w:t xml:space="preserve">. </w:t>
+      </w:r>
+    </w:p>
+    <w:p>
+      <w:pPr>
+        <w:pStyle w:val="NormalWeb"/>
+        <w:spacing w:before="0" w:beforeAutospacing="0" w:after="0" w:afterAutospacing="0"/>
+        <w:jc w:val="both"/>
+        <w:rPr>
+          <w:rFonts w:ascii="Arial" w:hAnsi="Arial" w:cs="Arial"/>
+          <w:color w:val="000000"/>
+        </w:rPr>
+      </w:pPr>
+    </w:p>
     <w:p/>
+    <w:p/>
+    <w:p/>
     <w:p>
       <w:pPr>
         <w:pStyle w:val="Heading1"/>
@@ -1482,7 +2499,7 @@
       <w:pPr>
         <w:pStyle w:val="Bibliography"/>
         <w:rPr>
-          <w:rFonts w:ascii="Calibri" w:cs="Calibri"/>
+          <w:rFonts w:ascii="Times New Roman" w:hAnsi="Times New Roman" w:cs="Times New Roman"/>
           <w:lang w:val="en-GB"/>
         </w:rPr>
       </w:pPr>
@@ -1504,41 +2521,16 @@
         </w:rPr>
         <w:fldChar w:fldCharType="separate"/>
       </w:r>
-      <w:proofErr w:type="spellStart"/>
-      <w:r>
-        <w:rPr>
-          <w:rFonts w:ascii="Calibri" w:cs="Calibri"/>
-          <w:lang w:val="en-GB"/>
-        </w:rPr>
-        <w:t>Belorkar</w:t>
-      </w:r>
-      <w:proofErr w:type="spellEnd"/>
-      <w:r>
-        <w:rPr>
-          <w:rFonts w:ascii="Calibri" w:cs="Calibri"/>
-          <w:lang w:val="en-GB"/>
-        </w:rPr>
-        <w:t xml:space="preserve">, A., &amp; Wong, L. (2016). GFS: Fuzzy </w:t>
-      </w:r>
-      <w:proofErr w:type="spellStart"/>
-      <w:r>
-        <w:rPr>
-          <w:rFonts w:ascii="Calibri" w:cs="Calibri"/>
-          <w:lang w:val="en-GB"/>
-        </w:rPr>
-        <w:t>preprocessing</w:t>
-      </w:r>
-      <w:proofErr w:type="spellEnd"/>
-      <w:r>
-        <w:rPr>
-          <w:rFonts w:ascii="Calibri" w:cs="Calibri"/>
-          <w:lang w:val="en-GB"/>
-        </w:rPr>
-        <w:t xml:space="preserve"> for effective gene expression analysis. </w:t>
-      </w:r>
-      <w:r>
-        <w:rPr>
-          <w:rFonts w:ascii="Calibri" w:cs="Calibri"/>
+      <w:r>
+        <w:rPr>
+          <w:rFonts w:ascii="Times New Roman" w:hAnsi="Times New Roman" w:cs="Times New Roman"/>
+          <w:lang w:val="en-GB"/>
+        </w:rPr>
+        <w:t xml:space="preserve">Belorkar, A., &amp; Wong, L. (2016). GFS: Fuzzy preprocessing for effective gene expression analysis. </w:t>
+      </w:r>
+      <w:r>
+        <w:rPr>
+          <w:rFonts w:ascii="Times New Roman" w:hAnsi="Times New Roman" w:cs="Times New Roman"/>
           <w:i/>
           <w:iCs/>
           <w:lang w:val="en-GB"/>
@@ -1547,14 +2539,14 @@
       </w:r>
       <w:r>
         <w:rPr>
-          <w:rFonts w:ascii="Calibri" w:cs="Calibri"/>
+          <w:rFonts w:ascii="Times New Roman" w:hAnsi="Times New Roman" w:cs="Times New Roman"/>
           <w:lang w:val="en-GB"/>
         </w:rPr>
         <w:t xml:space="preserve">, </w:t>
       </w:r>
       <w:r>
         <w:rPr>
-          <w:rFonts w:ascii="Calibri" w:cs="Calibri"/>
+          <w:rFonts w:ascii="Times New Roman" w:hAnsi="Times New Roman" w:cs="Times New Roman"/>
           <w:i/>
           <w:iCs/>
           <w:lang w:val="en-GB"/>
@@ -1563,62 +2555,30 @@
       </w:r>
       <w:r>
         <w:rPr>
-          <w:rFonts w:ascii="Calibri" w:cs="Calibri"/>
-          <w:lang w:val="en-GB"/>
-        </w:rPr>
-        <w:t>(</w:t>
-      </w:r>
-      <w:proofErr w:type="spellStart"/>
-      <w:r>
-        <w:rPr>
-          <w:rFonts w:ascii="Calibri" w:cs="Calibri"/>
-          <w:lang w:val="en-GB"/>
-        </w:rPr>
-        <w:t>Suppl</w:t>
-      </w:r>
-      <w:proofErr w:type="spellEnd"/>
-      <w:r>
-        <w:rPr>
-          <w:rFonts w:ascii="Calibri" w:cs="Calibri"/>
-          <w:lang w:val="en-GB"/>
-        </w:rPr>
-        <w:t xml:space="preserve"> 17), 540. https://doi.org/10.1186/s12859-016-1327-8</w:t>
+          <w:rFonts w:ascii="Times New Roman" w:hAnsi="Times New Roman" w:cs="Times New Roman"/>
+          <w:lang w:val="en-GB"/>
+        </w:rPr>
+        <w:t>(Suppl 17), 540. https://doi.org/10.1186/s12859-016-1327-8</w:t>
       </w:r>
     </w:p>
     <w:p>
       <w:pPr>
         <w:pStyle w:val="Bibliography"/>
         <w:rPr>
-          <w:rFonts w:ascii="Calibri" w:cs="Calibri"/>
-          <w:lang w:val="en-GB"/>
-        </w:rPr>
-      </w:pPr>
-      <w:r>
-        <w:rPr>
-          <w:rFonts w:ascii="Calibri" w:cs="Calibri"/>
-          <w:lang w:val="en-GB"/>
-        </w:rPr>
-        <w:t xml:space="preserve">Carvalho, B. S., &amp; Irizarry, R. A. (2010). A framework for oligonucleotide microarray </w:t>
-      </w:r>
-      <w:proofErr w:type="spellStart"/>
-      <w:r>
-        <w:rPr>
-          <w:rFonts w:ascii="Calibri" w:cs="Calibri"/>
-          <w:lang w:val="en-GB"/>
-        </w:rPr>
-        <w:t>preprocessing</w:t>
-      </w:r>
-      <w:proofErr w:type="spellEnd"/>
-      <w:r>
-        <w:rPr>
-          <w:rFonts w:ascii="Calibri" w:cs="Calibri"/>
-          <w:lang w:val="en-GB"/>
-        </w:rPr>
-        <w:t xml:space="preserve">. </w:t>
-      </w:r>
-      <w:r>
-        <w:rPr>
-          <w:rFonts w:ascii="Calibri" w:cs="Calibri"/>
+          <w:rFonts w:ascii="Times New Roman" w:hAnsi="Times New Roman" w:cs="Times New Roman"/>
+          <w:lang w:val="en-GB"/>
+        </w:rPr>
+      </w:pPr>
+      <w:r>
+        <w:rPr>
+          <w:rFonts w:ascii="Times New Roman" w:hAnsi="Times New Roman" w:cs="Times New Roman"/>
+          <w:lang w:val="en-GB"/>
+        </w:rPr>
+        <w:t xml:space="preserve">Carvalho, B. S., &amp; Irizarry, R. A. (2010). A framework for oligonucleotide microarray preprocessing. </w:t>
+      </w:r>
+      <w:r>
+        <w:rPr>
+          <w:rFonts w:ascii="Times New Roman" w:hAnsi="Times New Roman" w:cs="Times New Roman"/>
           <w:i/>
           <w:iCs/>
           <w:lang w:val="en-GB"/>
@@ -1627,14 +2587,14 @@
       </w:r>
       <w:r>
         <w:rPr>
-          <w:rFonts w:ascii="Calibri" w:cs="Calibri"/>
+          <w:rFonts w:ascii="Times New Roman" w:hAnsi="Times New Roman" w:cs="Times New Roman"/>
           <w:lang w:val="en-GB"/>
         </w:rPr>
         <w:t xml:space="preserve">, </w:t>
       </w:r>
       <w:r>
         <w:rPr>
-          <w:rFonts w:ascii="Calibri" w:cs="Calibri"/>
+          <w:rFonts w:ascii="Times New Roman" w:hAnsi="Times New Roman" w:cs="Times New Roman"/>
           <w:i/>
           <w:iCs/>
           <w:lang w:val="en-GB"/>
@@ -1643,7 +2603,7 @@
       </w:r>
       <w:r>
         <w:rPr>
-          <w:rFonts w:ascii="Calibri" w:cs="Calibri"/>
+          <w:rFonts w:ascii="Times New Roman" w:hAnsi="Times New Roman" w:cs="Times New Roman"/>
           <w:lang w:val="en-GB"/>
         </w:rPr>
         <w:t>(19), 2363–2367. https://doi.org/10.1093/bioinformatics/btq431</w:t>
@@ -1653,878 +2613,768 @@
       <w:pPr>
         <w:pStyle w:val="Bibliography"/>
         <w:rPr>
-          <w:rFonts w:ascii="Calibri" w:cs="Calibri"/>
-          <w:lang w:val="en-GB"/>
-        </w:rPr>
-      </w:pPr>
-      <w:r>
-        <w:rPr>
-          <w:rFonts w:ascii="Calibri" w:cs="Calibri"/>
-          <w:lang w:val="en-GB"/>
-        </w:rPr>
-        <w:t xml:space="preserve">Dai, X., Li, T., Bai, Z., Yang, Y., Liu, X., Zhan, J., &amp; Shi, B. (2015). Breast cancer intrinsic subtype classification, clinical </w:t>
-      </w:r>
-      <w:proofErr w:type="gramStart"/>
-      <w:r>
-        <w:rPr>
-          <w:rFonts w:ascii="Calibri" w:cs="Calibri"/>
-          <w:lang w:val="en-GB"/>
-        </w:rPr>
-        <w:t>use</w:t>
-      </w:r>
-      <w:proofErr w:type="gramEnd"/>
-      <w:r>
-        <w:rPr>
-          <w:rFonts w:ascii="Calibri" w:cs="Calibri"/>
-          <w:lang w:val="en-GB"/>
-        </w:rPr>
-        <w:t xml:space="preserve"> and future trends. </w:t>
-      </w:r>
-      <w:r>
-        <w:rPr>
-          <w:rFonts w:ascii="Calibri" w:cs="Calibri"/>
+          <w:rFonts w:ascii="Times New Roman" w:hAnsi="Times New Roman" w:cs="Times New Roman"/>
+          <w:lang w:val="en-GB"/>
+        </w:rPr>
+      </w:pPr>
+      <w:r>
+        <w:rPr>
+          <w:rFonts w:ascii="Times New Roman" w:hAnsi="Times New Roman" w:cs="Times New Roman"/>
+          <w:lang w:val="en-GB"/>
+        </w:rPr>
+        <w:t xml:space="preserve">Dai, X., Li, T., Bai, Z., Yang, Y., Liu, X., Zhan, J., &amp; Shi, B. (2015). Breast cancer intrinsic subtype classification, clinical use and future trends. </w:t>
+      </w:r>
+      <w:r>
+        <w:rPr>
+          <w:rFonts w:ascii="Times New Roman" w:hAnsi="Times New Roman" w:cs="Times New Roman"/>
           <w:i/>
           <w:iCs/>
           <w:lang w:val="en-GB"/>
         </w:rPr>
-        <w:t>American Journal of Cancer Research</w:t>
-      </w:r>
-      <w:r>
-        <w:rPr>
-          <w:rFonts w:ascii="Calibri" w:cs="Calibri"/>
-          <w:lang w:val="en-GB"/>
-        </w:rPr>
-        <w:t xml:space="preserve">, </w:t>
-      </w:r>
-      <w:r>
-        <w:rPr>
-          <w:rFonts w:ascii="Calibri" w:cs="Calibri"/>
+        <w:t xml:space="preserve">American Journal of Cancer </w:t>
+      </w:r>
+      <w:r>
+        <w:rPr>
+          <w:rFonts w:ascii="Times New Roman" w:hAnsi="Times New Roman" w:cs="Times New Roman"/>
           <w:i/>
           <w:iCs/>
           <w:lang w:val="en-GB"/>
         </w:rPr>
-        <w:t>5</w:t>
-      </w:r>
-      <w:r>
-        <w:rPr>
-          <w:rFonts w:ascii="Calibri" w:cs="Calibri"/>
-          <w:lang w:val="en-GB"/>
-        </w:rPr>
-        <w:t>(10), 2929–2943. https://www.ncbi.nlm.nih.gov/pmc/articles/PMC4656721/</w:t>
-      </w:r>
-    </w:p>
-    <w:p>
-      <w:pPr>
-        <w:pStyle w:val="Bibliography"/>
-        <w:rPr>
-          <w:rFonts w:ascii="Calibri" w:cs="Calibri"/>
-          <w:lang w:val="en-GB"/>
-        </w:rPr>
-      </w:pPr>
-      <w:r>
-        <w:rPr>
-          <w:rFonts w:ascii="Calibri" w:cs="Calibri"/>
-          <w:lang w:val="en-GB"/>
-        </w:rPr>
-        <w:t xml:space="preserve">Davis, S., &amp; Meltzer, P. S. (2007). </w:t>
-      </w:r>
-      <w:proofErr w:type="spellStart"/>
-      <w:r>
-        <w:rPr>
-          <w:rFonts w:ascii="Calibri" w:cs="Calibri"/>
-          <w:lang w:val="en-GB"/>
-        </w:rPr>
-        <w:t>GEOquery</w:t>
-      </w:r>
-      <w:proofErr w:type="spellEnd"/>
-      <w:r>
-        <w:rPr>
-          <w:rFonts w:ascii="Calibri" w:cs="Calibri"/>
-          <w:lang w:val="en-GB"/>
-        </w:rPr>
-        <w:t xml:space="preserve">: A bridge between the Gene Expression Omnibus (GEO) and </w:t>
-      </w:r>
-      <w:proofErr w:type="spellStart"/>
-      <w:r>
-        <w:rPr>
-          <w:rFonts w:ascii="Calibri" w:cs="Calibri"/>
-          <w:lang w:val="en-GB"/>
-        </w:rPr>
-        <w:t>BioConductor</w:t>
-      </w:r>
-      <w:proofErr w:type="spellEnd"/>
-      <w:r>
-        <w:rPr>
-          <w:rFonts w:ascii="Calibri" w:cs="Calibri"/>
-          <w:lang w:val="en-GB"/>
-        </w:rPr>
-        <w:t xml:space="preserve">. </w:t>
-      </w:r>
-      <w:r>
-        <w:rPr>
-          <w:rFonts w:ascii="Calibri" w:cs="Calibri"/>
+        <w:lastRenderedPageBreak/>
+        <w:t>Research</w:t>
+      </w:r>
+      <w:r>
+        <w:rPr>
+          <w:rFonts w:ascii="Times New Roman" w:hAnsi="Times New Roman" w:cs="Times New Roman"/>
+          <w:lang w:val="en-GB"/>
+        </w:rPr>
+        <w:t xml:space="preserve">, </w:t>
+      </w:r>
+      <w:r>
+        <w:rPr>
+          <w:rFonts w:ascii="Times New Roman" w:hAnsi="Times New Roman" w:cs="Times New Roman"/>
           <w:i/>
           <w:iCs/>
           <w:lang w:val="en-GB"/>
         </w:rPr>
-        <w:t>Bioinformatics (Oxford, England)</w:t>
-      </w:r>
-      <w:r>
-        <w:rPr>
-          <w:rFonts w:ascii="Calibri" w:cs="Calibri"/>
-          <w:lang w:val="en-GB"/>
-        </w:rPr>
-        <w:t xml:space="preserve">, </w:t>
-      </w:r>
-      <w:r>
-        <w:rPr>
-          <w:rFonts w:ascii="Calibri" w:cs="Calibri"/>
+        <w:t>5</w:t>
+      </w:r>
+      <w:r>
+        <w:rPr>
+          <w:rFonts w:ascii="Times New Roman" w:hAnsi="Times New Roman" w:cs="Times New Roman"/>
+          <w:lang w:val="en-GB"/>
+        </w:rPr>
+        <w:t>(10), 2929–2943. https://www.ncbi.nlm.nih.gov/pmc/articles/PMC4656721/</w:t>
+      </w:r>
+    </w:p>
+    <w:p>
+      <w:pPr>
+        <w:pStyle w:val="Bibliography"/>
+        <w:rPr>
+          <w:rFonts w:ascii="Times New Roman" w:hAnsi="Times New Roman" w:cs="Times New Roman"/>
+          <w:lang w:val="en-GB"/>
+        </w:rPr>
+      </w:pPr>
+      <w:r>
+        <w:rPr>
+          <w:rFonts w:ascii="Times New Roman" w:hAnsi="Times New Roman" w:cs="Times New Roman"/>
+          <w:lang w:val="en-GB"/>
+        </w:rPr>
+        <w:t xml:space="preserve">Davis, S., &amp; Meltzer, P. S. (2007). GEOquery: A bridge between the Gene Expression Omnibus (GEO) and BioConductor. </w:t>
+      </w:r>
+      <w:r>
+        <w:rPr>
+          <w:rFonts w:ascii="Times New Roman" w:hAnsi="Times New Roman" w:cs="Times New Roman"/>
           <w:i/>
           <w:iCs/>
           <w:lang w:val="en-GB"/>
         </w:rPr>
-        <w:t>23</w:t>
-      </w:r>
-      <w:r>
-        <w:rPr>
-          <w:rFonts w:ascii="Calibri" w:cs="Calibri"/>
-          <w:lang w:val="en-GB"/>
-        </w:rPr>
-        <w:t>(14), 1846–1847. https://doi.org/10.1093/bioinformatics/btm254</w:t>
-      </w:r>
-    </w:p>
-    <w:p>
-      <w:pPr>
-        <w:pStyle w:val="Bibliography"/>
-        <w:rPr>
-          <w:rFonts w:ascii="Calibri" w:cs="Calibri"/>
-          <w:lang w:val="en-GB"/>
-        </w:rPr>
-      </w:pPr>
-      <w:proofErr w:type="spellStart"/>
-      <w:r>
-        <w:rPr>
-          <w:rFonts w:ascii="Calibri" w:cs="Calibri"/>
-          <w:lang w:val="en-GB"/>
-        </w:rPr>
-        <w:t>Draghici</w:t>
-      </w:r>
-      <w:proofErr w:type="spellEnd"/>
-      <w:r>
-        <w:rPr>
-          <w:rFonts w:ascii="Calibri" w:cs="Calibri"/>
-          <w:lang w:val="en-GB"/>
-        </w:rPr>
-        <w:t xml:space="preserve">, S., Khatri, P., Eklund, A. C., &amp; </w:t>
-      </w:r>
-      <w:proofErr w:type="spellStart"/>
-      <w:r>
-        <w:rPr>
-          <w:rFonts w:ascii="Calibri" w:cs="Calibri"/>
-          <w:lang w:val="en-GB"/>
-        </w:rPr>
-        <w:t>Szallasi</w:t>
-      </w:r>
-      <w:proofErr w:type="spellEnd"/>
-      <w:r>
-        <w:rPr>
-          <w:rFonts w:ascii="Calibri" w:cs="Calibri"/>
-          <w:lang w:val="en-GB"/>
-        </w:rPr>
-        <w:t xml:space="preserve">, Z. (2006). Reliability and reproducibility issues in DNA microarray measurements. </w:t>
-      </w:r>
-      <w:r>
-        <w:rPr>
-          <w:rFonts w:ascii="Calibri" w:cs="Calibri"/>
+        <w:t>Bioinformatics (Oxford, England)</w:t>
+      </w:r>
+      <w:r>
+        <w:rPr>
+          <w:rFonts w:ascii="Times New Roman" w:hAnsi="Times New Roman" w:cs="Times New Roman"/>
+          <w:lang w:val="en-GB"/>
+        </w:rPr>
+        <w:t xml:space="preserve">, </w:t>
+      </w:r>
+      <w:r>
+        <w:rPr>
+          <w:rFonts w:ascii="Times New Roman" w:hAnsi="Times New Roman" w:cs="Times New Roman"/>
           <w:i/>
           <w:iCs/>
           <w:lang w:val="en-GB"/>
         </w:rPr>
-        <w:t xml:space="preserve">Trends in </w:t>
-      </w:r>
-      <w:proofErr w:type="gramStart"/>
-      <w:r>
-        <w:rPr>
-          <w:rFonts w:ascii="Calibri" w:cs="Calibri"/>
+        <w:t>23</w:t>
+      </w:r>
+      <w:r>
+        <w:rPr>
+          <w:rFonts w:ascii="Times New Roman" w:hAnsi="Times New Roman" w:cs="Times New Roman"/>
+          <w:lang w:val="en-GB"/>
+        </w:rPr>
+        <w:t>(14), 1846–1847. https://doi.org/10.1093/bioinformatics/btm254</w:t>
+      </w:r>
+    </w:p>
+    <w:p>
+      <w:pPr>
+        <w:pStyle w:val="Bibliography"/>
+        <w:rPr>
+          <w:rFonts w:ascii="Times New Roman" w:hAnsi="Times New Roman" w:cs="Times New Roman"/>
+          <w:lang w:val="en-GB"/>
+        </w:rPr>
+      </w:pPr>
+      <w:r>
+        <w:rPr>
+          <w:rFonts w:ascii="Times New Roman" w:hAnsi="Times New Roman" w:cs="Times New Roman"/>
+          <w:lang w:val="en-GB"/>
+        </w:rPr>
+        <w:t xml:space="preserve">Draghici, S., Khatri, P., Eklund, A. C., &amp; Szallasi, Z. (2006). Reliability and reproducibility issues in DNA microarray measurements. </w:t>
+      </w:r>
+      <w:r>
+        <w:rPr>
+          <w:rFonts w:ascii="Times New Roman" w:hAnsi="Times New Roman" w:cs="Times New Roman"/>
           <w:i/>
           <w:iCs/>
           <w:lang w:val="en-GB"/>
         </w:rPr>
-        <w:t>Genetics :</w:t>
-      </w:r>
-      <w:proofErr w:type="gramEnd"/>
-      <w:r>
-        <w:rPr>
-          <w:rFonts w:ascii="Calibri" w:cs="Calibri"/>
+        <w:t>Trends in Genetics : TIG</w:t>
+      </w:r>
+      <w:r>
+        <w:rPr>
+          <w:rFonts w:ascii="Times New Roman" w:hAnsi="Times New Roman" w:cs="Times New Roman"/>
+          <w:lang w:val="en-GB"/>
+        </w:rPr>
+        <w:t xml:space="preserve">, </w:t>
+      </w:r>
+      <w:r>
+        <w:rPr>
+          <w:rFonts w:ascii="Times New Roman" w:hAnsi="Times New Roman" w:cs="Times New Roman"/>
           <w:i/>
           <w:iCs/>
           <w:lang w:val="en-GB"/>
         </w:rPr>
-        <w:t xml:space="preserve"> TIG</w:t>
-      </w:r>
-      <w:r>
-        <w:rPr>
-          <w:rFonts w:ascii="Calibri" w:cs="Calibri"/>
-          <w:lang w:val="en-GB"/>
-        </w:rPr>
-        <w:t xml:space="preserve">, </w:t>
-      </w:r>
-      <w:r>
-        <w:rPr>
-          <w:rFonts w:ascii="Calibri" w:cs="Calibri"/>
+        <w:t>22</w:t>
+      </w:r>
+      <w:r>
+        <w:rPr>
+          <w:rFonts w:ascii="Times New Roman" w:hAnsi="Times New Roman" w:cs="Times New Roman"/>
+          <w:lang w:val="en-GB"/>
+        </w:rPr>
+        <w:t>(2), 101–109. https://doi.org/10.1016/j.tig.2005.12.005</w:t>
+      </w:r>
+    </w:p>
+    <w:p>
+      <w:pPr>
+        <w:pStyle w:val="Bibliography"/>
+        <w:rPr>
+          <w:rFonts w:ascii="Times New Roman" w:hAnsi="Times New Roman" w:cs="Times New Roman"/>
+          <w:lang w:val="en-GB"/>
+        </w:rPr>
+      </w:pPr>
+      <w:r>
+        <w:rPr>
+          <w:rFonts w:ascii="Times New Roman" w:hAnsi="Times New Roman" w:cs="Times New Roman"/>
+          <w:lang w:val="en-GB"/>
+        </w:rPr>
+        <w:t xml:space="preserve">Goh, W. W. B., Wang, W., &amp; Wong, L. (2017). Why Batch Effects Matter in Omics Data, and How to Avoid Them. </w:t>
+      </w:r>
+      <w:r>
+        <w:rPr>
+          <w:rFonts w:ascii="Times New Roman" w:hAnsi="Times New Roman" w:cs="Times New Roman"/>
           <w:i/>
           <w:iCs/>
           <w:lang w:val="en-GB"/>
         </w:rPr>
-        <w:t>22</w:t>
-      </w:r>
-      <w:r>
-        <w:rPr>
-          <w:rFonts w:ascii="Calibri" w:cs="Calibri"/>
-          <w:lang w:val="en-GB"/>
-        </w:rPr>
-        <w:t>(2), 101–109. https://doi.org/10.1016/j.tig.2005.12.005</w:t>
-      </w:r>
-    </w:p>
-    <w:p>
-      <w:pPr>
-        <w:pStyle w:val="Bibliography"/>
-        <w:rPr>
-          <w:rFonts w:ascii="Calibri" w:cs="Calibri"/>
-          <w:lang w:val="en-GB"/>
-        </w:rPr>
-      </w:pPr>
-      <w:r>
-        <w:rPr>
-          <w:rFonts w:ascii="Calibri" w:cs="Calibri"/>
-          <w:lang w:val="en-GB"/>
-        </w:rPr>
-        <w:lastRenderedPageBreak/>
-        <w:t xml:space="preserve">Goh, W. W. B., Wang, W., &amp; Wong, L. (2017). Why Batch Effects Matter in Omics Data, and How to Avoid Them. </w:t>
-      </w:r>
-      <w:r>
-        <w:rPr>
-          <w:rFonts w:ascii="Calibri" w:cs="Calibri"/>
+        <w:t>Trends in Biotechnology</w:t>
+      </w:r>
+      <w:r>
+        <w:rPr>
+          <w:rFonts w:ascii="Times New Roman" w:hAnsi="Times New Roman" w:cs="Times New Roman"/>
+          <w:lang w:val="en-GB"/>
+        </w:rPr>
+        <w:t xml:space="preserve">, </w:t>
+      </w:r>
+      <w:r>
+        <w:rPr>
+          <w:rFonts w:ascii="Times New Roman" w:hAnsi="Times New Roman" w:cs="Times New Roman"/>
           <w:i/>
           <w:iCs/>
           <w:lang w:val="en-GB"/>
         </w:rPr>
-        <w:t>Trends in Biotechnology</w:t>
-      </w:r>
-      <w:r>
-        <w:rPr>
-          <w:rFonts w:ascii="Calibri" w:cs="Calibri"/>
-          <w:lang w:val="en-GB"/>
-        </w:rPr>
-        <w:t xml:space="preserve">, </w:t>
-      </w:r>
-      <w:r>
-        <w:rPr>
-          <w:rFonts w:ascii="Calibri" w:cs="Calibri"/>
+        <w:t>35</w:t>
+      </w:r>
+      <w:r>
+        <w:rPr>
+          <w:rFonts w:ascii="Times New Roman" w:hAnsi="Times New Roman" w:cs="Times New Roman"/>
+          <w:lang w:val="en-GB"/>
+        </w:rPr>
+        <w:t>(6), 498–507. https://doi.org/10.1016/j.tibtech.2017.02.012</w:t>
+      </w:r>
+    </w:p>
+    <w:p>
+      <w:pPr>
+        <w:pStyle w:val="Bibliography"/>
+        <w:rPr>
+          <w:rFonts w:ascii="Times New Roman" w:hAnsi="Times New Roman" w:cs="Times New Roman"/>
+          <w:lang w:val="en-GB"/>
+        </w:rPr>
+      </w:pPr>
+      <w:r>
+        <w:rPr>
+          <w:rFonts w:ascii="Times New Roman" w:hAnsi="Times New Roman" w:cs="Times New Roman"/>
+          <w:lang w:val="en-GB"/>
+        </w:rPr>
+        <w:t xml:space="preserve">Gong, X., Wu, R., Zhang, Y., Zhao, W., Cheng, L., Gu, Y., Zhang, L., Wang, J., Zhu, J., &amp; Guo, Z. (2010). Extracting consistent knowledge from highly inconsistent cancer gene data sources. </w:t>
+      </w:r>
+      <w:r>
+        <w:rPr>
+          <w:rFonts w:ascii="Times New Roman" w:hAnsi="Times New Roman" w:cs="Times New Roman"/>
           <w:i/>
           <w:iCs/>
           <w:lang w:val="en-GB"/>
         </w:rPr>
-        <w:t>35</w:t>
-      </w:r>
-      <w:r>
-        <w:rPr>
-          <w:rFonts w:ascii="Calibri" w:cs="Calibri"/>
-          <w:lang w:val="en-GB"/>
-        </w:rPr>
-        <w:t>(6), 498–507. https://doi.org/10.1016/j.tibtech.2017.02.012</w:t>
-      </w:r>
-    </w:p>
-    <w:p>
-      <w:pPr>
-        <w:pStyle w:val="Bibliography"/>
-        <w:rPr>
-          <w:rFonts w:ascii="Calibri" w:cs="Calibri"/>
-          <w:lang w:val="en-GB"/>
-        </w:rPr>
-      </w:pPr>
-      <w:r>
-        <w:rPr>
-          <w:rFonts w:ascii="Calibri" w:cs="Calibri"/>
-          <w:lang w:val="en-GB"/>
-        </w:rPr>
-        <w:t xml:space="preserve">Halsey, L. G., Curran-Everett, D., </w:t>
-      </w:r>
-      <w:proofErr w:type="spellStart"/>
-      <w:r>
-        <w:rPr>
-          <w:rFonts w:ascii="Calibri" w:cs="Calibri"/>
-          <w:lang w:val="en-GB"/>
-        </w:rPr>
-        <w:t>Vowler</w:t>
-      </w:r>
-      <w:proofErr w:type="spellEnd"/>
-      <w:r>
-        <w:rPr>
-          <w:rFonts w:ascii="Calibri" w:cs="Calibri"/>
-          <w:lang w:val="en-GB"/>
-        </w:rPr>
-        <w:t xml:space="preserve">, S. L., &amp; Drummond, G. B. (2015). The fickle P value generates irreproducible results. </w:t>
-      </w:r>
-      <w:r>
-        <w:rPr>
-          <w:rFonts w:ascii="Calibri" w:cs="Calibri"/>
+        <w:t>BMC Bioinformatics</w:t>
+      </w:r>
+      <w:r>
+        <w:rPr>
+          <w:rFonts w:ascii="Times New Roman" w:hAnsi="Times New Roman" w:cs="Times New Roman"/>
+          <w:lang w:val="en-GB"/>
+        </w:rPr>
+        <w:t xml:space="preserve">, </w:t>
+      </w:r>
+      <w:r>
+        <w:rPr>
+          <w:rFonts w:ascii="Times New Roman" w:hAnsi="Times New Roman" w:cs="Times New Roman"/>
           <w:i/>
           <w:iCs/>
           <w:lang w:val="en-GB"/>
         </w:rPr>
-        <w:t>Nature Methods</w:t>
-      </w:r>
-      <w:r>
-        <w:rPr>
-          <w:rFonts w:ascii="Calibri" w:cs="Calibri"/>
-          <w:lang w:val="en-GB"/>
-        </w:rPr>
-        <w:t xml:space="preserve">, </w:t>
-      </w:r>
-      <w:r>
-        <w:rPr>
-          <w:rFonts w:ascii="Calibri" w:cs="Calibri"/>
+        <w:t>11</w:t>
+      </w:r>
+      <w:r>
+        <w:rPr>
+          <w:rFonts w:ascii="Times New Roman" w:hAnsi="Times New Roman" w:cs="Times New Roman"/>
+          <w:lang w:val="en-GB"/>
+        </w:rPr>
+        <w:t>, 76. https://doi.org/10.1186/1471-2105-11-76</w:t>
+      </w:r>
+    </w:p>
+    <w:p>
+      <w:pPr>
+        <w:pStyle w:val="Bibliography"/>
+        <w:rPr>
+          <w:rFonts w:ascii="Times New Roman" w:hAnsi="Times New Roman" w:cs="Times New Roman"/>
+          <w:lang w:val="en-GB"/>
+        </w:rPr>
+      </w:pPr>
+      <w:r>
+        <w:rPr>
+          <w:rFonts w:ascii="Times New Roman" w:hAnsi="Times New Roman" w:cs="Times New Roman"/>
+          <w:lang w:val="en-GB"/>
+        </w:rPr>
+        <w:t xml:space="preserve">Halsey, L. G., Curran-Everett, D., Vowler, S. L., &amp; Drummond, G. B. (2015). The fickle P value generates irreproducible results. </w:t>
+      </w:r>
+      <w:r>
+        <w:rPr>
+          <w:rFonts w:ascii="Times New Roman" w:hAnsi="Times New Roman" w:cs="Times New Roman"/>
           <w:i/>
           <w:iCs/>
           <w:lang w:val="en-GB"/>
         </w:rPr>
-        <w:t>12</w:t>
-      </w:r>
-      <w:r>
-        <w:rPr>
-          <w:rFonts w:ascii="Calibri" w:cs="Calibri"/>
-          <w:lang w:val="en-GB"/>
-        </w:rPr>
-        <w:t>(3), Article 3. https://doi.org/10.1038/nmeth.3288</w:t>
-      </w:r>
-    </w:p>
-    <w:p>
-      <w:pPr>
-        <w:pStyle w:val="Bibliography"/>
-        <w:rPr>
-          <w:rFonts w:ascii="Calibri" w:cs="Calibri"/>
-          <w:lang w:val="en-GB"/>
-        </w:rPr>
-      </w:pPr>
-      <w:r>
-        <w:rPr>
-          <w:rFonts w:ascii="Calibri" w:cs="Calibri"/>
-          <w:lang w:val="en-GB"/>
-        </w:rPr>
-        <w:t xml:space="preserve">Irizarry, R. A., Hobbs, B., Collin, F., Beazer‐Barclay, Y. D., </w:t>
-      </w:r>
-      <w:proofErr w:type="spellStart"/>
-      <w:r>
-        <w:rPr>
-          <w:rFonts w:ascii="Calibri" w:cs="Calibri"/>
-          <w:lang w:val="en-GB"/>
-        </w:rPr>
-        <w:t>Antonellis</w:t>
-      </w:r>
-      <w:proofErr w:type="spellEnd"/>
-      <w:r>
-        <w:rPr>
-          <w:rFonts w:ascii="Calibri" w:cs="Calibri"/>
-          <w:lang w:val="en-GB"/>
-        </w:rPr>
-        <w:t xml:space="preserve">, K. J., </w:t>
-      </w:r>
-      <w:proofErr w:type="spellStart"/>
-      <w:r>
-        <w:rPr>
-          <w:rFonts w:ascii="Calibri" w:cs="Calibri"/>
-          <w:lang w:val="en-GB"/>
-        </w:rPr>
-        <w:t>Scherf</w:t>
-      </w:r>
-      <w:proofErr w:type="spellEnd"/>
-      <w:r>
-        <w:rPr>
-          <w:rFonts w:ascii="Calibri" w:cs="Calibri"/>
-          <w:lang w:val="en-GB"/>
-        </w:rPr>
-        <w:t xml:space="preserve">, U., &amp; Speed, T. P. (2003). Exploration, normalization, and summaries of </w:t>
-      </w:r>
-      <w:proofErr w:type="gramStart"/>
-      <w:r>
-        <w:rPr>
-          <w:rFonts w:ascii="Calibri" w:cs="Calibri"/>
-          <w:lang w:val="en-GB"/>
-        </w:rPr>
-        <w:t>high density</w:t>
-      </w:r>
-      <w:proofErr w:type="gramEnd"/>
-      <w:r>
-        <w:rPr>
-          <w:rFonts w:ascii="Calibri" w:cs="Calibri"/>
-          <w:lang w:val="en-GB"/>
-        </w:rPr>
-        <w:t xml:space="preserve"> oligonucleotide array probe level data. </w:t>
-      </w:r>
-      <w:r>
-        <w:rPr>
-          <w:rFonts w:ascii="Calibri" w:cs="Calibri"/>
+        <w:t>Nature Methods</w:t>
+      </w:r>
+      <w:r>
+        <w:rPr>
+          <w:rFonts w:ascii="Times New Roman" w:hAnsi="Times New Roman" w:cs="Times New Roman"/>
+          <w:lang w:val="en-GB"/>
+        </w:rPr>
+        <w:t xml:space="preserve">, </w:t>
+      </w:r>
+      <w:r>
+        <w:rPr>
+          <w:rFonts w:ascii="Times New Roman" w:hAnsi="Times New Roman" w:cs="Times New Roman"/>
           <w:i/>
           <w:iCs/>
           <w:lang w:val="en-GB"/>
         </w:rPr>
-        <w:t>Biostatistics</w:t>
-      </w:r>
-      <w:r>
-        <w:rPr>
-          <w:rFonts w:ascii="Calibri" w:cs="Calibri"/>
-          <w:lang w:val="en-GB"/>
-        </w:rPr>
-        <w:t xml:space="preserve">, </w:t>
-      </w:r>
-      <w:r>
-        <w:rPr>
-          <w:rFonts w:ascii="Calibri" w:cs="Calibri"/>
+        <w:t>12</w:t>
+      </w:r>
+      <w:r>
+        <w:rPr>
+          <w:rFonts w:ascii="Times New Roman" w:hAnsi="Times New Roman" w:cs="Times New Roman"/>
+          <w:lang w:val="en-GB"/>
+        </w:rPr>
+        <w:t>(3), Article 3. https://doi.org/10.1038/nmeth.3288</w:t>
+      </w:r>
+    </w:p>
+    <w:p>
+      <w:pPr>
+        <w:pStyle w:val="Bibliography"/>
+        <w:rPr>
+          <w:rFonts w:ascii="Times New Roman" w:hAnsi="Times New Roman" w:cs="Times New Roman"/>
+          <w:lang w:val="en-GB"/>
+        </w:rPr>
+      </w:pPr>
+      <w:r>
+        <w:rPr>
+          <w:rFonts w:ascii="Times New Roman" w:hAnsi="Times New Roman" w:cs="Times New Roman"/>
+          <w:lang w:val="en-GB"/>
+        </w:rPr>
+        <w:t xml:space="preserve">Howard, F. M., &amp; Olopade, O. I. (2021). Epidemiology of Triple-Negative Breast Cancer: A Review. </w:t>
+      </w:r>
+      <w:r>
+        <w:rPr>
+          <w:rFonts w:ascii="Times New Roman" w:hAnsi="Times New Roman" w:cs="Times New Roman"/>
           <w:i/>
           <w:iCs/>
           <w:lang w:val="en-GB"/>
         </w:rPr>
-        <w:t>4</w:t>
-      </w:r>
-      <w:r>
-        <w:rPr>
-          <w:rFonts w:ascii="Calibri" w:cs="Calibri"/>
-          <w:lang w:val="en-GB"/>
-        </w:rPr>
-        <w:t>(2), 249–264. https://doi.org/10.1093/biostatistics/4.2.249</w:t>
-      </w:r>
-    </w:p>
-    <w:p>
-      <w:pPr>
-        <w:pStyle w:val="Bibliography"/>
-        <w:rPr>
-          <w:rFonts w:ascii="Calibri" w:cs="Calibri"/>
-          <w:lang w:val="en-GB"/>
-        </w:rPr>
-      </w:pPr>
-      <w:r>
-        <w:rPr>
-          <w:rFonts w:ascii="Calibri" w:cs="Calibri"/>
-          <w:lang w:val="en-GB"/>
-        </w:rPr>
-        <w:t xml:space="preserve">Johnson, W. E., Li, C., &amp; </w:t>
-      </w:r>
-      <w:proofErr w:type="spellStart"/>
-      <w:r>
-        <w:rPr>
-          <w:rFonts w:ascii="Calibri" w:cs="Calibri"/>
-          <w:lang w:val="en-GB"/>
-        </w:rPr>
-        <w:t>Rabinovic</w:t>
-      </w:r>
-      <w:proofErr w:type="spellEnd"/>
-      <w:r>
-        <w:rPr>
-          <w:rFonts w:ascii="Calibri" w:cs="Calibri"/>
-          <w:lang w:val="en-GB"/>
-        </w:rPr>
-        <w:t xml:space="preserve">, A. (2007). Adjusting batch effects in microarray expression data using empirical Bayes methods. </w:t>
-      </w:r>
-      <w:r>
-        <w:rPr>
-          <w:rFonts w:ascii="Calibri" w:cs="Calibri"/>
+        <w:t>Cancer Journal (Sudbury, Mass.)</w:t>
+      </w:r>
+      <w:r>
+        <w:rPr>
+          <w:rFonts w:ascii="Times New Roman" w:hAnsi="Times New Roman" w:cs="Times New Roman"/>
+          <w:lang w:val="en-GB"/>
+        </w:rPr>
+        <w:t xml:space="preserve">, </w:t>
+      </w:r>
+      <w:r>
+        <w:rPr>
+          <w:rFonts w:ascii="Times New Roman" w:hAnsi="Times New Roman" w:cs="Times New Roman"/>
           <w:i/>
           <w:iCs/>
           <w:lang w:val="en-GB"/>
         </w:rPr>
-        <w:t>Biostatistics</w:t>
-      </w:r>
-      <w:r>
-        <w:rPr>
-          <w:rFonts w:ascii="Calibri" w:cs="Calibri"/>
-          <w:lang w:val="en-GB"/>
-        </w:rPr>
-        <w:t xml:space="preserve">, </w:t>
-      </w:r>
-      <w:r>
-        <w:rPr>
-          <w:rFonts w:ascii="Calibri" w:cs="Calibri"/>
+        <w:t>27</w:t>
+      </w:r>
+      <w:r>
+        <w:rPr>
+          <w:rFonts w:ascii="Times New Roman" w:hAnsi="Times New Roman" w:cs="Times New Roman"/>
+          <w:lang w:val="en-GB"/>
+        </w:rPr>
+        <w:t>(1), 8–16. https://doi.org/10.1097/PPO.0000000000000500</w:t>
+      </w:r>
+    </w:p>
+    <w:p>
+      <w:pPr>
+        <w:pStyle w:val="Bibliography"/>
+        <w:rPr>
+          <w:rFonts w:ascii="Times New Roman" w:hAnsi="Times New Roman" w:cs="Times New Roman"/>
+          <w:lang w:val="en-GB"/>
+        </w:rPr>
+      </w:pPr>
+      <w:r>
+        <w:rPr>
+          <w:rFonts w:ascii="Times New Roman" w:hAnsi="Times New Roman" w:cs="Times New Roman"/>
+          <w:lang w:val="en-GB"/>
+        </w:rPr>
+        <w:t xml:space="preserve">Irizarry, R. A., Hobbs, B., Collin, F., Beazer‐Barclay, Y. D., Antonellis, K. J., Scherf, U., &amp; Speed, T. P. (2003). Exploration, normalization, and summaries of high density oligonucleotide array probe level data. </w:t>
+      </w:r>
+      <w:r>
+        <w:rPr>
+          <w:rFonts w:ascii="Times New Roman" w:hAnsi="Times New Roman" w:cs="Times New Roman"/>
           <w:i/>
           <w:iCs/>
           <w:lang w:val="en-GB"/>
         </w:rPr>
-        <w:t>8</w:t>
-      </w:r>
-      <w:r>
-        <w:rPr>
-          <w:rFonts w:ascii="Calibri" w:cs="Calibri"/>
-          <w:lang w:val="en-GB"/>
-        </w:rPr>
-        <w:t>(1), 118–127. https://doi.org/10.1093/biostatistics/kxj037</w:t>
-      </w:r>
-    </w:p>
-    <w:p>
-      <w:pPr>
-        <w:pStyle w:val="Bibliography"/>
-        <w:rPr>
-          <w:rFonts w:ascii="Calibri" w:cs="Calibri"/>
-          <w:lang w:val="en-GB"/>
-        </w:rPr>
-      </w:pPr>
-      <w:r>
-        <w:rPr>
-          <w:rFonts w:ascii="Calibri" w:cs="Calibri"/>
-          <w:lang w:val="en-GB"/>
-        </w:rPr>
-        <w:t xml:space="preserve">Kim, C. S., Hwang, S., &amp; Zhang, S.-D. (2014). RMA with quantile normalization mixes biological signals between different sample groups in microarray data analysis. </w:t>
-      </w:r>
-      <w:r>
-        <w:rPr>
-          <w:rFonts w:ascii="Calibri" w:cs="Calibri"/>
+        <w:t>Biostatistics</w:t>
+      </w:r>
+      <w:r>
+        <w:rPr>
+          <w:rFonts w:ascii="Times New Roman" w:hAnsi="Times New Roman" w:cs="Times New Roman"/>
+          <w:lang w:val="en-GB"/>
+        </w:rPr>
+        <w:t xml:space="preserve">, </w:t>
+      </w:r>
+      <w:r>
+        <w:rPr>
+          <w:rFonts w:ascii="Times New Roman" w:hAnsi="Times New Roman" w:cs="Times New Roman"/>
           <w:i/>
           <w:iCs/>
           <w:lang w:val="en-GB"/>
         </w:rPr>
-        <w:t>2014 IEEE International Conference on Bioinformatics and Biomedicine (BIBM)</w:t>
-      </w:r>
-      <w:r>
-        <w:rPr>
-          <w:rFonts w:ascii="Calibri" w:cs="Calibri"/>
-          <w:lang w:val="en-GB"/>
-        </w:rPr>
-        <w:t>, 139–143. https://doi.org/10.1109/BIBM.2014.6999142</w:t>
+        <w:t>4</w:t>
+      </w:r>
+      <w:r>
+        <w:rPr>
+          <w:rFonts w:ascii="Times New Roman" w:hAnsi="Times New Roman" w:cs="Times New Roman"/>
+          <w:lang w:val="en-GB"/>
+        </w:rPr>
+        <w:t>(2), 249–264. https://doi.org/10.1093/biostatistics/4.2.249</w:t>
       </w:r>
     </w:p>
     <w:p>
       <w:pPr>
         <w:pStyle w:val="Bibliography"/>
         <w:rPr>
-          <w:rFonts w:ascii="Calibri" w:cs="Calibri"/>
-          <w:lang w:val="en-GB"/>
-        </w:rPr>
-      </w:pPr>
-      <w:r>
-        <w:rPr>
-          <w:rFonts w:ascii="Calibri" w:cs="Calibri"/>
-          <w:lang w:val="en-GB"/>
-        </w:rPr>
-        <w:t xml:space="preserve">Leek, J. T., &amp; Storey, J. D. (2007). Capturing Heterogeneity in Gene Expression Studies by Surrogate Variable Analysis. </w:t>
-      </w:r>
-      <w:proofErr w:type="spellStart"/>
-      <w:r>
-        <w:rPr>
-          <w:rFonts w:ascii="Calibri" w:cs="Calibri"/>
+          <w:rFonts w:ascii="Times New Roman" w:hAnsi="Times New Roman" w:cs="Times New Roman"/>
+          <w:lang w:val="en-GB"/>
+        </w:rPr>
+      </w:pPr>
+      <w:r>
+        <w:rPr>
+          <w:rFonts w:ascii="Times New Roman" w:hAnsi="Times New Roman" w:cs="Times New Roman"/>
+          <w:lang w:val="en-GB"/>
+        </w:rPr>
+        <w:lastRenderedPageBreak/>
+        <w:t xml:space="preserve">Johnson, W. E., Li, C., &amp; Rabinovic, A. (2007). Adjusting batch effects in microarray expression data using empirical Bayes methods. </w:t>
+      </w:r>
+      <w:r>
+        <w:rPr>
+          <w:rFonts w:ascii="Times New Roman" w:hAnsi="Times New Roman" w:cs="Times New Roman"/>
           <w:i/>
           <w:iCs/>
           <w:lang w:val="en-GB"/>
         </w:rPr>
-        <w:t>PLoS</w:t>
-      </w:r>
-      <w:proofErr w:type="spellEnd"/>
-      <w:r>
-        <w:rPr>
-          <w:rFonts w:ascii="Calibri" w:cs="Calibri"/>
+        <w:t>Biostatistics</w:t>
+      </w:r>
+      <w:r>
+        <w:rPr>
+          <w:rFonts w:ascii="Times New Roman" w:hAnsi="Times New Roman" w:cs="Times New Roman"/>
+          <w:lang w:val="en-GB"/>
+        </w:rPr>
+        <w:t xml:space="preserve">, </w:t>
+      </w:r>
+      <w:r>
+        <w:rPr>
+          <w:rFonts w:ascii="Times New Roman" w:hAnsi="Times New Roman" w:cs="Times New Roman"/>
           <w:i/>
           <w:iCs/>
           <w:lang w:val="en-GB"/>
         </w:rPr>
-        <w:t xml:space="preserve"> Genetics</w:t>
-      </w:r>
-      <w:r>
-        <w:rPr>
-          <w:rFonts w:ascii="Calibri" w:cs="Calibri"/>
-          <w:lang w:val="en-GB"/>
-        </w:rPr>
-        <w:t xml:space="preserve">, </w:t>
-      </w:r>
-      <w:r>
-        <w:rPr>
-          <w:rFonts w:ascii="Calibri" w:cs="Calibri"/>
+        <w:t>8</w:t>
+      </w:r>
+      <w:r>
+        <w:rPr>
+          <w:rFonts w:ascii="Times New Roman" w:hAnsi="Times New Roman" w:cs="Times New Roman"/>
+          <w:lang w:val="en-GB"/>
+        </w:rPr>
+        <w:t>(1), 118–127. https://doi.org/10.1093/biostatistics/kxj037</w:t>
+      </w:r>
+    </w:p>
+    <w:p>
+      <w:pPr>
+        <w:pStyle w:val="Bibliography"/>
+        <w:rPr>
+          <w:rFonts w:ascii="Times New Roman" w:hAnsi="Times New Roman" w:cs="Times New Roman"/>
+          <w:lang w:val="en-GB"/>
+        </w:rPr>
+      </w:pPr>
+      <w:r>
+        <w:rPr>
+          <w:rFonts w:ascii="Times New Roman" w:hAnsi="Times New Roman" w:cs="Times New Roman"/>
+          <w:lang w:val="en-GB"/>
+        </w:rPr>
+        <w:t xml:space="preserve">Kim, C. S., Hwang, S., &amp; Zhang, S.-D. (2014). RMA with quantile normalization mixes biological signals between different sample groups in microarray data analysis. </w:t>
+      </w:r>
+      <w:r>
+        <w:rPr>
+          <w:rFonts w:ascii="Times New Roman" w:hAnsi="Times New Roman" w:cs="Times New Roman"/>
           <w:i/>
           <w:iCs/>
           <w:lang w:val="en-GB"/>
         </w:rPr>
-        <w:t>3</w:t>
-      </w:r>
-      <w:r>
-        <w:rPr>
-          <w:rFonts w:ascii="Calibri" w:cs="Calibri"/>
-          <w:lang w:val="en-GB"/>
-        </w:rPr>
-        <w:t>(9), e161. https://doi.org/10.1371/journal.pgen.0030161</w:t>
+        <w:t>2014 IEEE International Conference on Bioinformatics and Biomedicine (BIBM)</w:t>
+      </w:r>
+      <w:r>
+        <w:rPr>
+          <w:rFonts w:ascii="Times New Roman" w:hAnsi="Times New Roman" w:cs="Times New Roman"/>
+          <w:lang w:val="en-GB"/>
+        </w:rPr>
+        <w:t>, 139–143. https://doi.org/10.1109/BIBM.2014.6999142</w:t>
       </w:r>
     </w:p>
     <w:p>
       <w:pPr>
         <w:pStyle w:val="Bibliography"/>
         <w:rPr>
-          <w:rFonts w:ascii="Calibri" w:cs="Calibri"/>
-          <w:lang w:val="en-GB"/>
-        </w:rPr>
-      </w:pPr>
-      <w:r>
-        <w:rPr>
-          <w:rFonts w:ascii="Calibri" w:cs="Calibri"/>
-          <w:lang w:val="en-GB"/>
-        </w:rPr>
-        <w:t xml:space="preserve">Shi, L., Jones, W. D., Jensen, R. V., Harris, S. C., Perkins, R. G., </w:t>
-      </w:r>
-      <w:proofErr w:type="spellStart"/>
-      <w:r>
-        <w:rPr>
-          <w:rFonts w:ascii="Calibri" w:cs="Calibri"/>
-          <w:lang w:val="en-GB"/>
-        </w:rPr>
-        <w:t>Goodsaid</w:t>
-      </w:r>
-      <w:proofErr w:type="spellEnd"/>
-      <w:r>
-        <w:rPr>
-          <w:rFonts w:ascii="Calibri" w:cs="Calibri"/>
-          <w:lang w:val="en-GB"/>
-        </w:rPr>
-        <w:t xml:space="preserve">, F. M., Guo, L., Croner, L. J., Boysen, C., Fang, H., Qian, F., Amur, S., Bao, W., </w:t>
-      </w:r>
-      <w:proofErr w:type="spellStart"/>
-      <w:r>
-        <w:rPr>
-          <w:rFonts w:ascii="Calibri" w:cs="Calibri"/>
-          <w:lang w:val="en-GB"/>
-        </w:rPr>
-        <w:t>Barbacioru</w:t>
-      </w:r>
-      <w:proofErr w:type="spellEnd"/>
-      <w:r>
-        <w:rPr>
-          <w:rFonts w:ascii="Calibri" w:cs="Calibri"/>
-          <w:lang w:val="en-GB"/>
-        </w:rPr>
-        <w:t xml:space="preserve">, C. C., </w:t>
-      </w:r>
-      <w:proofErr w:type="spellStart"/>
-      <w:r>
-        <w:rPr>
-          <w:rFonts w:ascii="Calibri" w:cs="Calibri"/>
-          <w:lang w:val="en-GB"/>
-        </w:rPr>
-        <w:t>Bertholet</w:t>
-      </w:r>
-      <w:proofErr w:type="spellEnd"/>
-      <w:r>
-        <w:rPr>
-          <w:rFonts w:ascii="Calibri" w:cs="Calibri"/>
-          <w:lang w:val="en-GB"/>
-        </w:rPr>
-        <w:t xml:space="preserve">, V., Cao, X. M., Chu, T.-M., Collins, P. J., Fan, X., … Tong, W. (2008). The balance of reproducibility, sensitivity, and specificity of lists of differentially </w:t>
-      </w:r>
-      <w:r>
-        <w:rPr>
-          <w:rFonts w:ascii="Calibri" w:cs="Calibri"/>
-          <w:lang w:val="en-GB"/>
-        </w:rPr>
-        <w:lastRenderedPageBreak/>
-        <w:t xml:space="preserve">expressed genes in microarray studies. </w:t>
-      </w:r>
-      <w:r>
-        <w:rPr>
-          <w:rFonts w:ascii="Calibri" w:cs="Calibri"/>
+          <w:rFonts w:ascii="Times New Roman" w:hAnsi="Times New Roman" w:cs="Times New Roman"/>
+          <w:lang w:val="en-GB"/>
+        </w:rPr>
+      </w:pPr>
+      <w:r>
+        <w:rPr>
+          <w:rFonts w:ascii="Times New Roman" w:hAnsi="Times New Roman" w:cs="Times New Roman"/>
+          <w:lang w:val="en-GB"/>
+        </w:rPr>
+        <w:t xml:space="preserve">Leek, J. T., &amp; Storey, J. D. (2007). Capturing Heterogeneity in Gene Expression Studies by Surrogate Variable Analysis. </w:t>
+      </w:r>
+      <w:r>
+        <w:rPr>
+          <w:rFonts w:ascii="Times New Roman" w:hAnsi="Times New Roman" w:cs="Times New Roman"/>
           <w:i/>
           <w:iCs/>
           <w:lang w:val="en-GB"/>
         </w:rPr>
-        <w:t>BMC Bioinformatics</w:t>
-      </w:r>
-      <w:r>
-        <w:rPr>
-          <w:rFonts w:ascii="Calibri" w:cs="Calibri"/>
+        <w:t>PLoS Genetics</w:t>
+      </w:r>
+      <w:r>
+        <w:rPr>
+          <w:rFonts w:ascii="Times New Roman" w:hAnsi="Times New Roman" w:cs="Times New Roman"/>
           <w:lang w:val="en-GB"/>
         </w:rPr>
         <w:t xml:space="preserve">, </w:t>
       </w:r>
       <w:r>
         <w:rPr>
-          <w:rFonts w:ascii="Calibri" w:cs="Calibri"/>
+          <w:rFonts w:ascii="Times New Roman" w:hAnsi="Times New Roman" w:cs="Times New Roman"/>
           <w:i/>
           <w:iCs/>
           <w:lang w:val="en-GB"/>
         </w:rPr>
-        <w:t>9</w:t>
-      </w:r>
-      <w:r>
-        <w:rPr>
-          <w:rFonts w:ascii="Calibri" w:cs="Calibri"/>
-          <w:lang w:val="en-GB"/>
-        </w:rPr>
-        <w:t>(</w:t>
-      </w:r>
-      <w:proofErr w:type="spellStart"/>
-      <w:r>
-        <w:rPr>
-          <w:rFonts w:ascii="Calibri" w:cs="Calibri"/>
-          <w:lang w:val="en-GB"/>
-        </w:rPr>
-        <w:t>Suppl</w:t>
-      </w:r>
-      <w:proofErr w:type="spellEnd"/>
-      <w:r>
-        <w:rPr>
-          <w:rFonts w:ascii="Calibri" w:cs="Calibri"/>
-          <w:lang w:val="en-GB"/>
-        </w:rPr>
-        <w:t xml:space="preserve"> 9), S10. https://doi.org/10.1186/1471-2105-9-S9-S10</w:t>
+        <w:t>3</w:t>
+      </w:r>
+      <w:r>
+        <w:rPr>
+          <w:rFonts w:ascii="Times New Roman" w:hAnsi="Times New Roman" w:cs="Times New Roman"/>
+          <w:lang w:val="en-GB"/>
+        </w:rPr>
+        <w:t>(9), e161. https://doi.org/10.1371/journal.pgen.0030161</w:t>
       </w:r>
     </w:p>
     <w:p>
       <w:pPr>
         <w:pStyle w:val="Bibliography"/>
         <w:rPr>
-          <w:rFonts w:ascii="Calibri" w:cs="Calibri"/>
-          <w:lang w:val="en-GB"/>
-        </w:rPr>
-      </w:pPr>
-      <w:r>
-        <w:rPr>
-          <w:rFonts w:ascii="Calibri" w:cs="Calibri"/>
-          <w:lang w:val="en-GB"/>
-        </w:rPr>
-        <w:t xml:space="preserve">Sweeney, T. E., Haynes, W. A., </w:t>
-      </w:r>
-      <w:proofErr w:type="spellStart"/>
-      <w:r>
-        <w:rPr>
-          <w:rFonts w:ascii="Calibri" w:cs="Calibri"/>
-          <w:lang w:val="en-GB"/>
-        </w:rPr>
-        <w:t>Vallania</w:t>
-      </w:r>
-      <w:proofErr w:type="spellEnd"/>
-      <w:r>
-        <w:rPr>
-          <w:rFonts w:ascii="Calibri" w:cs="Calibri"/>
-          <w:lang w:val="en-GB"/>
-        </w:rPr>
-        <w:t xml:space="preserve">, F., Ioannidis, J. P., &amp; Khatri, P. (2017). Methods to increase reproducibility in differential gene expression via meta-analysis. </w:t>
-      </w:r>
-      <w:r>
-        <w:rPr>
-          <w:rFonts w:ascii="Calibri" w:cs="Calibri"/>
+          <w:rFonts w:ascii="Times New Roman" w:hAnsi="Times New Roman" w:cs="Times New Roman"/>
+          <w:lang w:val="en-GB"/>
+        </w:rPr>
+      </w:pPr>
+      <w:r>
+        <w:rPr>
+          <w:rFonts w:ascii="Times New Roman" w:hAnsi="Times New Roman" w:cs="Times New Roman"/>
+          <w:lang w:val="en-GB"/>
+        </w:rPr>
+        <w:t xml:space="preserve">Patil, P., Bachant-Winner, P.-O., Haibe-Kains, B., &amp; Leek, J. T. (2015). Test set bias affects reproducibility of gene signatures. </w:t>
+      </w:r>
+      <w:r>
+        <w:rPr>
+          <w:rFonts w:ascii="Times New Roman" w:hAnsi="Times New Roman" w:cs="Times New Roman"/>
           <w:i/>
           <w:iCs/>
           <w:lang w:val="en-GB"/>
         </w:rPr>
-        <w:t>Nucleic Acids Research</w:t>
-      </w:r>
-      <w:r>
-        <w:rPr>
-          <w:rFonts w:ascii="Calibri" w:cs="Calibri"/>
+        <w:t>Bioinformatics</w:t>
+      </w:r>
+      <w:r>
+        <w:rPr>
+          <w:rFonts w:ascii="Times New Roman" w:hAnsi="Times New Roman" w:cs="Times New Roman"/>
           <w:lang w:val="en-GB"/>
         </w:rPr>
         <w:t xml:space="preserve">, </w:t>
       </w:r>
       <w:r>
         <w:rPr>
-          <w:rFonts w:ascii="Calibri" w:cs="Calibri"/>
+          <w:rFonts w:ascii="Times New Roman" w:hAnsi="Times New Roman" w:cs="Times New Roman"/>
           <w:i/>
           <w:iCs/>
           <w:lang w:val="en-GB"/>
         </w:rPr>
-        <w:t>45</w:t>
-      </w:r>
-      <w:r>
-        <w:rPr>
-          <w:rFonts w:ascii="Calibri" w:cs="Calibri"/>
-          <w:lang w:val="en-GB"/>
-        </w:rPr>
-        <w:t>(1), e1. https://doi.org/10.1093/nar/gkw797</w:t>
+        <w:t>31</w:t>
+      </w:r>
+      <w:r>
+        <w:rPr>
+          <w:rFonts w:ascii="Times New Roman" w:hAnsi="Times New Roman" w:cs="Times New Roman"/>
+          <w:lang w:val="en-GB"/>
+        </w:rPr>
+        <w:t>(14), 2318–2323. https://doi.org/10.1093/bioinformatics/btv157</w:t>
       </w:r>
     </w:p>
     <w:p>
       <w:pPr>
         <w:pStyle w:val="Bibliography"/>
         <w:rPr>
-          <w:rFonts w:ascii="Calibri" w:cs="Calibri"/>
-          <w:lang w:val="en-GB"/>
-        </w:rPr>
-      </w:pPr>
-      <w:r>
-        <w:rPr>
-          <w:rFonts w:ascii="Calibri" w:cs="Calibri"/>
-          <w:lang w:val="en-GB"/>
-        </w:rPr>
-        <w:t xml:space="preserve">Zhang, M., Zhang, L., Zou, J., Yao, C., Xiao, H., Liu, Q., Wang, J., Wang, D., Wang, C., &amp; Guo, Z. (2009). Evaluating reproducibility of differential expression discoveries in microarray studies by considering correlated molecular changes. </w:t>
-      </w:r>
-      <w:r>
-        <w:rPr>
-          <w:rFonts w:ascii="Calibri" w:cs="Calibri"/>
+          <w:rFonts w:ascii="Times New Roman" w:hAnsi="Times New Roman" w:cs="Times New Roman"/>
+          <w:lang w:val="en-GB"/>
+        </w:rPr>
+      </w:pPr>
+      <w:r>
+        <w:rPr>
+          <w:rFonts w:ascii="Times New Roman" w:hAnsi="Times New Roman" w:cs="Times New Roman"/>
+          <w:lang w:val="en-GB"/>
+        </w:rPr>
+        <w:t xml:space="preserve">Shi, L., Jones, W. D., Jensen, R. V., Harris, S. C., Perkins, R. G., Goodsaid, F. M., Guo, L., Croner, L. J., Boysen, C., Fang, H., Qian, F., Amur, S., Bao, W., Barbacioru, C. C., Bertholet, V., Cao, X. M., Chu, T.-M., Collins, P. J., Fan, X., … Tong, W. (2008). The balance of reproducibility, sensitivity, and specificity of lists of differentially expressed genes in microarray studies. </w:t>
+      </w:r>
+      <w:r>
+        <w:rPr>
+          <w:rFonts w:ascii="Times New Roman" w:hAnsi="Times New Roman" w:cs="Times New Roman"/>
           <w:i/>
           <w:iCs/>
           <w:lang w:val="en-GB"/>
         </w:rPr>
-        <w:t>Bioinformatics</w:t>
-      </w:r>
-      <w:r>
-        <w:rPr>
-          <w:rFonts w:ascii="Calibri" w:cs="Calibri"/>
+        <w:t>BMC Bioinformatics</w:t>
+      </w:r>
+      <w:r>
+        <w:rPr>
+          <w:rFonts w:ascii="Times New Roman" w:hAnsi="Times New Roman" w:cs="Times New Roman"/>
           <w:lang w:val="en-GB"/>
         </w:rPr>
         <w:t xml:space="preserve">, </w:t>
       </w:r>
       <w:r>
         <w:rPr>
-          <w:rFonts w:ascii="Calibri" w:cs="Calibri"/>
+          <w:rFonts w:ascii="Times New Roman" w:hAnsi="Times New Roman" w:cs="Times New Roman"/>
           <w:i/>
           <w:iCs/>
           <w:lang w:val="en-GB"/>
         </w:rPr>
-        <w:t>25</w:t>
-      </w:r>
-      <w:r>
-        <w:rPr>
-          <w:rFonts w:ascii="Calibri" w:cs="Calibri"/>
-          <w:lang w:val="en-GB"/>
-        </w:rPr>
-        <w:t>(13), 1662–1668. https://doi.org/10.1093/bioinformatics/btp295</w:t>
+        <w:t>9</w:t>
+      </w:r>
+      <w:r>
+        <w:rPr>
+          <w:rFonts w:ascii="Times New Roman" w:hAnsi="Times New Roman" w:cs="Times New Roman"/>
+          <w:lang w:val="en-GB"/>
+        </w:rPr>
+        <w:t>(Suppl 9), S10. https://doi.org/10.1186/1471-2105-9-S9-S10</w:t>
       </w:r>
     </w:p>
     <w:p>
       <w:pPr>
         <w:pStyle w:val="Bibliography"/>
         <w:rPr>
-          <w:rFonts w:ascii="Calibri" w:cs="Calibri"/>
-          <w:lang w:val="en-GB"/>
-        </w:rPr>
-      </w:pPr>
-      <w:r>
-        <w:rPr>
-          <w:rFonts w:ascii="Calibri" w:cs="Calibri"/>
-          <w:lang w:val="en-GB"/>
-        </w:rPr>
-        <w:t xml:space="preserve">Zhao, Y., Wong, L., &amp; Goh, W. W. B. (2020). How to do quantile normalization correctly for gene expression data analyses. </w:t>
-      </w:r>
-      <w:r>
-        <w:rPr>
-          <w:rFonts w:ascii="Calibri" w:cs="Calibri"/>
+          <w:rFonts w:ascii="Times New Roman" w:hAnsi="Times New Roman" w:cs="Times New Roman"/>
+          <w:lang w:val="en-GB"/>
+        </w:rPr>
+      </w:pPr>
+      <w:r>
+        <w:rPr>
+          <w:rFonts w:ascii="Times New Roman" w:hAnsi="Times New Roman" w:cs="Times New Roman"/>
+          <w:lang w:val="en-GB"/>
+        </w:rPr>
+        <w:t xml:space="preserve">Sweeney, T. E., Haynes, W. A., Vallania, F., Ioannidis, J. P., &amp; Khatri, P. (2017). Methods to increase reproducibility in differential gene expression via meta-analysis. </w:t>
+      </w:r>
+      <w:r>
+        <w:rPr>
+          <w:rFonts w:ascii="Times New Roman" w:hAnsi="Times New Roman" w:cs="Times New Roman"/>
           <w:i/>
           <w:iCs/>
           <w:lang w:val="en-GB"/>
         </w:rPr>
-        <w:t>Scientific Reports</w:t>
-      </w:r>
-      <w:r>
-        <w:rPr>
-          <w:rFonts w:ascii="Calibri" w:cs="Calibri"/>
+        <w:t>Nucleic Acids Research</w:t>
+      </w:r>
+      <w:r>
+        <w:rPr>
+          <w:rFonts w:ascii="Times New Roman" w:hAnsi="Times New Roman" w:cs="Times New Roman"/>
           <w:lang w:val="en-GB"/>
         </w:rPr>
         <w:t xml:space="preserve">, </w:t>
       </w:r>
       <w:r>
         <w:rPr>
-          <w:rFonts w:ascii="Calibri" w:cs="Calibri"/>
+          <w:rFonts w:ascii="Times New Roman" w:hAnsi="Times New Roman" w:cs="Times New Roman"/>
           <w:i/>
           <w:iCs/>
           <w:lang w:val="en-GB"/>
         </w:rPr>
+        <w:t>45</w:t>
+      </w:r>
+      <w:r>
+        <w:rPr>
+          <w:rFonts w:ascii="Times New Roman" w:hAnsi="Times New Roman" w:cs="Times New Roman"/>
+          <w:lang w:val="en-GB"/>
+        </w:rPr>
+        <w:t>(1), e1. https://doi.org/10.1093/nar/gkw797</w:t>
+      </w:r>
+    </w:p>
+    <w:p>
+      <w:pPr>
+        <w:pStyle w:val="Bibliography"/>
+        <w:rPr>
+          <w:rFonts w:ascii="Times New Roman" w:hAnsi="Times New Roman" w:cs="Times New Roman"/>
+          <w:lang w:val="en-GB"/>
+        </w:rPr>
+      </w:pPr>
+      <w:r>
+        <w:rPr>
+          <w:rFonts w:ascii="Times New Roman" w:hAnsi="Times New Roman" w:cs="Times New Roman"/>
+          <w:lang w:val="en-GB"/>
+        </w:rPr>
+        <w:t xml:space="preserve">Zhang, M., Zhang, L., Zou, J., Yao, C., Xiao, H., Liu, Q., Wang, J., Wang, D., Wang, C., &amp; Guo, Z. (2009). Evaluating reproducibility of differential expression discoveries in </w:t>
+      </w:r>
+      <w:r>
+        <w:rPr>
+          <w:rFonts w:ascii="Times New Roman" w:hAnsi="Times New Roman" w:cs="Times New Roman"/>
+          <w:lang w:val="en-GB"/>
+        </w:rPr>
+        <w:lastRenderedPageBreak/>
+        <w:t xml:space="preserve">microarray studies by considering correlated molecular changes. </w:t>
+      </w:r>
+      <w:r>
+        <w:rPr>
+          <w:rFonts w:ascii="Times New Roman" w:hAnsi="Times New Roman" w:cs="Times New Roman"/>
+          <w:i/>
+          <w:iCs/>
+          <w:lang w:val="en-GB"/>
+        </w:rPr>
+        <w:t>Bioinformatics</w:t>
+      </w:r>
+      <w:r>
+        <w:rPr>
+          <w:rFonts w:ascii="Times New Roman" w:hAnsi="Times New Roman" w:cs="Times New Roman"/>
+          <w:lang w:val="en-GB"/>
+        </w:rPr>
+        <w:t xml:space="preserve">, </w:t>
+      </w:r>
+      <w:r>
+        <w:rPr>
+          <w:rFonts w:ascii="Times New Roman" w:hAnsi="Times New Roman" w:cs="Times New Roman"/>
+          <w:i/>
+          <w:iCs/>
+          <w:lang w:val="en-GB"/>
+        </w:rPr>
+        <w:t>25</w:t>
+      </w:r>
+      <w:r>
+        <w:rPr>
+          <w:rFonts w:ascii="Times New Roman" w:hAnsi="Times New Roman" w:cs="Times New Roman"/>
+          <w:lang w:val="en-GB"/>
+        </w:rPr>
+        <w:t>(13), 1662–1668. https://doi.org/10.1093/bioinformatics/btp295</w:t>
+      </w:r>
+    </w:p>
+    <w:p>
+      <w:pPr>
+        <w:pStyle w:val="Bibliography"/>
+        <w:rPr>
+          <w:rFonts w:ascii="Times New Roman" w:hAnsi="Times New Roman" w:cs="Times New Roman"/>
+          <w:lang w:val="en-GB"/>
+        </w:rPr>
+      </w:pPr>
+      <w:r>
+        <w:rPr>
+          <w:rFonts w:ascii="Times New Roman" w:hAnsi="Times New Roman" w:cs="Times New Roman"/>
+          <w:lang w:val="en-GB"/>
+        </w:rPr>
+        <w:t xml:space="preserve">Zhao, Y., Wong, L., &amp; Goh, W. W. B. (2020). How to do quantile normalization correctly for gene expression data analyses. </w:t>
+      </w:r>
+      <w:r>
+        <w:rPr>
+          <w:rFonts w:ascii="Times New Roman" w:hAnsi="Times New Roman" w:cs="Times New Roman"/>
+          <w:i/>
+          <w:iCs/>
+          <w:lang w:val="en-GB"/>
+        </w:rPr>
+        <w:t>Scientific Reports</w:t>
+      </w:r>
+      <w:r>
+        <w:rPr>
+          <w:rFonts w:ascii="Times New Roman" w:hAnsi="Times New Roman" w:cs="Times New Roman"/>
+          <w:lang w:val="en-GB"/>
+        </w:rPr>
+        <w:t xml:space="preserve">, </w:t>
+      </w:r>
+      <w:r>
+        <w:rPr>
+          <w:rFonts w:ascii="Times New Roman" w:hAnsi="Times New Roman" w:cs="Times New Roman"/>
+          <w:i/>
+          <w:iCs/>
+          <w:lang w:val="en-GB"/>
+        </w:rPr>
         <w:t>10</w:t>
       </w:r>
       <w:r>
         <w:rPr>
-          <w:rFonts w:ascii="Calibri" w:cs="Calibri"/>
+          <w:rFonts w:ascii="Times New Roman" w:hAnsi="Times New Roman" w:cs="Times New Roman"/>
           <w:lang w:val="en-GB"/>
         </w:rPr>
         <w:t>(1), Article 1. https://doi.org/10.1038/s41598-020-72664-6</w:t>

</xml_diff>

<commit_message>
Updated README.md. Also updated plots to the latest ones that are in the slides.
</commit_message>
<xml_diff>
--- a/bs6202_kaushal/report_fragments_with_citations.docx
+++ b/bs6202_kaushal/report_fragments_with_citations.docx
@@ -2472,10 +2472,574 @@
       </w:pPr>
     </w:p>
     <w:p/>
+    <w:p>
+      <w:r>
+        <w:rPr>
+          <w:rFonts w:ascii="Arial" w:hAnsi="Arial" w:cs="Arial"/>
+          <w:color w:val="000000"/>
+        </w:rPr>
+        <w:t xml:space="preserve">Figure 1 below describes our project workflow. In brief, for each dataset, the expression data from the raw CEL files was processed according to the selected pre-processing method, either class-specific QN (method 1) or GFS (method 2). More details regarding these pre-processing methods are given in the subsequent sections. Following pre-processing, differential gene expression analysis was carried out. The Bioconductor package </w:t>
+      </w:r>
+      <w:proofErr w:type="spellStart"/>
+      <w:r>
+        <w:rPr>
+          <w:rFonts w:ascii="Arial" w:hAnsi="Arial" w:cs="Arial"/>
+          <w:color w:val="000000"/>
+        </w:rPr>
+        <w:t>limma</w:t>
+      </w:r>
+      <w:proofErr w:type="spellEnd"/>
+      <w:r>
+        <w:rPr>
+          <w:rFonts w:ascii="Arial" w:hAnsi="Arial" w:cs="Arial"/>
+          <w:color w:val="000000"/>
+        </w:rPr>
+        <w:t xml:space="preserve"> </w:t>
+      </w:r>
+      <w:r>
+        <w:rPr>
+          <w:rFonts w:ascii="Arial" w:hAnsi="Arial" w:cs="Arial"/>
+          <w:color w:val="000000"/>
+        </w:rPr>
+        <w:fldChar w:fldCharType="begin"/>
+      </w:r>
+      <w:r>
+        <w:rPr>
+          <w:rFonts w:ascii="Arial" w:hAnsi="Arial" w:cs="Arial"/>
+          <w:color w:val="000000"/>
+        </w:rPr>
+        <w:instrText xml:space="preserve"> ADDIN ZOTERO_ITEM CSL_CITATION {"citationID":"EwM6Z4GW","properties":{"formattedCitation":"(Ritchie et al., 2015)","plainCitation":"(Ritchie et al., 2015)","noteIndex":0},"citationItems":[{"id":232,"uris":["http://zotero.org/users/6562882/items/KEVY3FNB"],"itemData":{"id":232,"type":"article-journal","abstract":"limma is an R/Bioconductor software package that provides an integrated solution for analysing data from gene expression experiments. It contains rich features for handling complex experimental designs and for information borrowing to overcome the problem of small sample sizes. Over the past decade, limma has been a popular choice for gene discovery through differential expression analyses of microarray and high-throughput PCR data. The package contains particularly strong facilities for reading, normalizing and exploring such data. Recently, the capabilities of limma have been significantly expanded in two important directions. First, the package can now perform both differential expression and differential splicing analyses of RNA sequencing (RNA-seq) data. All the downstream analysis tools previously restricted to microarray data are now available for RNA-seq as well. These capabilities allow users to analyse both RNA-seq and microarray data with very similar pipelines. Second, the package is now able to go past the traditional gene-wise expression analyses in a variety of ways, analysing expression profiles in terms of co-regulated sets of genes or in terms of higher-order expression signatures. This provides enhanced possibilities for biological interpretation of gene expression differences. This article reviews the philosophy and design of the limma package, summarizing both new and historical features, with an emphasis on recent enhancements and features that have not been previously described.","container-title":"Nucleic Acids Research","ISSN":"0305-1048","issue":"7","page":"e47–e47","title":"limma powers differential expression analyses for RNA-sequencing and microarray studies","URL":"http://dx.doi.org/10.1093/nar/gkv007","volume":"43","author":[{"family":"Ritchie","given":"Matthew E"},{"family":"Phipson","given":"Belinda"},{"family":"Wu","given":"Di"},{"family":"Hu","given":"Yifang"},{"family":"Law","given":"Charity W"},{"family":"Shi","given":"Wei"},{"family":"Smyth","given":"Gordon K"}],"issued":{"date-parts":[["2015",4]]}}}],"schema":"https://github.com/citation-style-language/schema/raw/master/csl-citation.json"} </w:instrText>
+      </w:r>
+      <w:r>
+        <w:rPr>
+          <w:rFonts w:ascii="Arial" w:hAnsi="Arial" w:cs="Arial"/>
+          <w:color w:val="000000"/>
+        </w:rPr>
+        <w:fldChar w:fldCharType="separate"/>
+      </w:r>
+      <w:r>
+        <w:rPr>
+          <w:rFonts w:ascii="Arial" w:hAnsi="Arial" w:cs="Arial"/>
+          <w:noProof/>
+          <w:color w:val="000000"/>
+        </w:rPr>
+        <w:t>(Ritchie et al., 2015)</w:t>
+      </w:r>
+      <w:r>
+        <w:rPr>
+          <w:rFonts w:ascii="Arial" w:hAnsi="Arial" w:cs="Arial"/>
+          <w:color w:val="000000"/>
+        </w:rPr>
+        <w:fldChar w:fldCharType="end"/>
+      </w:r>
+      <w:r>
+        <w:rPr>
+          <w:rFonts w:ascii="Arial" w:hAnsi="Arial" w:cs="Arial"/>
+          <w:color w:val="000000"/>
+        </w:rPr>
+        <w:t xml:space="preserve">. </w:t>
+      </w:r>
+      <w:r>
+        <w:rPr>
+          <w:rFonts w:ascii="Arial" w:hAnsi="Arial" w:cs="Arial"/>
+          <w:color w:val="000000"/>
+        </w:rPr>
+        <w:t xml:space="preserve">was used for DEG analysis of class-specific QN data, while the Mann-Whitney U test was used for the GFS-normalized data. The differentially expressed gene list was obtained for each pre-processing method, for each dataset. The DEG lists from the two datasets obtained from </w:t>
+      </w:r>
+      <w:proofErr w:type="spellStart"/>
+      <w:r>
+        <w:rPr>
+          <w:rFonts w:ascii="Arial" w:hAnsi="Arial" w:cs="Arial"/>
+          <w:color w:val="000000"/>
+        </w:rPr>
+        <w:t>limma</w:t>
+      </w:r>
+      <w:proofErr w:type="spellEnd"/>
+      <w:r>
+        <w:rPr>
+          <w:rFonts w:ascii="Arial" w:hAnsi="Arial" w:cs="Arial"/>
+          <w:color w:val="000000"/>
+        </w:rPr>
+        <w:t xml:space="preserve"> were intersected to obtain the percentage of overlapping genes (POG) for class-specific QN as defined in (Zhang et al., 2009). Similarly, the DEG lists from the two datasets obtained from the Mann-Whitney U test were intersected to obtain the POG for GFS. GO term ORA analysis and PPI analysis was also performed for the obtained DEG lists.</w:t>
+      </w:r>
+    </w:p>
     <w:p/>
     <w:p/>
     <w:p>
       <w:pPr>
+        <w:pStyle w:val="NormalWeb"/>
+        <w:spacing w:before="0" w:beforeAutospacing="0" w:after="0" w:afterAutospacing="0"/>
+        <w:jc w:val="both"/>
+      </w:pPr>
+      <w:r>
+        <w:rPr>
+          <w:rFonts w:ascii="Arial" w:hAnsi="Arial" w:cs="Arial"/>
+          <w:color w:val="000000"/>
+        </w:rPr>
+        <w:t>Since the samples in dataset 1 were submitted on two different dates, and since the authors described the samples as being from two different sets (discovery and validation), there was a possibility of batch effects being present in the data. However, since it was unclear as to which factor pertained to batch (submission date or sample set), we decided to use SVA to detect latent variables pertaining to batch. SVA was performed using the Bioconductor “</w:t>
+      </w:r>
+      <w:proofErr w:type="spellStart"/>
+      <w:r>
+        <w:rPr>
+          <w:rFonts w:ascii="Arial" w:hAnsi="Arial" w:cs="Arial"/>
+          <w:color w:val="000000"/>
+        </w:rPr>
+        <w:t>sva</w:t>
+      </w:r>
+      <w:proofErr w:type="spellEnd"/>
+      <w:r>
+        <w:rPr>
+          <w:rFonts w:ascii="Arial" w:hAnsi="Arial" w:cs="Arial"/>
+          <w:color w:val="000000"/>
+        </w:rPr>
+        <w:t xml:space="preserve">” package </w:t>
+      </w:r>
+      <w:r>
+        <w:rPr>
+          <w:rFonts w:ascii="Arial" w:hAnsi="Arial" w:cs="Arial"/>
+          <w:color w:val="000000"/>
+        </w:rPr>
+        <w:fldChar w:fldCharType="begin"/>
+      </w:r>
+      <w:r>
+        <w:rPr>
+          <w:rFonts w:ascii="Arial" w:hAnsi="Arial" w:cs="Arial"/>
+          <w:color w:val="000000"/>
+        </w:rPr>
+        <w:instrText xml:space="preserve"> ADDIN ZOTERO_ITEM CSL_CITATION {"citationID":"hCSs8uS1","properties":{"formattedCitation":"(Leek et al., 2012)","plainCitation":"(Leek et al., 2012)","noteIndex":0},"citationItems":[{"id":2351,"uris":["http://zotero.org/users/6562882/items/V3FRZE9Y"],"itemData":{"id":2351,"type":"article-journal","abstract":"Summary: Heterogeneity and latent variables are now widely recognized as major sources of bias and variability in high-throughput experiments. The most well-known source of latent variation in genomic experiments are batch effects—when samples are processed on different days, in different groups or by different people. However, there are also a large number of other variables that may have a major impact on high-throughput measurements. Here we describe the sva package for identifying, estimating and removing unwanted sources of variation in high-throughput experiments. The sva package supports surrogate variable estimation with the sva function, direct adjustment for known batch effects with the ComBat function and adjustment for batch and latent variables in prediction problems with the fsva function., Availability: The R package sva is freely available from http://www.bioconductor.org., Contact:\njleek@jhsph.edu, Supplementary information:\nSupplementary data are available at Bioinformatics online.","container-title":"Bioinformatics","DOI":"10.1093/bioinformatics/bts034","ISSN":"1367-4803","issue":"6","journalAbbreviation":"Bioinformatics","note":"PMID: 22257669\nPMCID: PMC3307112","page":"882-883","source":"PubMed Central","title":"The sva package for removing batch effects and other unwanted variation in high-throughput experiments","URL":"https://www.ncbi.nlm.nih.gov/pmc/articles/PMC3307112/","volume":"28","author":[{"family":"Leek","given":"Jeffrey T."},{"family":"Johnson","given":"W. Evan"},{"family":"Parker","given":"Hilary S."},{"family":"Jaffe","given":"Andrew E."},{"family":"Storey","given":"John D."}],"accessed":{"date-parts":[["2022",10,1]]},"issued":{"date-parts":[["2012",3,15]]}}}],"schema":"https://github.com/citation-style-language/schema/raw/master/csl-citation.json"} </w:instrText>
+      </w:r>
+      <w:r>
+        <w:rPr>
+          <w:rFonts w:ascii="Arial" w:hAnsi="Arial" w:cs="Arial"/>
+          <w:color w:val="000000"/>
+        </w:rPr>
+        <w:fldChar w:fldCharType="separate"/>
+      </w:r>
+      <w:r>
+        <w:rPr>
+          <w:rFonts w:ascii="Arial" w:hAnsi="Arial" w:cs="Arial"/>
+          <w:noProof/>
+          <w:color w:val="000000"/>
+        </w:rPr>
+        <w:t>(Leek et al., 2012)</w:t>
+      </w:r>
+      <w:r>
+        <w:rPr>
+          <w:rFonts w:ascii="Arial" w:hAnsi="Arial" w:cs="Arial"/>
+          <w:color w:val="000000"/>
+        </w:rPr>
+        <w:fldChar w:fldCharType="end"/>
+      </w:r>
+      <w:r>
+        <w:rPr>
+          <w:rFonts w:ascii="Arial" w:hAnsi="Arial" w:cs="Arial"/>
+          <w:color w:val="000000"/>
+        </w:rPr>
+        <w:t xml:space="preserve">. To prevent the </w:t>
+      </w:r>
+      <w:r>
+        <w:rPr>
+          <w:rFonts w:ascii="Arial" w:hAnsi="Arial" w:cs="Arial"/>
+          <w:color w:val="000000"/>
+        </w:rPr>
+        <w:lastRenderedPageBreak/>
+        <w:t>biases introduced by QN (whether global or class-specific) from influencing the SVA outcome, the expression matrix fed into SVA was not subjected to QN. However, background subtraction and summarization were carried out as usual before performing SVA. </w:t>
+      </w:r>
+    </w:p>
+    <w:p/>
+    <w:p>
+      <w:pPr>
+        <w:rPr>
+          <w:rFonts w:ascii="Arial" w:hAnsi="Arial" w:cs="Arial"/>
+          <w:color w:val="000000"/>
+        </w:rPr>
+      </w:pPr>
+      <w:r>
+        <w:rPr>
+          <w:rFonts w:ascii="Arial" w:hAnsi="Arial" w:cs="Arial"/>
+          <w:color w:val="000000"/>
+        </w:rPr>
+        <w:t xml:space="preserve">Following the ORA, the enriched GO terms were summarized into </w:t>
+      </w:r>
+      <w:proofErr w:type="spellStart"/>
+      <w:r>
+        <w:rPr>
+          <w:rFonts w:ascii="Arial" w:hAnsi="Arial" w:cs="Arial"/>
+          <w:color w:val="000000"/>
+        </w:rPr>
+        <w:t>treemap</w:t>
+      </w:r>
+      <w:proofErr w:type="spellEnd"/>
+      <w:r>
+        <w:rPr>
+          <w:rFonts w:ascii="Arial" w:hAnsi="Arial" w:cs="Arial"/>
+          <w:color w:val="000000"/>
+        </w:rPr>
+        <w:t xml:space="preserve"> plots using the package </w:t>
+      </w:r>
+      <w:proofErr w:type="spellStart"/>
+      <w:r>
+        <w:rPr>
+          <w:rFonts w:ascii="Arial" w:hAnsi="Arial" w:cs="Arial"/>
+          <w:color w:val="000000"/>
+        </w:rPr>
+        <w:t>rrvgo</w:t>
+      </w:r>
+      <w:proofErr w:type="spellEnd"/>
+      <w:r>
+        <w:rPr>
+          <w:rFonts w:ascii="Arial" w:hAnsi="Arial" w:cs="Arial"/>
+          <w:color w:val="000000"/>
+        </w:rPr>
+        <w:t xml:space="preserve"> </w:t>
+      </w:r>
+      <w:r>
+        <w:rPr>
+          <w:rFonts w:ascii="Arial" w:hAnsi="Arial" w:cs="Arial"/>
+          <w:color w:val="000000"/>
+        </w:rPr>
+        <w:fldChar w:fldCharType="begin"/>
+      </w:r>
+      <w:r>
+        <w:rPr>
+          <w:rFonts w:ascii="Arial" w:hAnsi="Arial" w:cs="Arial"/>
+          <w:color w:val="000000"/>
+        </w:rPr>
+        <w:instrText xml:space="preserve"> ADDIN ZOTERO_ITEM CSL_CITATION {"citationID":"iSsHYQov","properties":{"formattedCitation":"(Sayols, 2020)","plainCitation":"(Sayols, 2020)","noteIndex":0},"citationItems":[{"id":2375,"uris":["http://zotero.org/users/6562882/items/MXU47JJX"],"itemData":{"id":2375,"type":"book","title":"rrvgo: a Bioconductor package to reduce and visualize Gene Ontology terms","URL":"https://ssayols.github.io/rrvgo","author":[{"family":"Sayols","given":"Sergi"}],"issued":{"date-parts":[["2020"]]}}}],"schema":"https://github.com/citation-style-language/schema/raw/master/csl-citation.json"} </w:instrText>
+      </w:r>
+      <w:r>
+        <w:rPr>
+          <w:rFonts w:ascii="Arial" w:hAnsi="Arial" w:cs="Arial"/>
+          <w:color w:val="000000"/>
+        </w:rPr>
+        <w:fldChar w:fldCharType="separate"/>
+      </w:r>
+      <w:r>
+        <w:rPr>
+          <w:rFonts w:ascii="Arial" w:hAnsi="Arial" w:cs="Arial"/>
+          <w:noProof/>
+          <w:color w:val="000000"/>
+        </w:rPr>
+        <w:t>(Sayols, 2020)</w:t>
+      </w:r>
+      <w:r>
+        <w:rPr>
+          <w:rFonts w:ascii="Arial" w:hAnsi="Arial" w:cs="Arial"/>
+          <w:color w:val="000000"/>
+        </w:rPr>
+        <w:fldChar w:fldCharType="end"/>
+      </w:r>
+      <w:r>
+        <w:rPr>
+          <w:rFonts w:ascii="Arial" w:hAnsi="Arial" w:cs="Arial"/>
+          <w:color w:val="000000"/>
+        </w:rPr>
+        <w:t>.</w:t>
+      </w:r>
+    </w:p>
+    <w:p>
+      <w:pPr>
+        <w:rPr>
+          <w:rFonts w:ascii="Arial" w:hAnsi="Arial" w:cs="Arial"/>
+          <w:color w:val="000000"/>
+        </w:rPr>
+      </w:pPr>
+    </w:p>
+    <w:p>
+      <w:pPr>
+        <w:rPr>
+          <w:rFonts w:ascii="Arial" w:hAnsi="Arial" w:cs="Arial"/>
+          <w:color w:val="000000"/>
+        </w:rPr>
+      </w:pPr>
+      <w:r>
+        <w:rPr>
+          <w:rFonts w:ascii="Arial" w:hAnsi="Arial" w:cs="Arial"/>
+          <w:color w:val="000000"/>
+        </w:rPr>
+        <w:t>Different data normalisation techniques can potentially present highly distinct interpretations of the biological data. In this aspect, GFS has proven to successfully transform datasets from the same phenotype into similar gene expression matrices by accounting for obscuring noise in measurements while retaining interesting biological variations. In our report, in general, GFS gave superior results to class-specific QN. In terms of reproducibility of DEGs, GFS gave better POG values and GFS-produced DEG lists showed greater intersection size as compared to those from class-specific QN (section 3.3). However, simple gene intersections may not always be the best measure of reproducibility. For instance,</w:t>
+      </w:r>
+      <w:r>
+        <w:rPr>
+          <w:rFonts w:ascii="Arial" w:hAnsi="Arial" w:cs="Arial"/>
+          <w:color w:val="000000"/>
+        </w:rPr>
+        <w:t xml:space="preserve"> when </w:t>
+      </w:r>
+      <w:r>
+        <w:rPr>
+          <w:rFonts w:ascii="Arial" w:hAnsi="Arial" w:cs="Arial"/>
+          <w:color w:val="000000"/>
+        </w:rPr>
+        <w:fldChar w:fldCharType="begin"/>
+      </w:r>
+      <w:r>
+        <w:rPr>
+          <w:rFonts w:ascii="Arial" w:hAnsi="Arial" w:cs="Arial"/>
+          <w:color w:val="000000"/>
+        </w:rPr>
+        <w:instrText xml:space="preserve"> ADDIN ZOTERO_ITEM CSL_CITATION {"citationID":"jusHXMXV","properties":{"custom":"Huang et al. (2018)","formattedCitation":"Huang et al. (2018)","plainCitation":"Huang et al. (2018)","noteIndex":0},"citationItems":[{"id":2331,"uris":["http://zotero.org/users/6562882/items/3ERDIFSD"],"itemData":{"id":2331,"type":"article-journal","abstract":"Breast cancer is a heterogeneous disease and personalized medicine is the hope for the improvement of the clinical outcome. Multi-gene signatures for breast cancer stratification have been extensively studied in the past decades and more than 30 different signatures have been reported. A major concern is the minimal overlap of genes among the reported signatures. We investigated the breast cancer signature genes to address our hypothesis that the genes of different signature may share common functions, as well as to use these previously reported signature genes to build better prognostic models.","container-title":"BMC Cancer","DOI":"10.1186/s12885-018-4388-4","ISSN":"1471-2407","issue":"1","journalAbbreviation":"BMC Cancer","page":"473","source":"BioMed Central","title":"Genes and functions from breast cancer signatures","URL":"https://doi.org/10.1186/s12885-018-4388-4","volume":"18","author":[{"family":"Huang","given":"Shujun"},{"family":"Murphy","given":"Leigh"},{"family":"Xu","given":"Wayne"}],"accessed":{"date-parts":[["2022",9,30]]},"issued":{"date-parts":[["2018",4,27]]}}}],"schema":"https://github.com/citation-style-language/schema/raw/master/csl-citation.json"} </w:instrText>
+      </w:r>
+      <w:r>
+        <w:rPr>
+          <w:rFonts w:ascii="Arial" w:hAnsi="Arial" w:cs="Arial"/>
+          <w:color w:val="000000"/>
+        </w:rPr>
+        <w:fldChar w:fldCharType="separate"/>
+      </w:r>
+      <w:r>
+        <w:rPr>
+          <w:rFonts w:ascii="Arial" w:hAnsi="Arial" w:cs="Arial"/>
+          <w:noProof/>
+          <w:color w:val="000000"/>
+        </w:rPr>
+        <w:t>Huang et al. (2018)</w:t>
+      </w:r>
+      <w:r>
+        <w:rPr>
+          <w:rFonts w:ascii="Arial" w:hAnsi="Arial" w:cs="Arial"/>
+          <w:color w:val="000000"/>
+        </w:rPr>
+        <w:fldChar w:fldCharType="end"/>
+      </w:r>
+      <w:r>
+        <w:rPr>
+          <w:rFonts w:ascii="Arial" w:hAnsi="Arial" w:cs="Arial"/>
+          <w:color w:val="000000"/>
+        </w:rPr>
+        <w:t xml:space="preserve"> were investigating </w:t>
+      </w:r>
+      <w:r>
+        <w:rPr>
+          <w:rFonts w:ascii="Arial" w:hAnsi="Arial" w:cs="Arial"/>
+          <w:color w:val="000000"/>
+        </w:rPr>
+        <w:t xml:space="preserve">the </w:t>
+      </w:r>
+      <w:r>
+        <w:rPr>
+          <w:rFonts w:ascii="Arial" w:hAnsi="Arial" w:cs="Arial"/>
+          <w:color w:val="000000"/>
+        </w:rPr>
+        <w:t xml:space="preserve">extent of </w:t>
+      </w:r>
+      <w:r>
+        <w:rPr>
+          <w:rFonts w:ascii="Arial" w:hAnsi="Arial" w:cs="Arial"/>
+          <w:color w:val="000000"/>
+        </w:rPr>
+        <w:t xml:space="preserve">overlap </w:t>
+      </w:r>
+      <w:r>
+        <w:rPr>
+          <w:rFonts w:ascii="Arial" w:hAnsi="Arial" w:cs="Arial"/>
+          <w:color w:val="000000"/>
+        </w:rPr>
+        <w:t>in</w:t>
+      </w:r>
+      <w:r>
+        <w:rPr>
+          <w:rFonts w:ascii="Arial" w:hAnsi="Arial" w:cs="Arial"/>
+          <w:color w:val="000000"/>
+        </w:rPr>
+        <w:t xml:space="preserve"> </w:t>
+      </w:r>
+      <w:r>
+        <w:rPr>
+          <w:rFonts w:ascii="Arial" w:hAnsi="Arial" w:cs="Arial"/>
+          <w:color w:val="000000"/>
+        </w:rPr>
+        <w:t xml:space="preserve">genes among 33 breast cancer gene signatures, they </w:t>
+      </w:r>
+      <w:r>
+        <w:rPr>
+          <w:rFonts w:ascii="Arial" w:hAnsi="Arial" w:cs="Arial"/>
+          <w:color w:val="000000"/>
+        </w:rPr>
+        <w:t>discovered that while there was little overlap in the genes</w:t>
+      </w:r>
+      <w:r>
+        <w:rPr>
+          <w:rFonts w:ascii="Arial" w:hAnsi="Arial" w:cs="Arial"/>
+          <w:color w:val="000000"/>
+        </w:rPr>
+        <w:t xml:space="preserve"> themselves, </w:t>
+      </w:r>
+      <w:r>
+        <w:rPr>
+          <w:rFonts w:ascii="Arial" w:hAnsi="Arial" w:cs="Arial"/>
+          <w:color w:val="000000"/>
+        </w:rPr>
+        <w:t xml:space="preserve">the enriched functions obtained from the genes in the signatures showed considerable overlap. To explore </w:t>
+      </w:r>
+      <w:r>
+        <w:rPr>
+          <w:rFonts w:ascii="Arial" w:hAnsi="Arial" w:cs="Arial"/>
+          <w:color w:val="000000"/>
+        </w:rPr>
+        <w:t>the</w:t>
+      </w:r>
+      <w:r>
+        <w:rPr>
+          <w:rFonts w:ascii="Arial" w:hAnsi="Arial" w:cs="Arial"/>
+          <w:color w:val="000000"/>
+        </w:rPr>
+        <w:t xml:space="preserve"> possibility</w:t>
+      </w:r>
+      <w:r>
+        <w:rPr>
+          <w:rFonts w:ascii="Arial" w:hAnsi="Arial" w:cs="Arial"/>
+          <w:color w:val="000000"/>
+        </w:rPr>
+        <w:t xml:space="preserve"> </w:t>
+      </w:r>
+      <w:r>
+        <w:rPr>
+          <w:rFonts w:ascii="Arial" w:hAnsi="Arial" w:cs="Arial"/>
+          <w:color w:val="000000"/>
+        </w:rPr>
+        <w:t xml:space="preserve">of functional overlap </w:t>
+      </w:r>
+      <w:r>
+        <w:rPr>
+          <w:rFonts w:ascii="Arial" w:hAnsi="Arial" w:cs="Arial"/>
+          <w:color w:val="000000"/>
+        </w:rPr>
+        <w:t>in our own investigation</w:t>
+      </w:r>
+      <w:r>
+        <w:rPr>
+          <w:rFonts w:ascii="Arial" w:hAnsi="Arial" w:cs="Arial"/>
+          <w:color w:val="000000"/>
+        </w:rPr>
+        <w:t xml:space="preserve">, we </w:t>
+      </w:r>
+      <w:r>
+        <w:rPr>
+          <w:rFonts w:ascii="Arial" w:hAnsi="Arial" w:cs="Arial"/>
+          <w:color w:val="000000"/>
+        </w:rPr>
+        <w:t xml:space="preserve">also </w:t>
+      </w:r>
+      <w:r>
+        <w:rPr>
+          <w:rFonts w:ascii="Arial" w:hAnsi="Arial" w:cs="Arial"/>
+          <w:color w:val="000000"/>
+        </w:rPr>
+        <w:t>decided to carry out</w:t>
+      </w:r>
+      <w:r>
+        <w:rPr>
+          <w:rFonts w:ascii="Arial" w:hAnsi="Arial" w:cs="Arial"/>
+          <w:color w:val="000000"/>
+        </w:rPr>
+        <w:t xml:space="preserve"> ORA</w:t>
+      </w:r>
+      <w:r>
+        <w:rPr>
+          <w:rFonts w:ascii="Arial" w:hAnsi="Arial" w:cs="Arial"/>
+          <w:color w:val="000000"/>
+        </w:rPr>
+        <w:t xml:space="preserve"> and PPI network analysis.</w:t>
+      </w:r>
+    </w:p>
+    <w:p>
+      <w:pPr>
+        <w:rPr>
+          <w:rFonts w:ascii="Arial" w:hAnsi="Arial" w:cs="Arial"/>
+          <w:color w:val="000000"/>
+        </w:rPr>
+      </w:pPr>
+    </w:p>
+    <w:p>
+      <w:r>
+        <w:rPr>
+          <w:rFonts w:ascii="Arial" w:hAnsi="Arial" w:cs="Arial"/>
+          <w:color w:val="000000"/>
+        </w:rPr>
+        <w:t>The use of overlapping GO terms</w:t>
+      </w:r>
+      <w:r>
+        <w:rPr>
+          <w:rFonts w:ascii="Arial" w:hAnsi="Arial" w:cs="Arial"/>
+          <w:color w:val="000000"/>
+        </w:rPr>
+        <w:t xml:space="preserve"> from ORA</w:t>
+      </w:r>
+      <w:r>
+        <w:rPr>
+          <w:rFonts w:ascii="Arial" w:hAnsi="Arial" w:cs="Arial"/>
+          <w:color w:val="000000"/>
+        </w:rPr>
+        <w:t xml:space="preserve"> to evaluate functional consistency may have been a somewhat crude method</w:t>
+      </w:r>
+      <w:r>
+        <w:rPr>
+          <w:rFonts w:ascii="Arial" w:hAnsi="Arial" w:cs="Arial"/>
+          <w:color w:val="000000"/>
+        </w:rPr>
+        <w:t xml:space="preserve">, since it relies highly on </w:t>
+      </w:r>
+      <w:r>
+        <w:rPr>
+          <w:rFonts w:ascii="Arial" w:hAnsi="Arial" w:cs="Arial"/>
+          <w:color w:val="000000"/>
+        </w:rPr>
+        <w:t>a cut-off (such as p-value and/or effect size) being implemented to get the list of DEGs, which biases the process.</w:t>
+      </w:r>
+      <w:r>
+        <w:rPr>
+          <w:rFonts w:ascii="Arial" w:hAnsi="Arial" w:cs="Arial"/>
+          <w:color w:val="000000"/>
+        </w:rPr>
+        <w:t xml:space="preserve"> More sophisticated methods such as FSNET or PFSNET, which induce subnetworks from known biological networks by using the gene fuzzy score of individual genes as weights, might give better results to evaluate functional consistency in the form of known biological pathways </w:t>
+      </w:r>
+      <w:r>
+        <w:rPr>
+          <w:rFonts w:ascii="Arial" w:hAnsi="Arial" w:cs="Arial"/>
+          <w:color w:val="000000"/>
+        </w:rPr>
+        <w:fldChar w:fldCharType="begin"/>
+      </w:r>
+      <w:r>
+        <w:rPr>
+          <w:rFonts w:ascii="Arial" w:hAnsi="Arial" w:cs="Arial"/>
+          <w:color w:val="000000"/>
+        </w:rPr>
+        <w:instrText xml:space="preserve"> ADDIN ZOTERO_ITEM CSL_CITATION {"citationID":"UVloDfyz","properties":{"formattedCitation":"(Lim &amp; Wong, 2014)","plainCitation":"(Lim &amp; Wong, 2014)","noteIndex":0},"citationItems":[{"id":2392,"uris":["http://zotero.org/users/6562882/items/LYVKP4FZ"],"itemData":{"id":2392,"type":"article-journal","abstract":"Motivation: Microarray data analysis is often applied to characterize disease populations by identifying individual genes linked to the disease. In recent years, efforts have shifted to focus on sets of genes known to perform related biological functions (i.e. in the same pathways). Evaluating gene sets reduces the need to correct for false positives in multiple hypothesis testing. However, pathways are often large, and genes in the same pathway that do not contribute to the disease can cause a method to miss the pathway. In addition, large pathways may not give much insight to the cause of the disease. Moreover, when such a method is applied independently to two datasets of the same disease phenotypes, the two resulting lists of significant pathways often have low agreement.Results: We present a powerful method, PFSNet, that identifies smaller parts of pathways (which we call subnetworks), and show that significant subnetworks (and the genes therein) discovered by PFSNet are up to 51% (64%) more consistent across independent datasets of the same disease phenotypes, even for datasets based on different platforms, than previously published methods. We further show that those methods which initially declared some large pathways to be insignificant would declare subnetworks detected by PFSNet in those large pathways to be significant, if they were given those subnetworks as input instead of the entire large pathways.Availability:http://compbio.ddns.comp.nus.edu.sg:8080/pfsnet/Contact:kevinl@comp.nus.edu.sgSupplementary Information:Supplementary data are available at Bioinformatics online.","container-title":"Bioinformatics","DOI":"10.1093/bioinformatics/btt625","ISSN":"1367-4803","issue":"2","journalAbbreviation":"Bioinformatics","page":"189-196","source":"Silverchair","title":"Finding consistent disease subnetworks using PFSNet","URL":"https://doi.org/10.1093/bioinformatics/btt625","volume":"30","author":[{"family":"Lim","given":"Kevin"},{"family":"Wong","given":"Limsoon"}],"accessed":{"date-parts":[["2022",10,17]]},"issued":{"date-parts":[["2014",1,15]]}}}],"schema":"https://github.com/citation-style-language/schema/raw/master/csl-citation.json"} </w:instrText>
+      </w:r>
+      <w:r>
+        <w:rPr>
+          <w:rFonts w:ascii="Arial" w:hAnsi="Arial" w:cs="Arial"/>
+          <w:color w:val="000000"/>
+        </w:rPr>
+        <w:fldChar w:fldCharType="separate"/>
+      </w:r>
+      <w:r>
+        <w:rPr>
+          <w:rFonts w:ascii="Arial" w:hAnsi="Arial" w:cs="Arial"/>
+          <w:noProof/>
+          <w:color w:val="000000"/>
+        </w:rPr>
+        <w:t>(Lim &amp; Wong, 2014)</w:t>
+      </w:r>
+      <w:r>
+        <w:rPr>
+          <w:rFonts w:ascii="Arial" w:hAnsi="Arial" w:cs="Arial"/>
+          <w:color w:val="000000"/>
+        </w:rPr>
+        <w:fldChar w:fldCharType="end"/>
+      </w:r>
+      <w:r>
+        <w:rPr>
+          <w:rFonts w:ascii="Arial" w:hAnsi="Arial" w:cs="Arial"/>
+          <w:color w:val="000000"/>
+        </w:rPr>
+        <w:t>.</w:t>
+      </w:r>
+    </w:p>
+    <w:p>
+      <w:pPr>
         <w:pStyle w:val="Heading1"/>
         <w:rPr>
           <w:lang w:val="en-US"/>
@@ -2521,12 +3085,37 @@
         </w:rPr>
         <w:fldChar w:fldCharType="separate"/>
       </w:r>
-      <w:r>
-        <w:rPr>
-          <w:rFonts w:ascii="Times New Roman" w:hAnsi="Times New Roman" w:cs="Times New Roman"/>
-          <w:lang w:val="en-GB"/>
-        </w:rPr>
-        <w:t xml:space="preserve">Belorkar, A., &amp; Wong, L. (2016). GFS: Fuzzy preprocessing for effective gene expression analysis. </w:t>
+      <w:proofErr w:type="spellStart"/>
+      <w:r>
+        <w:rPr>
+          <w:rFonts w:ascii="Times New Roman" w:hAnsi="Times New Roman" w:cs="Times New Roman"/>
+          <w:lang w:val="en-GB"/>
+        </w:rPr>
+        <w:t>Belorkar</w:t>
+      </w:r>
+      <w:proofErr w:type="spellEnd"/>
+      <w:r>
+        <w:rPr>
+          <w:rFonts w:ascii="Times New Roman" w:hAnsi="Times New Roman" w:cs="Times New Roman"/>
+          <w:lang w:val="en-GB"/>
+        </w:rPr>
+        <w:t xml:space="preserve">, A., &amp; Wong, L. (2016). GFS: Fuzzy </w:t>
+      </w:r>
+      <w:proofErr w:type="spellStart"/>
+      <w:r>
+        <w:rPr>
+          <w:rFonts w:ascii="Times New Roman" w:hAnsi="Times New Roman" w:cs="Times New Roman"/>
+          <w:lang w:val="en-GB"/>
+        </w:rPr>
+        <w:t>preprocessing</w:t>
+      </w:r>
+      <w:proofErr w:type="spellEnd"/>
+      <w:r>
+        <w:rPr>
+          <w:rFonts w:ascii="Times New Roman" w:hAnsi="Times New Roman" w:cs="Times New Roman"/>
+          <w:lang w:val="en-GB"/>
+        </w:rPr>
+        <w:t xml:space="preserve"> for effective gene expression analysis. </w:t>
       </w:r>
       <w:r>
         <w:rPr>
@@ -2558,7 +3147,23 @@
           <w:rFonts w:ascii="Times New Roman" w:hAnsi="Times New Roman" w:cs="Times New Roman"/>
           <w:lang w:val="en-GB"/>
         </w:rPr>
-        <w:t>(Suppl 17), 540. https://doi.org/10.1186/s12859-016-1327-8</w:t>
+        <w:t>(</w:t>
+      </w:r>
+      <w:proofErr w:type="spellStart"/>
+      <w:r>
+        <w:rPr>
+          <w:rFonts w:ascii="Times New Roman" w:hAnsi="Times New Roman" w:cs="Times New Roman"/>
+          <w:lang w:val="en-GB"/>
+        </w:rPr>
+        <w:t>Suppl</w:t>
+      </w:r>
+      <w:proofErr w:type="spellEnd"/>
+      <w:r>
+        <w:rPr>
+          <w:rFonts w:ascii="Times New Roman" w:hAnsi="Times New Roman" w:cs="Times New Roman"/>
+          <w:lang w:val="en-GB"/>
+        </w:rPr>
+        <w:t xml:space="preserve"> 17), 540. https://doi.org/10.1186/s12859-016-1327-8</w:t>
       </w:r>
     </w:p>
     <w:p>
@@ -2574,7 +3179,23 @@
           <w:rFonts w:ascii="Times New Roman" w:hAnsi="Times New Roman" w:cs="Times New Roman"/>
           <w:lang w:val="en-GB"/>
         </w:rPr>
-        <w:t xml:space="preserve">Carvalho, B. S., &amp; Irizarry, R. A. (2010). A framework for oligonucleotide microarray preprocessing. </w:t>
+        <w:t xml:space="preserve">Carvalho, B. S., &amp; Irizarry, R. A. (2010). A framework for oligonucleotide microarray </w:t>
+      </w:r>
+      <w:proofErr w:type="spellStart"/>
+      <w:r>
+        <w:rPr>
+          <w:rFonts w:ascii="Times New Roman" w:hAnsi="Times New Roman" w:cs="Times New Roman"/>
+          <w:lang w:val="en-GB"/>
+        </w:rPr>
+        <w:t>preprocessing</w:t>
+      </w:r>
+      <w:proofErr w:type="spellEnd"/>
+      <w:r>
+        <w:rPr>
+          <w:rFonts w:ascii="Times New Roman" w:hAnsi="Times New Roman" w:cs="Times New Roman"/>
+          <w:lang w:val="en-GB"/>
+        </w:rPr>
+        <w:t xml:space="preserve">. </w:t>
       </w:r>
       <w:r>
         <w:rPr>
@@ -2622,7 +3243,23 @@
           <w:rFonts w:ascii="Times New Roman" w:hAnsi="Times New Roman" w:cs="Times New Roman"/>
           <w:lang w:val="en-GB"/>
         </w:rPr>
-        <w:t xml:space="preserve">Dai, X., Li, T., Bai, Z., Yang, Y., Liu, X., Zhan, J., &amp; Shi, B. (2015). Breast cancer intrinsic subtype classification, clinical use and future trends. </w:t>
+        <w:t xml:space="preserve">Dai, X., Li, T., Bai, Z., Yang, Y., Liu, X., Zhan, J., &amp; Shi, B. (2015). Breast cancer intrinsic subtype classification, clinical </w:t>
+      </w:r>
+      <w:proofErr w:type="gramStart"/>
+      <w:r>
+        <w:rPr>
+          <w:rFonts w:ascii="Times New Roman" w:hAnsi="Times New Roman" w:cs="Times New Roman"/>
+          <w:lang w:val="en-GB"/>
+        </w:rPr>
+        <w:t>use</w:t>
+      </w:r>
+      <w:proofErr w:type="gramEnd"/>
+      <w:r>
+        <w:rPr>
+          <w:rFonts w:ascii="Times New Roman" w:hAnsi="Times New Roman" w:cs="Times New Roman"/>
+          <w:lang w:val="en-GB"/>
+        </w:rPr>
+        <w:t xml:space="preserve"> and future trends. </w:t>
       </w:r>
       <w:r>
         <w:rPr>
@@ -2680,7 +3317,39 @@
           <w:rFonts w:ascii="Times New Roman" w:hAnsi="Times New Roman" w:cs="Times New Roman"/>
           <w:lang w:val="en-GB"/>
         </w:rPr>
-        <w:t xml:space="preserve">Davis, S., &amp; Meltzer, P. S. (2007). GEOquery: A bridge between the Gene Expression Omnibus (GEO) and BioConductor. </w:t>
+        <w:t xml:space="preserve">Davis, S., &amp; Meltzer, P. S. (2007). </w:t>
+      </w:r>
+      <w:proofErr w:type="spellStart"/>
+      <w:r>
+        <w:rPr>
+          <w:rFonts w:ascii="Times New Roman" w:hAnsi="Times New Roman" w:cs="Times New Roman"/>
+          <w:lang w:val="en-GB"/>
+        </w:rPr>
+        <w:t>GEOquery</w:t>
+      </w:r>
+      <w:proofErr w:type="spellEnd"/>
+      <w:r>
+        <w:rPr>
+          <w:rFonts w:ascii="Times New Roman" w:hAnsi="Times New Roman" w:cs="Times New Roman"/>
+          <w:lang w:val="en-GB"/>
+        </w:rPr>
+        <w:t xml:space="preserve">: A bridge between the Gene Expression Omnibus (GEO) and </w:t>
+      </w:r>
+      <w:proofErr w:type="spellStart"/>
+      <w:r>
+        <w:rPr>
+          <w:rFonts w:ascii="Times New Roman" w:hAnsi="Times New Roman" w:cs="Times New Roman"/>
+          <w:lang w:val="en-GB"/>
+        </w:rPr>
+        <w:t>BioConductor</w:t>
+      </w:r>
+      <w:proofErr w:type="spellEnd"/>
+      <w:r>
+        <w:rPr>
+          <w:rFonts w:ascii="Times New Roman" w:hAnsi="Times New Roman" w:cs="Times New Roman"/>
+          <w:lang w:val="en-GB"/>
+        </w:rPr>
+        <w:t xml:space="preserve">. </w:t>
       </w:r>
       <w:r>
         <w:rPr>
@@ -2723,12 +3392,37 @@
           <w:lang w:val="en-GB"/>
         </w:rPr>
       </w:pPr>
-      <w:r>
-        <w:rPr>
-          <w:rFonts w:ascii="Times New Roman" w:hAnsi="Times New Roman" w:cs="Times New Roman"/>
-          <w:lang w:val="en-GB"/>
-        </w:rPr>
-        <w:t xml:space="preserve">Draghici, S., Khatri, P., Eklund, A. C., &amp; Szallasi, Z. (2006). Reliability and reproducibility issues in DNA microarray measurements. </w:t>
+      <w:proofErr w:type="spellStart"/>
+      <w:r>
+        <w:rPr>
+          <w:rFonts w:ascii="Times New Roman" w:hAnsi="Times New Roman" w:cs="Times New Roman"/>
+          <w:lang w:val="en-GB"/>
+        </w:rPr>
+        <w:t>Draghici</w:t>
+      </w:r>
+      <w:proofErr w:type="spellEnd"/>
+      <w:r>
+        <w:rPr>
+          <w:rFonts w:ascii="Times New Roman" w:hAnsi="Times New Roman" w:cs="Times New Roman"/>
+          <w:lang w:val="en-GB"/>
+        </w:rPr>
+        <w:t xml:space="preserve">, S., Khatri, P., Eklund, A. C., &amp; </w:t>
+      </w:r>
+      <w:proofErr w:type="spellStart"/>
+      <w:r>
+        <w:rPr>
+          <w:rFonts w:ascii="Times New Roman" w:hAnsi="Times New Roman" w:cs="Times New Roman"/>
+          <w:lang w:val="en-GB"/>
+        </w:rPr>
+        <w:t>Szallasi</w:t>
+      </w:r>
+      <w:proofErr w:type="spellEnd"/>
+      <w:r>
+        <w:rPr>
+          <w:rFonts w:ascii="Times New Roman" w:hAnsi="Times New Roman" w:cs="Times New Roman"/>
+          <w:lang w:val="en-GB"/>
+        </w:rPr>
+        <w:t xml:space="preserve">, Z. (2006). Reliability and reproducibility issues in DNA microarray measurements. </w:t>
       </w:r>
       <w:r>
         <w:rPr>
@@ -2737,15 +3431,9 @@
           <w:iCs/>
           <w:lang w:val="en-GB"/>
         </w:rPr>
-        <w:t>Trends in Genetics : TIG</w:t>
-      </w:r>
-      <w:r>
-        <w:rPr>
-          <w:rFonts w:ascii="Times New Roman" w:hAnsi="Times New Roman" w:cs="Times New Roman"/>
-          <w:lang w:val="en-GB"/>
-        </w:rPr>
-        <w:t xml:space="preserve">, </w:t>
-      </w:r>
+        <w:t xml:space="preserve">Trends in </w:t>
+      </w:r>
+      <w:proofErr w:type="gramStart"/>
       <w:r>
         <w:rPr>
           <w:rFonts w:ascii="Times New Roman" w:hAnsi="Times New Roman" w:cs="Times New Roman"/>
@@ -2753,31 +3441,9 @@
           <w:iCs/>
           <w:lang w:val="en-GB"/>
         </w:rPr>
-        <w:t>22</w:t>
-      </w:r>
-      <w:r>
-        <w:rPr>
-          <w:rFonts w:ascii="Times New Roman" w:hAnsi="Times New Roman" w:cs="Times New Roman"/>
-          <w:lang w:val="en-GB"/>
-        </w:rPr>
-        <w:t>(2), 101–109. https://doi.org/10.1016/j.tig.2005.12.005</w:t>
-      </w:r>
-    </w:p>
-    <w:p>
-      <w:pPr>
-        <w:pStyle w:val="Bibliography"/>
-        <w:rPr>
-          <w:rFonts w:ascii="Times New Roman" w:hAnsi="Times New Roman" w:cs="Times New Roman"/>
-          <w:lang w:val="en-GB"/>
-        </w:rPr>
-      </w:pPr>
-      <w:r>
-        <w:rPr>
-          <w:rFonts w:ascii="Times New Roman" w:hAnsi="Times New Roman" w:cs="Times New Roman"/>
-          <w:lang w:val="en-GB"/>
-        </w:rPr>
-        <w:t xml:space="preserve">Goh, W. W. B., Wang, W., &amp; Wong, L. (2017). Why Batch Effects Matter in Omics Data, and How to Avoid Them. </w:t>
-      </w:r>
+        <w:t>Genetics :</w:t>
+      </w:r>
+      <w:proofErr w:type="gramEnd"/>
       <w:r>
         <w:rPr>
           <w:rFonts w:ascii="Times New Roman" w:hAnsi="Times New Roman" w:cs="Times New Roman"/>
@@ -2785,7 +3451,7 @@
           <w:iCs/>
           <w:lang w:val="en-GB"/>
         </w:rPr>
-        <w:t>Trends in Biotechnology</w:t>
+        <w:t xml:space="preserve"> TIG</w:t>
       </w:r>
       <w:r>
         <w:rPr>
@@ -2801,14 +3467,14 @@
           <w:iCs/>
           <w:lang w:val="en-GB"/>
         </w:rPr>
-        <w:t>35</w:t>
-      </w:r>
-      <w:r>
-        <w:rPr>
-          <w:rFonts w:ascii="Times New Roman" w:hAnsi="Times New Roman" w:cs="Times New Roman"/>
-          <w:lang w:val="en-GB"/>
-        </w:rPr>
-        <w:t>(6), 498–507. https://doi.org/10.1016/j.tibtech.2017.02.012</w:t>
+        <w:t>22</w:t>
+      </w:r>
+      <w:r>
+        <w:rPr>
+          <w:rFonts w:ascii="Times New Roman" w:hAnsi="Times New Roman" w:cs="Times New Roman"/>
+          <w:lang w:val="en-GB"/>
+        </w:rPr>
+        <w:t>(2), 101–109. https://doi.org/10.1016/j.tig.2005.12.005</w:t>
       </w:r>
     </w:p>
     <w:p>
@@ -2824,7 +3490,7 @@
           <w:rFonts w:ascii="Times New Roman" w:hAnsi="Times New Roman" w:cs="Times New Roman"/>
           <w:lang w:val="en-GB"/>
         </w:rPr>
-        <w:t xml:space="preserve">Gong, X., Wu, R., Zhang, Y., Zhao, W., Cheng, L., Gu, Y., Zhang, L., Wang, J., Zhu, J., &amp; Guo, Z. (2010). Extracting consistent knowledge from highly inconsistent cancer gene data sources. </w:t>
+        <w:t xml:space="preserve">Goh, W. W. B., Wang, W., &amp; Wong, L. (2017). Why Batch Effects Matter in Omics Data, and How to Avoid Them. </w:t>
       </w:r>
       <w:r>
         <w:rPr>
@@ -2833,7 +3499,7 @@
           <w:iCs/>
           <w:lang w:val="en-GB"/>
         </w:rPr>
-        <w:t>BMC Bioinformatics</w:t>
+        <w:t>Trends in Biotechnology</w:t>
       </w:r>
       <w:r>
         <w:rPr>
@@ -2849,14 +3515,14 @@
           <w:iCs/>
           <w:lang w:val="en-GB"/>
         </w:rPr>
-        <w:t>11</w:t>
-      </w:r>
-      <w:r>
-        <w:rPr>
-          <w:rFonts w:ascii="Times New Roman" w:hAnsi="Times New Roman" w:cs="Times New Roman"/>
-          <w:lang w:val="en-GB"/>
-        </w:rPr>
-        <w:t>, 76. https://doi.org/10.1186/1471-2105-11-76</w:t>
+        <w:t>35</w:t>
+      </w:r>
+      <w:r>
+        <w:rPr>
+          <w:rFonts w:ascii="Times New Roman" w:hAnsi="Times New Roman" w:cs="Times New Roman"/>
+          <w:lang w:val="en-GB"/>
+        </w:rPr>
+        <w:t>(6), 498–507. https://doi.org/10.1016/j.tibtech.2017.02.012</w:t>
       </w:r>
     </w:p>
     <w:p>
@@ -2872,7 +3538,7 @@
           <w:rFonts w:ascii="Times New Roman" w:hAnsi="Times New Roman" w:cs="Times New Roman"/>
           <w:lang w:val="en-GB"/>
         </w:rPr>
-        <w:t xml:space="preserve">Halsey, L. G., Curran-Everett, D., Vowler, S. L., &amp; Drummond, G. B. (2015). The fickle P value generates irreproducible results. </w:t>
+        <w:t xml:space="preserve">Gong, X., Wu, R., Zhang, Y., Zhao, W., Cheng, L., Gu, Y., Zhang, L., Wang, J., Zhu, J., &amp; Guo, Z. (2010). Extracting consistent knowledge from highly inconsistent cancer gene data sources. </w:t>
       </w:r>
       <w:r>
         <w:rPr>
@@ -2881,7 +3547,7 @@
           <w:iCs/>
           <w:lang w:val="en-GB"/>
         </w:rPr>
-        <w:t>Nature Methods</w:t>
+        <w:t>BMC Bioinformatics</w:t>
       </w:r>
       <w:r>
         <w:rPr>
@@ -2897,14 +3563,14 @@
           <w:iCs/>
           <w:lang w:val="en-GB"/>
         </w:rPr>
-        <w:t>12</w:t>
-      </w:r>
-      <w:r>
-        <w:rPr>
-          <w:rFonts w:ascii="Times New Roman" w:hAnsi="Times New Roman" w:cs="Times New Roman"/>
-          <w:lang w:val="en-GB"/>
-        </w:rPr>
-        <w:t>(3), Article 3. https://doi.org/10.1038/nmeth.3288</w:t>
+        <w:t>11</w:t>
+      </w:r>
+      <w:r>
+        <w:rPr>
+          <w:rFonts w:ascii="Times New Roman" w:hAnsi="Times New Roman" w:cs="Times New Roman"/>
+          <w:lang w:val="en-GB"/>
+        </w:rPr>
+        <w:t>, 76. https://doi.org/10.1186/1471-2105-11-76</w:t>
       </w:r>
     </w:p>
     <w:p>
@@ -2920,7 +3586,23 @@
           <w:rFonts w:ascii="Times New Roman" w:hAnsi="Times New Roman" w:cs="Times New Roman"/>
           <w:lang w:val="en-GB"/>
         </w:rPr>
-        <w:t xml:space="preserve">Howard, F. M., &amp; Olopade, O. I. (2021). Epidemiology of Triple-Negative Breast Cancer: A Review. </w:t>
+        <w:t xml:space="preserve">Halsey, L. G., Curran-Everett, D., </w:t>
+      </w:r>
+      <w:proofErr w:type="spellStart"/>
+      <w:r>
+        <w:rPr>
+          <w:rFonts w:ascii="Times New Roman" w:hAnsi="Times New Roman" w:cs="Times New Roman"/>
+          <w:lang w:val="en-GB"/>
+        </w:rPr>
+        <w:t>Vowler</w:t>
+      </w:r>
+      <w:proofErr w:type="spellEnd"/>
+      <w:r>
+        <w:rPr>
+          <w:rFonts w:ascii="Times New Roman" w:hAnsi="Times New Roman" w:cs="Times New Roman"/>
+          <w:lang w:val="en-GB"/>
+        </w:rPr>
+        <w:t xml:space="preserve">, S. L., &amp; Drummond, G. B. (2015). The fickle P value generates irreproducible results. </w:t>
       </w:r>
       <w:r>
         <w:rPr>
@@ -2929,7 +3611,7 @@
           <w:iCs/>
           <w:lang w:val="en-GB"/>
         </w:rPr>
-        <w:t>Cancer Journal (Sudbury, Mass.)</w:t>
+        <w:t>Nature Methods</w:t>
       </w:r>
       <w:r>
         <w:rPr>
@@ -2945,14 +3627,14 @@
           <w:iCs/>
           <w:lang w:val="en-GB"/>
         </w:rPr>
-        <w:t>27</w:t>
-      </w:r>
-      <w:r>
-        <w:rPr>
-          <w:rFonts w:ascii="Times New Roman" w:hAnsi="Times New Roman" w:cs="Times New Roman"/>
-          <w:lang w:val="en-GB"/>
-        </w:rPr>
-        <w:t>(1), 8–16. https://doi.org/10.1097/PPO.0000000000000500</w:t>
+        <w:t>12</w:t>
+      </w:r>
+      <w:r>
+        <w:rPr>
+          <w:rFonts w:ascii="Times New Roman" w:hAnsi="Times New Roman" w:cs="Times New Roman"/>
+          <w:lang w:val="en-GB"/>
+        </w:rPr>
+        <w:t>(3), Article 3. https://doi.org/10.1038/nmeth.3288</w:t>
       </w:r>
     </w:p>
     <w:p>
@@ -2968,7 +3650,7 @@
           <w:rFonts w:ascii="Times New Roman" w:hAnsi="Times New Roman" w:cs="Times New Roman"/>
           <w:lang w:val="en-GB"/>
         </w:rPr>
-        <w:t xml:space="preserve">Irizarry, R. A., Hobbs, B., Collin, F., Beazer‐Barclay, Y. D., Antonellis, K. J., Scherf, U., &amp; Speed, T. P. (2003). Exploration, normalization, and summaries of high density oligonucleotide array probe level data. </w:t>
+        <w:t xml:space="preserve">Howard, F. M., &amp; Olopade, O. I. (2021). Epidemiology of Triple-Negative Breast Cancer: A Review. </w:t>
       </w:r>
       <w:r>
         <w:rPr>
@@ -2977,7 +3659,7 @@
           <w:iCs/>
           <w:lang w:val="en-GB"/>
         </w:rPr>
-        <w:t>Biostatistics</w:t>
+        <w:t>Cancer Journal (Sudbury, Mass.)</w:t>
       </w:r>
       <w:r>
         <w:rPr>
@@ -2993,14 +3675,14 @@
           <w:iCs/>
           <w:lang w:val="en-GB"/>
         </w:rPr>
-        <w:t>4</w:t>
-      </w:r>
-      <w:r>
-        <w:rPr>
-          <w:rFonts w:ascii="Times New Roman" w:hAnsi="Times New Roman" w:cs="Times New Roman"/>
-          <w:lang w:val="en-GB"/>
-        </w:rPr>
-        <w:t>(2), 249–264. https://doi.org/10.1093/biostatistics/4.2.249</w:t>
+        <w:t>27</w:t>
+      </w:r>
+      <w:r>
+        <w:rPr>
+          <w:rFonts w:ascii="Times New Roman" w:hAnsi="Times New Roman" w:cs="Times New Roman"/>
+          <w:lang w:val="en-GB"/>
+        </w:rPr>
+        <w:t>(1), 8–16. https://doi.org/10.1097/PPO.0000000000000500</w:t>
       </w:r>
     </w:p>
     <w:p>
@@ -3016,8 +3698,7 @@
           <w:rFonts w:ascii="Times New Roman" w:hAnsi="Times New Roman" w:cs="Times New Roman"/>
           <w:lang w:val="en-GB"/>
         </w:rPr>
-        <w:lastRenderedPageBreak/>
-        <w:t xml:space="preserve">Johnson, W. E., Li, C., &amp; Rabinovic, A. (2007). Adjusting batch effects in microarray expression data using empirical Bayes methods. </w:t>
+        <w:t xml:space="preserve">Huang, S., Murphy, L., &amp; Xu, W. (2018). Genes and functions from breast cancer signatures. </w:t>
       </w:r>
       <w:r>
         <w:rPr>
@@ -3026,7 +3707,7 @@
           <w:iCs/>
           <w:lang w:val="en-GB"/>
         </w:rPr>
-        <w:t>Biostatistics</w:t>
+        <w:t>BMC Cancer</w:t>
       </w:r>
       <w:r>
         <w:rPr>
@@ -3042,14 +3723,14 @@
           <w:iCs/>
           <w:lang w:val="en-GB"/>
         </w:rPr>
-        <w:t>8</w:t>
-      </w:r>
-      <w:r>
-        <w:rPr>
-          <w:rFonts w:ascii="Times New Roman" w:hAnsi="Times New Roman" w:cs="Times New Roman"/>
-          <w:lang w:val="en-GB"/>
-        </w:rPr>
-        <w:t>(1), 118–127. https://doi.org/10.1093/biostatistics/kxj037</w:t>
+        <w:t>18</w:t>
+      </w:r>
+      <w:r>
+        <w:rPr>
+          <w:rFonts w:ascii="Times New Roman" w:hAnsi="Times New Roman" w:cs="Times New Roman"/>
+          <w:lang w:val="en-GB"/>
+        </w:rPr>
+        <w:t>(1), 473. https://doi.org/10.1186/s12885-018-4388-4</w:t>
       </w:r>
     </w:p>
     <w:p>
@@ -3065,7 +3746,63 @@
           <w:rFonts w:ascii="Times New Roman" w:hAnsi="Times New Roman" w:cs="Times New Roman"/>
           <w:lang w:val="en-GB"/>
         </w:rPr>
-        <w:t xml:space="preserve">Kim, C. S., Hwang, S., &amp; Zhang, S.-D. (2014). RMA with quantile normalization mixes biological signals between different sample groups in microarray data analysis. </w:t>
+        <w:t xml:space="preserve">Irizarry, R. A., Hobbs, B., Collin, F., Beazer‐Barclay, Y. D., </w:t>
+      </w:r>
+      <w:proofErr w:type="spellStart"/>
+      <w:r>
+        <w:rPr>
+          <w:rFonts w:ascii="Times New Roman" w:hAnsi="Times New Roman" w:cs="Times New Roman"/>
+          <w:lang w:val="en-GB"/>
+        </w:rPr>
+        <w:t>Antonellis</w:t>
+      </w:r>
+      <w:proofErr w:type="spellEnd"/>
+      <w:r>
+        <w:rPr>
+          <w:rFonts w:ascii="Times New Roman" w:hAnsi="Times New Roman" w:cs="Times New Roman"/>
+          <w:lang w:val="en-GB"/>
+        </w:rPr>
+        <w:t xml:space="preserve">, K. J., </w:t>
+      </w:r>
+      <w:proofErr w:type="spellStart"/>
+      <w:r>
+        <w:rPr>
+          <w:rFonts w:ascii="Times New Roman" w:hAnsi="Times New Roman" w:cs="Times New Roman"/>
+          <w:lang w:val="en-GB"/>
+        </w:rPr>
+        <w:t>Scherf</w:t>
+      </w:r>
+      <w:proofErr w:type="spellEnd"/>
+      <w:r>
+        <w:rPr>
+          <w:rFonts w:ascii="Times New Roman" w:hAnsi="Times New Roman" w:cs="Times New Roman"/>
+          <w:lang w:val="en-GB"/>
+        </w:rPr>
+        <w:t xml:space="preserve">, U., &amp; Speed, T. P. (2003). Exploration, normalization, and summaries of </w:t>
+      </w:r>
+      <w:proofErr w:type="gramStart"/>
+      <w:r>
+        <w:rPr>
+          <w:rFonts w:ascii="Times New Roman" w:hAnsi="Times New Roman" w:cs="Times New Roman"/>
+          <w:lang w:val="en-GB"/>
+        </w:rPr>
+        <w:t>high density</w:t>
+      </w:r>
+      <w:proofErr w:type="gramEnd"/>
+      <w:r>
+        <w:rPr>
+          <w:rFonts w:ascii="Times New Roman" w:hAnsi="Times New Roman" w:cs="Times New Roman"/>
+          <w:lang w:val="en-GB"/>
+        </w:rPr>
+        <w:t xml:space="preserve"> </w:t>
+      </w:r>
+      <w:r>
+        <w:rPr>
+          <w:rFonts w:ascii="Times New Roman" w:hAnsi="Times New Roman" w:cs="Times New Roman"/>
+          <w:lang w:val="en-GB"/>
+        </w:rPr>
+        <w:lastRenderedPageBreak/>
+        <w:t xml:space="preserve">oligonucleotide array probe level data. </w:t>
       </w:r>
       <w:r>
         <w:rPr>
@@ -3074,30 +3811,14 @@
           <w:iCs/>
           <w:lang w:val="en-GB"/>
         </w:rPr>
-        <w:t>2014 IEEE International Conference on Bioinformatics and Biomedicine (BIBM)</w:t>
-      </w:r>
-      <w:r>
-        <w:rPr>
-          <w:rFonts w:ascii="Times New Roman" w:hAnsi="Times New Roman" w:cs="Times New Roman"/>
-          <w:lang w:val="en-GB"/>
-        </w:rPr>
-        <w:t>, 139–143. https://doi.org/10.1109/BIBM.2014.6999142</w:t>
-      </w:r>
-    </w:p>
-    <w:p>
-      <w:pPr>
-        <w:pStyle w:val="Bibliography"/>
-        <w:rPr>
-          <w:rFonts w:ascii="Times New Roman" w:hAnsi="Times New Roman" w:cs="Times New Roman"/>
-          <w:lang w:val="en-GB"/>
-        </w:rPr>
-      </w:pPr>
-      <w:r>
-        <w:rPr>
-          <w:rFonts w:ascii="Times New Roman" w:hAnsi="Times New Roman" w:cs="Times New Roman"/>
-          <w:lang w:val="en-GB"/>
-        </w:rPr>
-        <w:t xml:space="preserve">Leek, J. T., &amp; Storey, J. D. (2007). Capturing Heterogeneity in Gene Expression Studies by Surrogate Variable Analysis. </w:t>
+        <w:t>Biostatistics</w:t>
+      </w:r>
+      <w:r>
+        <w:rPr>
+          <w:rFonts w:ascii="Times New Roman" w:hAnsi="Times New Roman" w:cs="Times New Roman"/>
+          <w:lang w:val="en-GB"/>
+        </w:rPr>
+        <w:t xml:space="preserve">, </w:t>
       </w:r>
       <w:r>
         <w:rPr>
@@ -3106,14 +3827,46 @@
           <w:iCs/>
           <w:lang w:val="en-GB"/>
         </w:rPr>
-        <w:t>PLoS Genetics</w:t>
-      </w:r>
-      <w:r>
-        <w:rPr>
-          <w:rFonts w:ascii="Times New Roman" w:hAnsi="Times New Roman" w:cs="Times New Roman"/>
-          <w:lang w:val="en-GB"/>
-        </w:rPr>
-        <w:t xml:space="preserve">, </w:t>
+        <w:t>4</w:t>
+      </w:r>
+      <w:r>
+        <w:rPr>
+          <w:rFonts w:ascii="Times New Roman" w:hAnsi="Times New Roman" w:cs="Times New Roman"/>
+          <w:lang w:val="en-GB"/>
+        </w:rPr>
+        <w:t>(2), 249–264. https://doi.org/10.1093/biostatistics/4.2.249</w:t>
+      </w:r>
+    </w:p>
+    <w:p>
+      <w:pPr>
+        <w:pStyle w:val="Bibliography"/>
+        <w:rPr>
+          <w:rFonts w:ascii="Times New Roman" w:hAnsi="Times New Roman" w:cs="Times New Roman"/>
+          <w:lang w:val="en-GB"/>
+        </w:rPr>
+      </w:pPr>
+      <w:r>
+        <w:rPr>
+          <w:rFonts w:ascii="Times New Roman" w:hAnsi="Times New Roman" w:cs="Times New Roman"/>
+          <w:lang w:val="en-GB"/>
+        </w:rPr>
+        <w:t xml:space="preserve">Johnson, W. E., Li, C., &amp; </w:t>
+      </w:r>
+      <w:proofErr w:type="spellStart"/>
+      <w:r>
+        <w:rPr>
+          <w:rFonts w:ascii="Times New Roman" w:hAnsi="Times New Roman" w:cs="Times New Roman"/>
+          <w:lang w:val="en-GB"/>
+        </w:rPr>
+        <w:t>Rabinovic</w:t>
+      </w:r>
+      <w:proofErr w:type="spellEnd"/>
+      <w:r>
+        <w:rPr>
+          <w:rFonts w:ascii="Times New Roman" w:hAnsi="Times New Roman" w:cs="Times New Roman"/>
+          <w:lang w:val="en-GB"/>
+        </w:rPr>
+        <w:t xml:space="preserve">, A. (2007). Adjusting batch effects in microarray expression data using empirical Bayes methods. </w:t>
       </w:r>
       <w:r>
         <w:rPr>
@@ -3122,30 +3875,14 @@
           <w:iCs/>
           <w:lang w:val="en-GB"/>
         </w:rPr>
-        <w:t>3</w:t>
-      </w:r>
-      <w:r>
-        <w:rPr>
-          <w:rFonts w:ascii="Times New Roman" w:hAnsi="Times New Roman" w:cs="Times New Roman"/>
-          <w:lang w:val="en-GB"/>
-        </w:rPr>
-        <w:t>(9), e161. https://doi.org/10.1371/journal.pgen.0030161</w:t>
-      </w:r>
-    </w:p>
-    <w:p>
-      <w:pPr>
-        <w:pStyle w:val="Bibliography"/>
-        <w:rPr>
-          <w:rFonts w:ascii="Times New Roman" w:hAnsi="Times New Roman" w:cs="Times New Roman"/>
-          <w:lang w:val="en-GB"/>
-        </w:rPr>
-      </w:pPr>
-      <w:r>
-        <w:rPr>
-          <w:rFonts w:ascii="Times New Roman" w:hAnsi="Times New Roman" w:cs="Times New Roman"/>
-          <w:lang w:val="en-GB"/>
-        </w:rPr>
-        <w:t xml:space="preserve">Patil, P., Bachant-Winner, P.-O., Haibe-Kains, B., &amp; Leek, J. T. (2015). Test set bias affects reproducibility of gene signatures. </w:t>
+        <w:t>Biostatistics</w:t>
+      </w:r>
+      <w:r>
+        <w:rPr>
+          <w:rFonts w:ascii="Times New Roman" w:hAnsi="Times New Roman" w:cs="Times New Roman"/>
+          <w:lang w:val="en-GB"/>
+        </w:rPr>
+        <w:t xml:space="preserve">, </w:t>
       </w:r>
       <w:r>
         <w:rPr>
@@ -3154,14 +3891,30 @@
           <w:iCs/>
           <w:lang w:val="en-GB"/>
         </w:rPr>
-        <w:t>Bioinformatics</w:t>
-      </w:r>
-      <w:r>
-        <w:rPr>
-          <w:rFonts w:ascii="Times New Roman" w:hAnsi="Times New Roman" w:cs="Times New Roman"/>
-          <w:lang w:val="en-GB"/>
-        </w:rPr>
-        <w:t xml:space="preserve">, </w:t>
+        <w:t>8</w:t>
+      </w:r>
+      <w:r>
+        <w:rPr>
+          <w:rFonts w:ascii="Times New Roman" w:hAnsi="Times New Roman" w:cs="Times New Roman"/>
+          <w:lang w:val="en-GB"/>
+        </w:rPr>
+        <w:t>(1), 118–127. https://doi.org/10.1093/biostatistics/kxj037</w:t>
+      </w:r>
+    </w:p>
+    <w:p>
+      <w:pPr>
+        <w:pStyle w:val="Bibliography"/>
+        <w:rPr>
+          <w:rFonts w:ascii="Times New Roman" w:hAnsi="Times New Roman" w:cs="Times New Roman"/>
+          <w:lang w:val="en-GB"/>
+        </w:rPr>
+      </w:pPr>
+      <w:r>
+        <w:rPr>
+          <w:rFonts w:ascii="Times New Roman" w:hAnsi="Times New Roman" w:cs="Times New Roman"/>
+          <w:lang w:val="en-GB"/>
+        </w:rPr>
+        <w:t xml:space="preserve">Kim, C. S., Hwang, S., &amp; Zhang, S.-D. (2014). RMA with quantile normalization mixes biological signals between different sample groups in microarray data analysis. </w:t>
       </w:r>
       <w:r>
         <w:rPr>
@@ -3170,14 +3923,14 @@
           <w:iCs/>
           <w:lang w:val="en-GB"/>
         </w:rPr>
-        <w:t>31</w:t>
-      </w:r>
-      <w:r>
-        <w:rPr>
-          <w:rFonts w:ascii="Times New Roman" w:hAnsi="Times New Roman" w:cs="Times New Roman"/>
-          <w:lang w:val="en-GB"/>
-        </w:rPr>
-        <w:t>(14), 2318–2323. https://doi.org/10.1093/bioinformatics/btv157</w:t>
+        <w:t>2014 IEEE International Conference on Bioinformatics and Biomedicine (BIBM)</w:t>
+      </w:r>
+      <w:r>
+        <w:rPr>
+          <w:rFonts w:ascii="Times New Roman" w:hAnsi="Times New Roman" w:cs="Times New Roman"/>
+          <w:lang w:val="en-GB"/>
+        </w:rPr>
+        <w:t>, 139–143. https://doi.org/10.1109/BIBM.2014.6999142</w:t>
       </w:r>
     </w:p>
     <w:p>
@@ -3193,7 +3946,23 @@
           <w:rFonts w:ascii="Times New Roman" w:hAnsi="Times New Roman" w:cs="Times New Roman"/>
           <w:lang w:val="en-GB"/>
         </w:rPr>
-        <w:t xml:space="preserve">Shi, L., Jones, W. D., Jensen, R. V., Harris, S. C., Perkins, R. G., Goodsaid, F. M., Guo, L., Croner, L. J., Boysen, C., Fang, H., Qian, F., Amur, S., Bao, W., Barbacioru, C. C., Bertholet, V., Cao, X. M., Chu, T.-M., Collins, P. J., Fan, X., … Tong, W. (2008). The balance of reproducibility, sensitivity, and specificity of lists of differentially expressed genes in microarray studies. </w:t>
+        <w:t xml:space="preserve">Leek, J. T., Johnson, W. E., Parker, H. S., Jaffe, A. E., &amp; Storey, J. D. (2012). The </w:t>
+      </w:r>
+      <w:proofErr w:type="spellStart"/>
+      <w:r>
+        <w:rPr>
+          <w:rFonts w:ascii="Times New Roman" w:hAnsi="Times New Roman" w:cs="Times New Roman"/>
+          <w:lang w:val="en-GB"/>
+        </w:rPr>
+        <w:t>sva</w:t>
+      </w:r>
+      <w:proofErr w:type="spellEnd"/>
+      <w:r>
+        <w:rPr>
+          <w:rFonts w:ascii="Times New Roman" w:hAnsi="Times New Roman" w:cs="Times New Roman"/>
+          <w:lang w:val="en-GB"/>
+        </w:rPr>
+        <w:t xml:space="preserve"> package for removing batch effects and other unwanted variation in high-throughput experiments. </w:t>
       </w:r>
       <w:r>
         <w:rPr>
@@ -3202,7 +3971,7 @@
           <w:iCs/>
           <w:lang w:val="en-GB"/>
         </w:rPr>
-        <w:t>BMC Bioinformatics</w:t>
+        <w:t>Bioinformatics</w:t>
       </w:r>
       <w:r>
         <w:rPr>
@@ -3218,14 +3987,14 @@
           <w:iCs/>
           <w:lang w:val="en-GB"/>
         </w:rPr>
-        <w:t>9</w:t>
-      </w:r>
-      <w:r>
-        <w:rPr>
-          <w:rFonts w:ascii="Times New Roman" w:hAnsi="Times New Roman" w:cs="Times New Roman"/>
-          <w:lang w:val="en-GB"/>
-        </w:rPr>
-        <w:t>(Suppl 9), S10. https://doi.org/10.1186/1471-2105-9-S9-S10</w:t>
+        <w:t>28</w:t>
+      </w:r>
+      <w:r>
+        <w:rPr>
+          <w:rFonts w:ascii="Times New Roman" w:hAnsi="Times New Roman" w:cs="Times New Roman"/>
+          <w:lang w:val="en-GB"/>
+        </w:rPr>
+        <w:t>(6), 882–883. https://doi.org/10.1093/bioinformatics/bts034</w:t>
       </w:r>
     </w:p>
     <w:p>
@@ -3241,8 +4010,9 @@
           <w:rFonts w:ascii="Times New Roman" w:hAnsi="Times New Roman" w:cs="Times New Roman"/>
           <w:lang w:val="en-GB"/>
         </w:rPr>
-        <w:t xml:space="preserve">Sweeney, T. E., Haynes, W. A., Vallania, F., Ioannidis, J. P., &amp; Khatri, P. (2017). Methods to increase reproducibility in differential gene expression via meta-analysis. </w:t>
-      </w:r>
+        <w:t xml:space="preserve">Leek, J. T., &amp; Storey, J. D. (2007). Capturing Heterogeneity in Gene Expression Studies by Surrogate Variable Analysis. </w:t>
+      </w:r>
+      <w:proofErr w:type="spellStart"/>
       <w:r>
         <w:rPr>
           <w:rFonts w:ascii="Times New Roman" w:hAnsi="Times New Roman" w:cs="Times New Roman"/>
@@ -3250,15 +4020,9 @@
           <w:iCs/>
           <w:lang w:val="en-GB"/>
         </w:rPr>
-        <w:t>Nucleic Acids Research</w:t>
-      </w:r>
-      <w:r>
-        <w:rPr>
-          <w:rFonts w:ascii="Times New Roman" w:hAnsi="Times New Roman" w:cs="Times New Roman"/>
-          <w:lang w:val="en-GB"/>
-        </w:rPr>
-        <w:t xml:space="preserve">, </w:t>
-      </w:r>
+        <w:t>PLoS</w:t>
+      </w:r>
+      <w:proofErr w:type="spellEnd"/>
       <w:r>
         <w:rPr>
           <w:rFonts w:ascii="Times New Roman" w:hAnsi="Times New Roman" w:cs="Times New Roman"/>
@@ -3266,6 +4030,475 @@
           <w:iCs/>
           <w:lang w:val="en-GB"/>
         </w:rPr>
+        <w:t xml:space="preserve"> Genetics</w:t>
+      </w:r>
+      <w:r>
+        <w:rPr>
+          <w:rFonts w:ascii="Times New Roman" w:hAnsi="Times New Roman" w:cs="Times New Roman"/>
+          <w:lang w:val="en-GB"/>
+        </w:rPr>
+        <w:t xml:space="preserve">, </w:t>
+      </w:r>
+      <w:r>
+        <w:rPr>
+          <w:rFonts w:ascii="Times New Roman" w:hAnsi="Times New Roman" w:cs="Times New Roman"/>
+          <w:i/>
+          <w:iCs/>
+          <w:lang w:val="en-GB"/>
+        </w:rPr>
+        <w:t>3</w:t>
+      </w:r>
+      <w:r>
+        <w:rPr>
+          <w:rFonts w:ascii="Times New Roman" w:hAnsi="Times New Roman" w:cs="Times New Roman"/>
+          <w:lang w:val="en-GB"/>
+        </w:rPr>
+        <w:t>(9), e161. https://doi.org/10.1371/journal.pgen.0030161</w:t>
+      </w:r>
+    </w:p>
+    <w:p>
+      <w:pPr>
+        <w:pStyle w:val="Bibliography"/>
+        <w:rPr>
+          <w:rFonts w:ascii="Times New Roman" w:hAnsi="Times New Roman" w:cs="Times New Roman"/>
+          <w:lang w:val="en-GB"/>
+        </w:rPr>
+      </w:pPr>
+      <w:r>
+        <w:rPr>
+          <w:rFonts w:ascii="Times New Roman" w:hAnsi="Times New Roman" w:cs="Times New Roman"/>
+          <w:lang w:val="en-GB"/>
+        </w:rPr>
+        <w:t xml:space="preserve">Lim, K., &amp; Wong, L. (2014). Finding consistent disease subnetworks using </w:t>
+      </w:r>
+      <w:proofErr w:type="spellStart"/>
+      <w:r>
+        <w:rPr>
+          <w:rFonts w:ascii="Times New Roman" w:hAnsi="Times New Roman" w:cs="Times New Roman"/>
+          <w:lang w:val="en-GB"/>
+        </w:rPr>
+        <w:t>PFSNet</w:t>
+      </w:r>
+      <w:proofErr w:type="spellEnd"/>
+      <w:r>
+        <w:rPr>
+          <w:rFonts w:ascii="Times New Roman" w:hAnsi="Times New Roman" w:cs="Times New Roman"/>
+          <w:lang w:val="en-GB"/>
+        </w:rPr>
+        <w:t xml:space="preserve">. </w:t>
+      </w:r>
+      <w:r>
+        <w:rPr>
+          <w:rFonts w:ascii="Times New Roman" w:hAnsi="Times New Roman" w:cs="Times New Roman"/>
+          <w:i/>
+          <w:iCs/>
+          <w:lang w:val="en-GB"/>
+        </w:rPr>
+        <w:t>Bioinformatics</w:t>
+      </w:r>
+      <w:r>
+        <w:rPr>
+          <w:rFonts w:ascii="Times New Roman" w:hAnsi="Times New Roman" w:cs="Times New Roman"/>
+          <w:lang w:val="en-GB"/>
+        </w:rPr>
+        <w:t xml:space="preserve">, </w:t>
+      </w:r>
+      <w:r>
+        <w:rPr>
+          <w:rFonts w:ascii="Times New Roman" w:hAnsi="Times New Roman" w:cs="Times New Roman"/>
+          <w:i/>
+          <w:iCs/>
+          <w:lang w:val="en-GB"/>
+        </w:rPr>
+        <w:t>30</w:t>
+      </w:r>
+      <w:r>
+        <w:rPr>
+          <w:rFonts w:ascii="Times New Roman" w:hAnsi="Times New Roman" w:cs="Times New Roman"/>
+          <w:lang w:val="en-GB"/>
+        </w:rPr>
+        <w:t>(2), 189–196. https://doi.org/10.1093/bioinformatics/btt625</w:t>
+      </w:r>
+    </w:p>
+    <w:p>
+      <w:pPr>
+        <w:pStyle w:val="Bibliography"/>
+        <w:rPr>
+          <w:rFonts w:ascii="Times New Roman" w:hAnsi="Times New Roman" w:cs="Times New Roman"/>
+          <w:lang w:val="en-GB"/>
+        </w:rPr>
+      </w:pPr>
+      <w:r>
+        <w:rPr>
+          <w:rFonts w:ascii="Times New Roman" w:hAnsi="Times New Roman" w:cs="Times New Roman"/>
+          <w:lang w:val="en-GB"/>
+        </w:rPr>
+        <w:t xml:space="preserve">Patil, P., </w:t>
+      </w:r>
+      <w:proofErr w:type="spellStart"/>
+      <w:r>
+        <w:rPr>
+          <w:rFonts w:ascii="Times New Roman" w:hAnsi="Times New Roman" w:cs="Times New Roman"/>
+          <w:lang w:val="en-GB"/>
+        </w:rPr>
+        <w:t>Bachant</w:t>
+      </w:r>
+      <w:proofErr w:type="spellEnd"/>
+      <w:r>
+        <w:rPr>
+          <w:rFonts w:ascii="Times New Roman" w:hAnsi="Times New Roman" w:cs="Times New Roman"/>
+          <w:lang w:val="en-GB"/>
+        </w:rPr>
+        <w:t xml:space="preserve">-Winner, P.-O., </w:t>
+      </w:r>
+      <w:proofErr w:type="spellStart"/>
+      <w:r>
+        <w:rPr>
+          <w:rFonts w:ascii="Times New Roman" w:hAnsi="Times New Roman" w:cs="Times New Roman"/>
+          <w:lang w:val="en-GB"/>
+        </w:rPr>
+        <w:t>Haibe-Kains</w:t>
+      </w:r>
+      <w:proofErr w:type="spellEnd"/>
+      <w:r>
+        <w:rPr>
+          <w:rFonts w:ascii="Times New Roman" w:hAnsi="Times New Roman" w:cs="Times New Roman"/>
+          <w:lang w:val="en-GB"/>
+        </w:rPr>
+        <w:t xml:space="preserve">, B., &amp; Leek, J. T. (2015). Test set bias affects reproducibility of gene signatures. </w:t>
+      </w:r>
+      <w:r>
+        <w:rPr>
+          <w:rFonts w:ascii="Times New Roman" w:hAnsi="Times New Roman" w:cs="Times New Roman"/>
+          <w:i/>
+          <w:iCs/>
+          <w:lang w:val="en-GB"/>
+        </w:rPr>
+        <w:t>Bioinformatics</w:t>
+      </w:r>
+      <w:r>
+        <w:rPr>
+          <w:rFonts w:ascii="Times New Roman" w:hAnsi="Times New Roman" w:cs="Times New Roman"/>
+          <w:lang w:val="en-GB"/>
+        </w:rPr>
+        <w:t xml:space="preserve">, </w:t>
+      </w:r>
+      <w:r>
+        <w:rPr>
+          <w:rFonts w:ascii="Times New Roman" w:hAnsi="Times New Roman" w:cs="Times New Roman"/>
+          <w:i/>
+          <w:iCs/>
+          <w:lang w:val="en-GB"/>
+        </w:rPr>
+        <w:t>31</w:t>
+      </w:r>
+      <w:r>
+        <w:rPr>
+          <w:rFonts w:ascii="Times New Roman" w:hAnsi="Times New Roman" w:cs="Times New Roman"/>
+          <w:lang w:val="en-GB"/>
+        </w:rPr>
+        <w:t>(14), 2318–2323. https://doi.org/10.1093/bioinformatics/btv157</w:t>
+      </w:r>
+    </w:p>
+    <w:p>
+      <w:pPr>
+        <w:pStyle w:val="Bibliography"/>
+        <w:rPr>
+          <w:rFonts w:ascii="Times New Roman" w:hAnsi="Times New Roman" w:cs="Times New Roman"/>
+          <w:lang w:val="en-GB"/>
+        </w:rPr>
+      </w:pPr>
+      <w:r>
+        <w:rPr>
+          <w:rFonts w:ascii="Times New Roman" w:hAnsi="Times New Roman" w:cs="Times New Roman"/>
+          <w:lang w:val="en-GB"/>
+        </w:rPr>
+        <w:t xml:space="preserve">Ritchie, M. E., </w:t>
+      </w:r>
+      <w:proofErr w:type="spellStart"/>
+      <w:r>
+        <w:rPr>
+          <w:rFonts w:ascii="Times New Roman" w:hAnsi="Times New Roman" w:cs="Times New Roman"/>
+          <w:lang w:val="en-GB"/>
+        </w:rPr>
+        <w:t>Phipson</w:t>
+      </w:r>
+      <w:proofErr w:type="spellEnd"/>
+      <w:r>
+        <w:rPr>
+          <w:rFonts w:ascii="Times New Roman" w:hAnsi="Times New Roman" w:cs="Times New Roman"/>
+          <w:lang w:val="en-GB"/>
+        </w:rPr>
+        <w:t xml:space="preserve">, B., Wu, D., Hu, Y., Law, C. W., Shi, W., &amp; Smyth, G. K. (2015). </w:t>
+      </w:r>
+      <w:proofErr w:type="spellStart"/>
+      <w:r>
+        <w:rPr>
+          <w:rFonts w:ascii="Times New Roman" w:hAnsi="Times New Roman" w:cs="Times New Roman"/>
+          <w:lang w:val="en-GB"/>
+        </w:rPr>
+        <w:t>Limma</w:t>
+      </w:r>
+      <w:proofErr w:type="spellEnd"/>
+      <w:r>
+        <w:rPr>
+          <w:rFonts w:ascii="Times New Roman" w:hAnsi="Times New Roman" w:cs="Times New Roman"/>
+          <w:lang w:val="en-GB"/>
+        </w:rPr>
+        <w:t xml:space="preserve"> powers differential expression analyses for RNA-sequencing and microarray studies. </w:t>
+      </w:r>
+      <w:r>
+        <w:rPr>
+          <w:rFonts w:ascii="Times New Roman" w:hAnsi="Times New Roman" w:cs="Times New Roman"/>
+          <w:i/>
+          <w:iCs/>
+          <w:lang w:val="en-GB"/>
+        </w:rPr>
+        <w:t>Nucleic Acids Research</w:t>
+      </w:r>
+      <w:r>
+        <w:rPr>
+          <w:rFonts w:ascii="Times New Roman" w:hAnsi="Times New Roman" w:cs="Times New Roman"/>
+          <w:lang w:val="en-GB"/>
+        </w:rPr>
+        <w:t xml:space="preserve">, </w:t>
+      </w:r>
+      <w:r>
+        <w:rPr>
+          <w:rFonts w:ascii="Times New Roman" w:hAnsi="Times New Roman" w:cs="Times New Roman"/>
+          <w:i/>
+          <w:iCs/>
+          <w:lang w:val="en-GB"/>
+        </w:rPr>
+        <w:t>43</w:t>
+      </w:r>
+      <w:r>
+        <w:rPr>
+          <w:rFonts w:ascii="Times New Roman" w:hAnsi="Times New Roman" w:cs="Times New Roman"/>
+          <w:lang w:val="en-GB"/>
+        </w:rPr>
+        <w:t>(7), e47–e47. http://dx.doi.org/10.1093/nar/gkv007</w:t>
+      </w:r>
+    </w:p>
+    <w:p>
+      <w:pPr>
+        <w:pStyle w:val="Bibliography"/>
+        <w:rPr>
+          <w:rFonts w:ascii="Times New Roman" w:hAnsi="Times New Roman" w:cs="Times New Roman"/>
+          <w:lang w:val="en-GB"/>
+        </w:rPr>
+      </w:pPr>
+      <w:proofErr w:type="spellStart"/>
+      <w:r>
+        <w:rPr>
+          <w:rFonts w:ascii="Times New Roman" w:hAnsi="Times New Roman" w:cs="Times New Roman"/>
+          <w:lang w:val="en-GB"/>
+        </w:rPr>
+        <w:lastRenderedPageBreak/>
+        <w:t>Sayols</w:t>
+      </w:r>
+      <w:proofErr w:type="spellEnd"/>
+      <w:r>
+        <w:rPr>
+          <w:rFonts w:ascii="Times New Roman" w:hAnsi="Times New Roman" w:cs="Times New Roman"/>
+          <w:lang w:val="en-GB"/>
+        </w:rPr>
+        <w:t xml:space="preserve">, S. (2020). </w:t>
+      </w:r>
+      <w:proofErr w:type="spellStart"/>
+      <w:r>
+        <w:rPr>
+          <w:rFonts w:ascii="Times New Roman" w:hAnsi="Times New Roman" w:cs="Times New Roman"/>
+          <w:i/>
+          <w:iCs/>
+          <w:lang w:val="en-GB"/>
+        </w:rPr>
+        <w:t>rrvgo</w:t>
+      </w:r>
+      <w:proofErr w:type="spellEnd"/>
+      <w:r>
+        <w:rPr>
+          <w:rFonts w:ascii="Times New Roman" w:hAnsi="Times New Roman" w:cs="Times New Roman"/>
+          <w:i/>
+          <w:iCs/>
+          <w:lang w:val="en-GB"/>
+        </w:rPr>
+        <w:t>: A Bioconductor package to reduce and visualize Gene Ontology terms</w:t>
+      </w:r>
+      <w:r>
+        <w:rPr>
+          <w:rFonts w:ascii="Times New Roman" w:hAnsi="Times New Roman" w:cs="Times New Roman"/>
+          <w:lang w:val="en-GB"/>
+        </w:rPr>
+        <w:t>. https://ssayols.github.io/rrvgo</w:t>
+      </w:r>
+    </w:p>
+    <w:p>
+      <w:pPr>
+        <w:pStyle w:val="Bibliography"/>
+        <w:rPr>
+          <w:rFonts w:ascii="Times New Roman" w:hAnsi="Times New Roman" w:cs="Times New Roman"/>
+          <w:lang w:val="en-GB"/>
+        </w:rPr>
+      </w:pPr>
+      <w:r>
+        <w:rPr>
+          <w:rFonts w:ascii="Times New Roman" w:hAnsi="Times New Roman" w:cs="Times New Roman"/>
+          <w:lang w:val="en-GB"/>
+        </w:rPr>
+        <w:t xml:space="preserve">Shi, L., Jones, W. D., Jensen, R. V., Harris, S. C., Perkins, R. G., </w:t>
+      </w:r>
+      <w:proofErr w:type="spellStart"/>
+      <w:r>
+        <w:rPr>
+          <w:rFonts w:ascii="Times New Roman" w:hAnsi="Times New Roman" w:cs="Times New Roman"/>
+          <w:lang w:val="en-GB"/>
+        </w:rPr>
+        <w:t>Goodsaid</w:t>
+      </w:r>
+      <w:proofErr w:type="spellEnd"/>
+      <w:r>
+        <w:rPr>
+          <w:rFonts w:ascii="Times New Roman" w:hAnsi="Times New Roman" w:cs="Times New Roman"/>
+          <w:lang w:val="en-GB"/>
+        </w:rPr>
+        <w:t xml:space="preserve">, F. M., Guo, L., Croner, L. J., Boysen, C., Fang, H., Qian, F., Amur, S., Bao, W., </w:t>
+      </w:r>
+      <w:proofErr w:type="spellStart"/>
+      <w:r>
+        <w:rPr>
+          <w:rFonts w:ascii="Times New Roman" w:hAnsi="Times New Roman" w:cs="Times New Roman"/>
+          <w:lang w:val="en-GB"/>
+        </w:rPr>
+        <w:t>Barbacioru</w:t>
+      </w:r>
+      <w:proofErr w:type="spellEnd"/>
+      <w:r>
+        <w:rPr>
+          <w:rFonts w:ascii="Times New Roman" w:hAnsi="Times New Roman" w:cs="Times New Roman"/>
+          <w:lang w:val="en-GB"/>
+        </w:rPr>
+        <w:t xml:space="preserve">, C. C., </w:t>
+      </w:r>
+      <w:proofErr w:type="spellStart"/>
+      <w:r>
+        <w:rPr>
+          <w:rFonts w:ascii="Times New Roman" w:hAnsi="Times New Roman" w:cs="Times New Roman"/>
+          <w:lang w:val="en-GB"/>
+        </w:rPr>
+        <w:t>Bertholet</w:t>
+      </w:r>
+      <w:proofErr w:type="spellEnd"/>
+      <w:r>
+        <w:rPr>
+          <w:rFonts w:ascii="Times New Roman" w:hAnsi="Times New Roman" w:cs="Times New Roman"/>
+          <w:lang w:val="en-GB"/>
+        </w:rPr>
+        <w:t xml:space="preserve">, V., Cao, X. M., Chu, T.-M., Collins, P. J., Fan, X., … Tong, W. (2008). The balance of reproducibility, sensitivity, and specificity of lists of differentially expressed genes in microarray studies. </w:t>
+      </w:r>
+      <w:r>
+        <w:rPr>
+          <w:rFonts w:ascii="Times New Roman" w:hAnsi="Times New Roman" w:cs="Times New Roman"/>
+          <w:i/>
+          <w:iCs/>
+          <w:lang w:val="en-GB"/>
+        </w:rPr>
+        <w:t>BMC Bioinformatics</w:t>
+      </w:r>
+      <w:r>
+        <w:rPr>
+          <w:rFonts w:ascii="Times New Roman" w:hAnsi="Times New Roman" w:cs="Times New Roman"/>
+          <w:lang w:val="en-GB"/>
+        </w:rPr>
+        <w:t xml:space="preserve">, </w:t>
+      </w:r>
+      <w:r>
+        <w:rPr>
+          <w:rFonts w:ascii="Times New Roman" w:hAnsi="Times New Roman" w:cs="Times New Roman"/>
+          <w:i/>
+          <w:iCs/>
+          <w:lang w:val="en-GB"/>
+        </w:rPr>
+        <w:t>9</w:t>
+      </w:r>
+      <w:r>
+        <w:rPr>
+          <w:rFonts w:ascii="Times New Roman" w:hAnsi="Times New Roman" w:cs="Times New Roman"/>
+          <w:lang w:val="en-GB"/>
+        </w:rPr>
+        <w:t>(</w:t>
+      </w:r>
+      <w:proofErr w:type="spellStart"/>
+      <w:r>
+        <w:rPr>
+          <w:rFonts w:ascii="Times New Roman" w:hAnsi="Times New Roman" w:cs="Times New Roman"/>
+          <w:lang w:val="en-GB"/>
+        </w:rPr>
+        <w:t>Suppl</w:t>
+      </w:r>
+      <w:proofErr w:type="spellEnd"/>
+      <w:r>
+        <w:rPr>
+          <w:rFonts w:ascii="Times New Roman" w:hAnsi="Times New Roman" w:cs="Times New Roman"/>
+          <w:lang w:val="en-GB"/>
+        </w:rPr>
+        <w:t xml:space="preserve"> 9), S10. https://doi.org/10.1186/1471-2105-9-S9-S10</w:t>
+      </w:r>
+    </w:p>
+    <w:p>
+      <w:pPr>
+        <w:pStyle w:val="Bibliography"/>
+        <w:rPr>
+          <w:rFonts w:ascii="Times New Roman" w:hAnsi="Times New Roman" w:cs="Times New Roman"/>
+          <w:lang w:val="en-GB"/>
+        </w:rPr>
+      </w:pPr>
+      <w:r>
+        <w:rPr>
+          <w:rFonts w:ascii="Times New Roman" w:hAnsi="Times New Roman" w:cs="Times New Roman"/>
+          <w:lang w:val="en-GB"/>
+        </w:rPr>
+        <w:t xml:space="preserve">Sweeney, T. E., Haynes, W. A., </w:t>
+      </w:r>
+      <w:proofErr w:type="spellStart"/>
+      <w:r>
+        <w:rPr>
+          <w:rFonts w:ascii="Times New Roman" w:hAnsi="Times New Roman" w:cs="Times New Roman"/>
+          <w:lang w:val="en-GB"/>
+        </w:rPr>
+        <w:t>Vallania</w:t>
+      </w:r>
+      <w:proofErr w:type="spellEnd"/>
+      <w:r>
+        <w:rPr>
+          <w:rFonts w:ascii="Times New Roman" w:hAnsi="Times New Roman" w:cs="Times New Roman"/>
+          <w:lang w:val="en-GB"/>
+        </w:rPr>
+        <w:t xml:space="preserve">, F., Ioannidis, J. P., &amp; Khatri, P. (2017). Methods to increase reproducibility in differential gene expression via meta-analysis. </w:t>
+      </w:r>
+      <w:r>
+        <w:rPr>
+          <w:rFonts w:ascii="Times New Roman" w:hAnsi="Times New Roman" w:cs="Times New Roman"/>
+          <w:i/>
+          <w:iCs/>
+          <w:lang w:val="en-GB"/>
+        </w:rPr>
+        <w:t>Nucleic Acids Research</w:t>
+      </w:r>
+      <w:r>
+        <w:rPr>
+          <w:rFonts w:ascii="Times New Roman" w:hAnsi="Times New Roman" w:cs="Times New Roman"/>
+          <w:lang w:val="en-GB"/>
+        </w:rPr>
+        <w:t xml:space="preserve">, </w:t>
+      </w:r>
+      <w:r>
+        <w:rPr>
+          <w:rFonts w:ascii="Times New Roman" w:hAnsi="Times New Roman" w:cs="Times New Roman"/>
+          <w:i/>
+          <w:iCs/>
+          <w:lang w:val="en-GB"/>
+        </w:rPr>
         <w:t>45</w:t>
       </w:r>
       <w:r>
@@ -3289,15 +4522,7 @@
           <w:rFonts w:ascii="Times New Roman" w:hAnsi="Times New Roman" w:cs="Times New Roman"/>
           <w:lang w:val="en-GB"/>
         </w:rPr>
-        <w:t xml:space="preserve">Zhang, M., Zhang, L., Zou, J., Yao, C., Xiao, H., Liu, Q., Wang, J., Wang, D., Wang, C., &amp; Guo, Z. (2009). Evaluating reproducibility of differential expression discoveries in </w:t>
-      </w:r>
-      <w:r>
-        <w:rPr>
-          <w:rFonts w:ascii="Times New Roman" w:hAnsi="Times New Roman" w:cs="Times New Roman"/>
-          <w:lang w:val="en-GB"/>
-        </w:rPr>
-        <w:lastRenderedPageBreak/>
-        <w:t xml:space="preserve">microarray studies by considering correlated molecular changes. </w:t>
+        <w:t xml:space="preserve">Zhang, M., Zhang, L., Zou, J., Yao, C., Xiao, H., Liu, Q., Wang, J., Wang, D., Wang, C., &amp; Guo, Z. (2009). Evaluating reproducibility of differential expression discoveries in microarray studies by considering correlated molecular changes. </w:t>
       </w:r>
       <w:r>
         <w:rPr>

</xml_diff>